<commit_message>
Añadido documentacion y regresion logistica model
</commit_message>
<xml_diff>
--- a/TFG-AlfonsoGalocha.docx
+++ b/TFG-AlfonsoGalocha.docx
@@ -607,7 +607,7 @@
     </w:p>
     <w:sdt>
       <w:sdtPr>
-        <w:id w:val="2048438748"/>
+        <w:id w:val="1331266653"/>
         <w:docPartObj>
           <w:docPartGallery w:val="Table of Contents"/>
           <w:docPartUnique/>
@@ -629,7 +629,7 @@
             <w:t>Índice de Contenidos</w:t>
           </w:r>
         </w:p>
-        <w:p xmlns:wp14="http://schemas.microsoft.com/office/word/2010/wordml" wp14:textId="2A245EA9">
+        <w:p xmlns:wp14="http://schemas.microsoft.com/office/word/2010/wordml" wp14:textId="73B7733B">
           <w:pPr>
             <w:pStyle w:val="TOC1"/>
             <w:tabs>
@@ -649,7 +649,7 @@
           <w:r>
             <w:fldChar w:fldCharType="separate"/>
           </w:r>
-          <w:hyperlink w:anchor="_Toc1362875460">
+          <w:hyperlink w:anchor="_Toc472334791">
             <w:r>
               <w:rPr>
                 <w:rStyle w:val="Hyperlink"/>
@@ -663,7 +663,7 @@
               <w:fldChar w:fldCharType="begin"/>
             </w:r>
             <w:r>
-              <w:instrText xml:space="preserve">PAGEREF _Toc1362875460 \h</w:instrText>
+              <w:instrText xml:space="preserve">PAGEREF _Toc472334791 \h</w:instrText>
             </w:r>
             <w:r>
               <w:fldChar w:fldCharType="separate"/>
@@ -679,7 +679,7 @@
             </w:r>
           </w:hyperlink>
         </w:p>
-        <w:p xmlns:wp14="http://schemas.microsoft.com/office/word/2010/wordml" wp14:textId="45806DCC">
+        <w:p xmlns:wp14="http://schemas.microsoft.com/office/word/2010/wordml" wp14:textId="38E94B78">
           <w:pPr>
             <w:pStyle w:val="TOC1"/>
             <w:tabs>
@@ -690,7 +690,7 @@
               <w:lang w:val="en-GB" w:eastAsia="en-GB" w:bidi="ar-SA"/>
             </w:rPr>
           </w:pPr>
-          <w:hyperlink w:anchor="_Toc1585346829">
+          <w:hyperlink w:anchor="_Toc2053374778">
             <w:r>
               <w:rPr>
                 <w:rStyle w:val="Hyperlink"/>
@@ -704,7 +704,7 @@
               <w:fldChar w:fldCharType="begin"/>
             </w:r>
             <w:r>
-              <w:instrText xml:space="preserve">PAGEREF _Toc1585346829 \h</w:instrText>
+              <w:instrText xml:space="preserve">PAGEREF _Toc2053374778 \h</w:instrText>
             </w:r>
             <w:r>
               <w:fldChar w:fldCharType="separate"/>
@@ -720,7 +720,7 @@
             </w:r>
           </w:hyperlink>
         </w:p>
-        <w:p xmlns:wp14="http://schemas.microsoft.com/office/word/2010/wordml" wp14:textId="52A15D7F">
+        <w:p xmlns:wp14="http://schemas.microsoft.com/office/word/2010/wordml" wp14:textId="775A003B">
           <w:pPr>
             <w:pStyle w:val="TOC1"/>
             <w:tabs>
@@ -732,7 +732,7 @@
               <w:lang w:val="en-GB" w:eastAsia="en-GB" w:bidi="ar-SA"/>
             </w:rPr>
           </w:pPr>
-          <w:hyperlink w:anchor="_Toc88252565">
+          <w:hyperlink w:anchor="_Toc224887027">
             <w:r>
               <w:rPr>
                 <w:rStyle w:val="Hyperlink"/>
@@ -755,7 +755,7 @@
               <w:fldChar w:fldCharType="begin"/>
             </w:r>
             <w:r>
-              <w:instrText xml:space="preserve">PAGEREF _Toc88252565 \h</w:instrText>
+              <w:instrText xml:space="preserve">PAGEREF _Toc224887027 \h</w:instrText>
             </w:r>
             <w:r>
               <w:fldChar w:fldCharType="separate"/>
@@ -771,7 +771,7 @@
             </w:r>
           </w:hyperlink>
         </w:p>
-        <w:p xmlns:wp14="http://schemas.microsoft.com/office/word/2010/wordml" wp14:textId="1F087CEA">
+        <w:p xmlns:wp14="http://schemas.microsoft.com/office/word/2010/wordml" wp14:textId="53451CCE">
           <w:pPr>
             <w:pStyle w:val="TOC1"/>
             <w:tabs>
@@ -783,7 +783,7 @@
               <w:lang w:val="en-GB" w:eastAsia="en-GB" w:bidi="ar-SA"/>
             </w:rPr>
           </w:pPr>
-          <w:hyperlink w:anchor="_Toc2068192903">
+          <w:hyperlink w:anchor="_Toc234207385">
             <w:r>
               <w:rPr>
                 <w:rStyle w:val="Hyperlink"/>
@@ -806,7 +806,7 @@
               <w:fldChar w:fldCharType="begin"/>
             </w:r>
             <w:r>
-              <w:instrText xml:space="preserve">PAGEREF _Toc2068192903 \h</w:instrText>
+              <w:instrText xml:space="preserve">PAGEREF _Toc234207385 \h</w:instrText>
             </w:r>
             <w:r>
               <w:fldChar w:fldCharType="separate"/>
@@ -815,14 +815,14 @@
               <w:rPr>
                 <w:rStyle w:val="Hyperlink"/>
               </w:rPr>
-              <w:t>4</w:t>
+              <w:t>5</w:t>
             </w:r>
             <w:r>
               <w:fldChar w:fldCharType="end"/>
             </w:r>
           </w:hyperlink>
         </w:p>
-        <w:p xmlns:wp14="http://schemas.microsoft.com/office/word/2010/wordml" wp14:textId="337D1922">
+        <w:p xmlns:wp14="http://schemas.microsoft.com/office/word/2010/wordml" wp14:textId="6D322A67">
           <w:pPr>
             <w:pStyle w:val="TOC2"/>
             <w:tabs>
@@ -833,7 +833,7 @@
               <w:lang w:val="en-GB" w:eastAsia="en-GB" w:bidi="ar-SA"/>
             </w:rPr>
           </w:pPr>
-          <w:hyperlink w:anchor="_Toc6569444">
+          <w:hyperlink w:anchor="_Toc1823180676">
             <w:r>
               <w:rPr>
                 <w:rStyle w:val="Hyperlink"/>
@@ -847,7 +847,7 @@
               <w:fldChar w:fldCharType="begin"/>
             </w:r>
             <w:r>
-              <w:instrText xml:space="preserve">PAGEREF _Toc6569444 \h</w:instrText>
+              <w:instrText xml:space="preserve">PAGEREF _Toc1823180676 \h</w:instrText>
             </w:r>
             <w:r>
               <w:fldChar w:fldCharType="separate"/>
@@ -863,7 +863,7 @@
             </w:r>
           </w:hyperlink>
         </w:p>
-        <w:p xmlns:wp14="http://schemas.microsoft.com/office/word/2010/wordml" wp14:textId="6FE8CC4A">
+        <w:p xmlns:wp14="http://schemas.microsoft.com/office/word/2010/wordml" wp14:textId="30BA5A5C">
           <w:pPr>
             <w:pStyle w:val="TOC2"/>
             <w:tabs>
@@ -874,7 +874,7 @@
               <w:lang w:val="en-GB" w:eastAsia="en-GB" w:bidi="ar-SA"/>
             </w:rPr>
           </w:pPr>
-          <w:hyperlink w:anchor="_Toc425215924">
+          <w:hyperlink w:anchor="_Toc157830334">
             <w:r>
               <w:rPr>
                 <w:rStyle w:val="Hyperlink"/>
@@ -888,7 +888,7 @@
               <w:fldChar w:fldCharType="begin"/>
             </w:r>
             <w:r>
-              <w:instrText xml:space="preserve">PAGEREF _Toc425215924 \h</w:instrText>
+              <w:instrText xml:space="preserve">PAGEREF _Toc157830334 \h</w:instrText>
             </w:r>
             <w:r>
               <w:fldChar w:fldCharType="separate"/>
@@ -897,14 +897,14 @@
               <w:rPr>
                 <w:rStyle w:val="Hyperlink"/>
               </w:rPr>
-              <w:t>5</w:t>
+              <w:t>6</w:t>
             </w:r>
             <w:r>
               <w:fldChar w:fldCharType="end"/>
             </w:r>
           </w:hyperlink>
         </w:p>
-        <w:p xmlns:wp14="http://schemas.microsoft.com/office/word/2010/wordml" wp14:textId="30F8ADE1">
+        <w:p xmlns:wp14="http://schemas.microsoft.com/office/word/2010/wordml" wp14:textId="7608F2D4">
           <w:pPr>
             <w:pStyle w:val="TOC2"/>
             <w:tabs>
@@ -915,7 +915,7 @@
               <w:lang w:val="en-GB" w:eastAsia="en-GB" w:bidi="ar-SA"/>
             </w:rPr>
           </w:pPr>
-          <w:hyperlink w:anchor="_Toc1143622497">
+          <w:hyperlink w:anchor="_Toc143397747">
             <w:r>
               <w:rPr>
                 <w:rStyle w:val="Hyperlink"/>
@@ -929,7 +929,7 @@
               <w:fldChar w:fldCharType="begin"/>
             </w:r>
             <w:r>
-              <w:instrText xml:space="preserve">PAGEREF _Toc1143622497 \h</w:instrText>
+              <w:instrText xml:space="preserve">PAGEREF _Toc143397747 \h</w:instrText>
             </w:r>
             <w:r>
               <w:fldChar w:fldCharType="separate"/>
@@ -945,7 +945,7 @@
             </w:r>
           </w:hyperlink>
         </w:p>
-        <w:p xmlns:wp14="http://schemas.microsoft.com/office/word/2010/wordml" wp14:textId="4310CB66">
+        <w:p xmlns:wp14="http://schemas.microsoft.com/office/word/2010/wordml" wp14:textId="1F428245">
           <w:pPr>
             <w:pStyle w:val="TOC2"/>
             <w:tabs>
@@ -956,7 +956,7 @@
               <w:lang w:val="en-GB" w:eastAsia="en-GB" w:bidi="ar-SA"/>
             </w:rPr>
           </w:pPr>
-          <w:hyperlink w:anchor="_Toc903563557">
+          <w:hyperlink w:anchor="_Toc1302546388">
             <w:r>
               <w:rPr>
                 <w:rStyle w:val="Hyperlink"/>
@@ -970,7 +970,7 @@
               <w:fldChar w:fldCharType="begin"/>
             </w:r>
             <w:r>
-              <w:instrText xml:space="preserve">PAGEREF _Toc903563557 \h</w:instrText>
+              <w:instrText xml:space="preserve">PAGEREF _Toc1302546388 \h</w:instrText>
             </w:r>
             <w:r>
               <w:fldChar w:fldCharType="separate"/>
@@ -979,7 +979,7 @@
               <w:rPr>
                 <w:rStyle w:val="Hyperlink"/>
               </w:rPr>
-              <w:t>7</w:t>
+              <w:t>8</w:t>
             </w:r>
             <w:r>
               <w:fldChar w:fldCharType="end"/>
@@ -996,7 +996,7 @@
               <w:rStyle w:val="Hyperlink"/>
             </w:rPr>
           </w:pPr>
-          <w:hyperlink w:anchor="_Toc973948916">
+          <w:hyperlink w:anchor="_Toc545977137">
             <w:r>
               <w:rPr>
                 <w:rStyle w:val="Hyperlink"/>
@@ -1010,7 +1010,7 @@
               <w:fldChar w:fldCharType="begin"/>
             </w:r>
             <w:r>
-              <w:instrText xml:space="preserve">PAGEREF _Toc973948916 \h</w:instrText>
+              <w:instrText xml:space="preserve">PAGEREF _Toc545977137 \h</w:instrText>
             </w:r>
             <w:r>
               <w:fldChar w:fldCharType="separate"/>
@@ -1037,7 +1037,7 @@
               <w:rStyle w:val="Hyperlink"/>
             </w:rPr>
           </w:pPr>
-          <w:hyperlink w:anchor="_Toc3487030">
+          <w:hyperlink w:anchor="_Toc393304680">
             <w:r>
               <w:rPr>
                 <w:rStyle w:val="Hyperlink"/>
@@ -1060,7 +1060,7 @@
               <w:fldChar w:fldCharType="begin"/>
             </w:r>
             <w:r>
-              <w:instrText xml:space="preserve">PAGEREF _Toc3487030 \h</w:instrText>
+              <w:instrText xml:space="preserve">PAGEREF _Toc393304680 \h</w:instrText>
             </w:r>
             <w:r>
               <w:fldChar w:fldCharType="separate"/>
@@ -1086,7 +1086,7 @@
               <w:rStyle w:val="Hyperlink"/>
             </w:rPr>
           </w:pPr>
-          <w:hyperlink w:anchor="_Toc137911696">
+          <w:hyperlink w:anchor="_Toc1184710057">
             <w:r>
               <w:rPr>
                 <w:rStyle w:val="Hyperlink"/>
@@ -1100,7 +1100,7 @@
               <w:fldChar w:fldCharType="begin"/>
             </w:r>
             <w:r>
-              <w:instrText xml:space="preserve">PAGEREF _Toc137911696 \h</w:instrText>
+              <w:instrText xml:space="preserve">PAGEREF _Toc1184710057 \h</w:instrText>
             </w:r>
             <w:r>
               <w:fldChar w:fldCharType="separate"/>
@@ -1126,12 +1126,12 @@
               <w:rStyle w:val="Hyperlink"/>
             </w:rPr>
           </w:pPr>
-          <w:hyperlink w:anchor="_Toc219318523">
+          <w:hyperlink w:anchor="_Toc1513422804">
             <w:r>
               <w:rPr>
                 <w:rStyle w:val="Hyperlink"/>
               </w:rPr>
-              <w:t>3.2 Análisis exploratorio del dataset(EDA)</w:t>
+              <w:t>3.2 Análisis exploratorio del dataset (EDA)</w:t>
             </w:r>
             <w:r>
               <w:tab/>
@@ -1140,7 +1140,7 @@
               <w:fldChar w:fldCharType="begin"/>
             </w:r>
             <w:r>
-              <w:instrText xml:space="preserve">PAGEREF _Toc219318523 \h</w:instrText>
+              <w:instrText xml:space="preserve">PAGEREF _Toc1513422804 \h</w:instrText>
             </w:r>
             <w:r>
               <w:fldChar w:fldCharType="separate"/>
@@ -1149,7 +1149,7 @@
               <w:rPr>
                 <w:rStyle w:val="Hyperlink"/>
               </w:rPr>
-              <w:t>9</w:t>
+              <w:t>10</w:t>
             </w:r>
             <w:r>
               <w:fldChar w:fldCharType="end"/>
@@ -1166,7 +1166,7 @@
               <w:rStyle w:val="Hyperlink"/>
             </w:rPr>
           </w:pPr>
-          <w:hyperlink w:anchor="_Toc1114202778">
+          <w:hyperlink w:anchor="_Toc1150676109">
             <w:r>
               <w:rPr>
                 <w:rStyle w:val="Hyperlink"/>
@@ -1180,7 +1180,7 @@
               <w:fldChar w:fldCharType="begin"/>
             </w:r>
             <w:r>
-              <w:instrText xml:space="preserve">PAGEREF _Toc1114202778 \h</w:instrText>
+              <w:instrText xml:space="preserve">PAGEREF _Toc1150676109 \h</w:instrText>
             </w:r>
             <w:r>
               <w:fldChar w:fldCharType="separate"/>
@@ -1189,7 +1189,7 @@
               <w:rPr>
                 <w:rStyle w:val="Hyperlink"/>
               </w:rPr>
-              <w:t>9</w:t>
+              <w:t>13</w:t>
             </w:r>
             <w:r>
               <w:fldChar w:fldCharType="end"/>
@@ -1206,7 +1206,7 @@
               <w:rStyle w:val="Hyperlink"/>
             </w:rPr>
           </w:pPr>
-          <w:hyperlink w:anchor="_Toc1589745119">
+          <w:hyperlink w:anchor="_Toc535650584">
             <w:r>
               <w:rPr>
                 <w:rStyle w:val="Hyperlink"/>
@@ -1220,7 +1220,7 @@
               <w:fldChar w:fldCharType="begin"/>
             </w:r>
             <w:r>
-              <w:instrText xml:space="preserve">PAGEREF _Toc1589745119 \h</w:instrText>
+              <w:instrText xml:space="preserve">PAGEREF _Toc535650584 \h</w:instrText>
             </w:r>
             <w:r>
               <w:fldChar w:fldCharType="separate"/>
@@ -1229,7 +1229,47 @@
               <w:rPr>
                 <w:rStyle w:val="Hyperlink"/>
               </w:rPr>
-              <w:t>10</w:t>
+              <w:t>13</w:t>
+            </w:r>
+            <w:r>
+              <w:fldChar w:fldCharType="end"/>
+            </w:r>
+          </w:hyperlink>
+        </w:p>
+        <w:p>
+          <w:pPr>
+            <w:pStyle w:val="TOC3"/>
+            <w:tabs>
+              <w:tab w:val="right" w:leader="dot" w:pos="8475"/>
+            </w:tabs>
+            <w:rPr>
+              <w:rStyle w:val="Hyperlink"/>
+            </w:rPr>
+          </w:pPr>
+          <w:hyperlink w:anchor="_Toc157981260">
+            <w:r>
+              <w:rPr>
+                <w:rStyle w:val="Hyperlink"/>
+              </w:rPr>
+              <w:t>3.5. Evaluación del modelo Regresión Logistica</w:t>
+            </w:r>
+            <w:r>
+              <w:tab/>
+            </w:r>
+            <w:r>
+              <w:fldChar w:fldCharType="begin"/>
+            </w:r>
+            <w:r>
+              <w:instrText xml:space="preserve">PAGEREF _Toc157981260 \h</w:instrText>
+            </w:r>
+            <w:r>
+              <w:fldChar w:fldCharType="separate"/>
+            </w:r>
+            <w:r>
+              <w:rPr>
+                <w:rStyle w:val="Hyperlink"/>
+              </w:rPr>
+              <w:t>16</w:t>
             </w:r>
             <w:r>
               <w:fldChar w:fldCharType="end"/>
@@ -1247,7 +1287,7 @@
               <w:rStyle w:val="Hyperlink"/>
             </w:rPr>
           </w:pPr>
-          <w:hyperlink w:anchor="_Toc1938586488">
+          <w:hyperlink w:anchor="_Toc94853639">
             <w:r>
               <w:rPr>
                 <w:rStyle w:val="Hyperlink"/>
@@ -1270,7 +1310,7 @@
               <w:fldChar w:fldCharType="begin"/>
             </w:r>
             <w:r>
-              <w:instrText xml:space="preserve">PAGEREF _Toc1938586488 \h</w:instrText>
+              <w:instrText xml:space="preserve">PAGEREF _Toc94853639 \h</w:instrText>
             </w:r>
             <w:r>
               <w:fldChar w:fldCharType="separate"/>
@@ -1279,7 +1319,7 @@
               <w:rPr>
                 <w:rStyle w:val="Hyperlink"/>
               </w:rPr>
-              <w:t>12</w:t>
+              <w:t>17</w:t>
             </w:r>
             <w:r>
               <w:fldChar w:fldCharType="end"/>
@@ -1297,7 +1337,7 @@
               <w:rStyle w:val="Hyperlink"/>
             </w:rPr>
           </w:pPr>
-          <w:hyperlink w:anchor="_Toc44994071">
+          <w:hyperlink w:anchor="_Toc217228050">
             <w:r>
               <w:rPr>
                 <w:rStyle w:val="Hyperlink"/>
@@ -1320,7 +1360,7 @@
               <w:fldChar w:fldCharType="begin"/>
             </w:r>
             <w:r>
-              <w:instrText xml:space="preserve">PAGEREF _Toc44994071 \h</w:instrText>
+              <w:instrText xml:space="preserve">PAGEREF _Toc217228050 \h</w:instrText>
             </w:r>
             <w:r>
               <w:fldChar w:fldCharType="separate"/>
@@ -1329,7 +1369,7 @@
               <w:rPr>
                 <w:rStyle w:val="Hyperlink"/>
               </w:rPr>
-              <w:t>13</w:t>
+              <w:t>18</w:t>
             </w:r>
             <w:r>
               <w:fldChar w:fldCharType="end"/>
@@ -1347,7 +1387,7 @@
               <w:rStyle w:val="Hyperlink"/>
             </w:rPr>
           </w:pPr>
-          <w:hyperlink w:anchor="_Toc2139340358">
+          <w:hyperlink w:anchor="_Toc169961401">
             <w:r>
               <w:rPr>
                 <w:rStyle w:val="Hyperlink"/>
@@ -1370,7 +1410,7 @@
               <w:fldChar w:fldCharType="begin"/>
             </w:r>
             <w:r>
-              <w:instrText xml:space="preserve">PAGEREF _Toc2139340358 \h</w:instrText>
+              <w:instrText xml:space="preserve">PAGEREF _Toc169961401 \h</w:instrText>
             </w:r>
             <w:r>
               <w:fldChar w:fldCharType="separate"/>
@@ -1379,7 +1419,7 @@
               <w:rPr>
                 <w:rStyle w:val="Hyperlink"/>
               </w:rPr>
-              <w:t>13</w:t>
+              <w:t>18</w:t>
             </w:r>
             <w:r>
               <w:fldChar w:fldCharType="end"/>
@@ -1391,19 +1431,14 @@
         </w:p>
       </w:sdtContent>
     </w:sdt>
-    <w:p xmlns:wp14="http://schemas.microsoft.com/office/word/2010/wordml" wp14:textId="77777777">
-      <w:pPr>
-        <w:pStyle w:val="Normal"/>
-      </w:pPr>
-    </w:p>
-    <w:p xmlns:wp14="http://schemas.microsoft.com/office/word/2010/wordml" wp14:textId="01C58FAB">
+    <w:p xmlns:wp14="http://schemas.microsoft.com/office/word/2010/wordml" wp14:textId="69F758B7">
       <w:pPr>
         <w:pStyle w:val="Heading1"/>
         <w:numPr>
           <w:ilvl w:val="0"/>
           <w:numId w:val="0"/>
         </w:numPr>
-        <w:ind w:left="1429"/>
+        <w:ind/>
       </w:pPr>
       <w:r>
         <w:rPr/>
@@ -1494,6 +1529,47 @@
       <w:r>
         <w:rPr/>
       </w:r>
+    </w:p>
+    <w:p>
+      <w:pPr>
+        <w:pStyle w:val="Normal"/>
+      </w:pPr>
+    </w:p>
+    <w:p>
+      <w:pPr>
+        <w:pStyle w:val="Normal"/>
+      </w:pPr>
+    </w:p>
+    <w:p>
+      <w:pPr>
+        <w:pStyle w:val="Normal"/>
+      </w:pPr>
+    </w:p>
+    <w:p>
+      <w:pPr>
+        <w:pStyle w:val="Normal"/>
+      </w:pPr>
+    </w:p>
+    <w:p>
+      <w:pPr>
+        <w:pStyle w:val="Normal"/>
+      </w:pPr>
+    </w:p>
+    <w:p>
+      <w:pPr>
+        <w:pStyle w:val="Normal"/>
+      </w:pPr>
+    </w:p>
+    <w:p>
+      <w:pPr>
+        <w:pStyle w:val="Normal"/>
+      </w:pPr>
+    </w:p>
+    <w:p>
+      <w:pPr>
+        <w:pStyle w:val="Normal"/>
+        <w:ind w:firstLine="0"/>
+      </w:pPr>
     </w:p>
     <w:p xmlns:wp14="http://schemas.microsoft.com/office/word/2010/wordml" wp14:textId="77777777">
       <w:pPr>
@@ -1504,12 +1580,12 @@
         </w:numPr>
         <w:ind w:left="0" w:hanging="0"/>
       </w:pPr>
-      <w:bookmarkStart w:name="_Toc1362875460" w:id="159512827"/>
+      <w:bookmarkStart w:name="_Toc472334791" w:id="2063986284"/>
       <w:r>
         <w:rPr/>
         <w:t>Resumen y Palabras Clave.</w:t>
       </w:r>
-      <w:bookmarkEnd w:id="159512827"/>
+      <w:bookmarkEnd w:id="2063986284"/>
     </w:p>
     <w:p>
       <w:pPr>
@@ -1539,12 +1615,12 @@
         </w:numPr>
         <w:ind w:left="0" w:hanging="0"/>
       </w:pPr>
-      <w:bookmarkStart w:name="_Toc1585346829" w:id="288434574"/>
+      <w:bookmarkStart w:name="_Toc2053374778" w:id="237919519"/>
       <w:r>
         <w:rPr/>
         <w:t>Agradecimientos.</w:t>
       </w:r>
-      <w:bookmarkEnd w:id="288434574"/>
+      <w:bookmarkEnd w:id="237919519"/>
     </w:p>
     <w:p xmlns:wp14="http://schemas.microsoft.com/office/word/2010/wordml" wp14:textId="77777777">
       <w:pPr>
@@ -1609,52 +1685,7 @@
     <w:p>
       <w:pPr>
         <w:pStyle w:val="Normal"/>
-      </w:pPr>
-    </w:p>
-    <w:p>
-      <w:pPr>
-        <w:pStyle w:val="Normal"/>
-      </w:pPr>
-    </w:p>
-    <w:p>
-      <w:pPr>
-        <w:pStyle w:val="Normal"/>
-      </w:pPr>
-    </w:p>
-    <w:p>
-      <w:pPr>
-        <w:pStyle w:val="Normal"/>
-      </w:pPr>
-    </w:p>
-    <w:p>
-      <w:pPr>
-        <w:pStyle w:val="Normal"/>
-      </w:pPr>
-    </w:p>
-    <w:p>
-      <w:pPr>
-        <w:pStyle w:val="Normal"/>
-      </w:pPr>
-    </w:p>
-    <w:p>
-      <w:pPr>
-        <w:pStyle w:val="Normal"/>
-      </w:pPr>
-    </w:p>
-    <w:p>
-      <w:pPr>
-        <w:pStyle w:val="Normal"/>
-      </w:pPr>
-    </w:p>
-    <w:p>
-      <w:pPr>
-        <w:pStyle w:val="Normal"/>
-      </w:pPr>
-    </w:p>
-    <w:p>
-      <w:pPr>
-        <w:pStyle w:val="Normal"/>
-        <w:ind w:firstLine="0"/>
+        <w:ind/>
       </w:pPr>
     </w:p>
     <w:p xmlns:wp14="http://schemas.microsoft.com/office/word/2010/wordml" wp14:textId="77777777">
@@ -1666,12 +1697,12 @@
         </w:numPr>
         <w:rPr/>
       </w:pPr>
-      <w:bookmarkStart w:name="_Toc88252565" w:id="1037019987"/>
+      <w:bookmarkStart w:name="_Toc224887027" w:id="1288784543"/>
       <w:r>
         <w:rPr/>
         <w:t>Introducción</w:t>
       </w:r>
-      <w:bookmarkEnd w:id="1037019987"/>
+      <w:bookmarkEnd w:id="1288784543"/>
     </w:p>
     <w:p>
       <w:pPr>
@@ -2249,7 +2280,7 @@
         <w:rPr/>
       </w:pPr>
       <w:bookmarkStart w:name="_Toc74219759" w:id="224"/>
-      <w:bookmarkStart w:name="_Toc2068192903" w:id="179042201"/>
+      <w:bookmarkStart w:name="_Toc234207385" w:id="595551429"/>
       <w:r>
         <w:rPr/>
         <w:t>Metodología</w:t>
@@ -2259,7 +2290,7 @@
         <w:rPr/>
         <w:t>.</w:t>
       </w:r>
-      <w:bookmarkEnd w:id="179042201"/>
+      <w:bookmarkEnd w:id="595551429"/>
     </w:p>
     <w:p>
       <w:pPr>
@@ -2334,15 +2365,17 @@
           <w:bCs w:val="1"/>
           <w:noProof w:val="0"/>
           <w:color w:val="auto"/>
-          <w:sz w:val="24"/>
-          <w:szCs w:val="24"/>
-          <w:lang w:val="es-ES"/>
-        </w:rPr>
-      </w:pPr>
-      <w:bookmarkStart w:name="_Toc6569444" w:id="1082188437"/>
-      <w:r>
-        <w:rPr>
-          <w:noProof w:val="0"/>
+          <w:sz w:val="28"/>
+          <w:szCs w:val="28"/>
+          <w:lang w:val="es-ES"/>
+        </w:rPr>
+      </w:pPr>
+      <w:bookmarkStart w:name="_Toc1823180676" w:id="990454506"/>
+      <w:r>
+        <w:rPr>
+          <w:noProof w:val="0"/>
+          <w:sz w:val="28"/>
+          <w:szCs w:val="28"/>
           <w:lang w:val="es-ES"/>
         </w:rPr>
         <w:t xml:space="preserve">2.1. Limpieza del </w:t>
@@ -2350,11 +2383,13 @@
       <w:r>
         <w:rPr>
           <w:noProof w:val="0"/>
+          <w:sz w:val="28"/>
+          <w:szCs w:val="28"/>
           <w:lang w:val="es-ES"/>
         </w:rPr>
         <w:t>Dataset</w:t>
       </w:r>
-      <w:bookmarkEnd w:id="1082188437"/>
+      <w:bookmarkEnd w:id="990454506"/>
     </w:p>
     <w:p>
       <w:pPr>
@@ -2654,20 +2689,22 @@
         <w:rPr>
           <w:noProof w:val="0"/>
           <w:color w:val="auto"/>
-          <w:sz w:val="24"/>
-          <w:szCs w:val="24"/>
-          <w:lang w:val="es-ES"/>
-        </w:rPr>
-      </w:pPr>
-      <w:bookmarkStart w:name="_Toc425215924" w:id="1843398504"/>
-      <w:r>
-        <w:rPr>
-          <w:noProof w:val="0"/>
+          <w:sz w:val="28"/>
+          <w:szCs w:val="28"/>
+          <w:lang w:val="es-ES"/>
+        </w:rPr>
+      </w:pPr>
+      <w:bookmarkStart w:name="_Toc157830334" w:id="953508629"/>
+      <w:r>
+        <w:rPr>
+          <w:noProof w:val="0"/>
+          <w:sz w:val="28"/>
+          <w:szCs w:val="28"/>
           <w:lang w:val="es-ES"/>
         </w:rPr>
         <w:t>2.2. Análisis Exploratorio de Datos (EDA)</w:t>
       </w:r>
-      <w:bookmarkEnd w:id="1843398504"/>
+      <w:bookmarkEnd w:id="953508629"/>
     </w:p>
     <w:p>
       <w:pPr>
@@ -2993,20 +3030,22 @@
           <w:bCs w:val="1"/>
           <w:noProof w:val="0"/>
           <w:color w:val="auto"/>
-          <w:sz w:val="24"/>
-          <w:szCs w:val="24"/>
-          <w:lang w:val="es-ES"/>
-        </w:rPr>
-      </w:pPr>
-      <w:bookmarkStart w:name="_Toc1143622497" w:id="1667584405"/>
-      <w:r>
-        <w:rPr>
-          <w:noProof w:val="0"/>
+          <w:sz w:val="28"/>
+          <w:szCs w:val="28"/>
+          <w:lang w:val="es-ES"/>
+        </w:rPr>
+      </w:pPr>
+      <w:bookmarkStart w:name="_Toc143397747" w:id="751994937"/>
+      <w:r>
+        <w:rPr>
+          <w:noProof w:val="0"/>
+          <w:sz w:val="28"/>
+          <w:szCs w:val="28"/>
           <w:lang w:val="es-ES"/>
         </w:rPr>
         <w:t>2.3. Selección y entrenamiento de modelos de IA</w:t>
       </w:r>
-      <w:bookmarkEnd w:id="1667584405"/>
+      <w:bookmarkEnd w:id="751994937"/>
     </w:p>
     <w:p>
       <w:pPr>
@@ -3512,12 +3551,12 @@
           <w:bCs w:val="1"/>
           <w:noProof w:val="0"/>
           <w:color w:val="auto"/>
-          <w:sz w:val="24"/>
-          <w:szCs w:val="24"/>
-          <w:lang w:val="es-ES"/>
-        </w:rPr>
-      </w:pPr>
-      <w:bookmarkStart w:name="_Toc903563557" w:id="1975978823"/>
+          <w:sz w:val="28"/>
+          <w:szCs w:val="28"/>
+          <w:lang w:val="es-ES"/>
+        </w:rPr>
+      </w:pPr>
+      <w:bookmarkStart w:name="_Toc1302546388" w:id="1974208809"/>
       <w:r>
         <w:rPr>
           <w:rFonts w:ascii="Times New Roman" w:hAnsi="Times New Roman" w:cs="Times New Roman"/>
@@ -3525,13 +3564,13 @@
           <w:bCs w:val="1"/>
           <w:noProof w:val="0"/>
           <w:color w:val="auto"/>
-          <w:sz w:val="24"/>
-          <w:szCs w:val="24"/>
+          <w:sz w:val="28"/>
+          <w:szCs w:val="28"/>
           <w:lang w:val="es-ES"/>
         </w:rPr>
         <w:t>2.4. Validación cruzada</w:t>
       </w:r>
-      <w:bookmarkEnd w:id="1975978823"/>
+      <w:bookmarkEnd w:id="1974208809"/>
       <w:r>
         <w:rPr>
           <w:rFonts w:ascii="Times New Roman" w:hAnsi="Times New Roman" w:cs="Times New Roman"/>
@@ -3539,8 +3578,8 @@
           <w:bCs w:val="1"/>
           <w:noProof w:val="0"/>
           <w:color w:val="auto"/>
-          <w:sz w:val="24"/>
-          <w:szCs w:val="24"/>
+          <w:sz w:val="28"/>
+          <w:szCs w:val="28"/>
           <w:lang w:val="es-ES"/>
         </w:rPr>
         <w:t xml:space="preserve"> </w:t>
@@ -3703,12 +3742,12 @@
           <w:bCs w:val="1"/>
           <w:noProof w:val="0"/>
           <w:color w:val="auto"/>
-          <w:sz w:val="24"/>
-          <w:szCs w:val="24"/>
-          <w:lang w:val="es-ES"/>
-        </w:rPr>
-      </w:pPr>
-      <w:bookmarkStart w:name="_Toc973948916" w:id="550111454"/>
+          <w:sz w:val="28"/>
+          <w:szCs w:val="28"/>
+          <w:lang w:val="es-ES"/>
+        </w:rPr>
+      </w:pPr>
+      <w:bookmarkStart w:name="_Toc545977137" w:id="69589410"/>
       <w:r>
         <w:rPr>
           <w:rFonts w:ascii="Times New Roman" w:hAnsi="Times New Roman" w:cs="Times New Roman"/>
@@ -3716,13 +3755,13 @@
           <w:bCs w:val="1"/>
           <w:noProof w:val="0"/>
           <w:color w:val="auto"/>
-          <w:sz w:val="24"/>
-          <w:szCs w:val="24"/>
+          <w:sz w:val="28"/>
+          <w:szCs w:val="28"/>
           <w:lang w:val="es-ES"/>
         </w:rPr>
         <w:t>2.5. Otros tipos de validación</w:t>
       </w:r>
-      <w:bookmarkEnd w:id="550111454"/>
+      <w:bookmarkEnd w:id="69589410"/>
       <w:r>
         <w:rPr>
           <w:rFonts w:ascii="Times New Roman" w:hAnsi="Times New Roman" w:cs="Times New Roman"/>
@@ -3730,8 +3769,8 @@
           <w:bCs w:val="1"/>
           <w:noProof w:val="0"/>
           <w:color w:val="auto"/>
-          <w:sz w:val="24"/>
-          <w:szCs w:val="24"/>
+          <w:sz w:val="28"/>
+          <w:szCs w:val="28"/>
           <w:lang w:val="es-ES"/>
         </w:rPr>
         <w:t xml:space="preserve"> </w:t>
@@ -4066,24 +4105,25 @@
         <w:pStyle w:val="Heading1"/>
         <w:numPr>
           <w:ilvl w:val="0"/>
-          <w:numId w:val="1"/>
+          <w:numId w:val="0"/>
         </w:numPr>
         <w:rPr>
           <w:rFonts w:ascii="Times New Roman" w:hAnsi="Times New Roman" w:eastAsia="Times New Roman" w:cs="Times New Roman"/>
           <w:b w:val="1"/>
           <w:bCs w:val="1"/>
           <w:noProof w:val="0"/>
+          <w:color w:val="000000" w:themeColor="text1" w:themeTint="FF" w:themeShade="FF"/>
           <w:sz w:val="28"/>
           <w:szCs w:val="28"/>
           <w:lang w:val="es-ES"/>
         </w:rPr>
       </w:pPr>
-      <w:bookmarkStart w:name="_Toc3487030" w:id="1341299422"/>
+      <w:bookmarkStart w:name="_Toc393304680" w:id="94662702"/>
       <w:r>
         <w:rPr/>
         <w:t>Resultados.</w:t>
       </w:r>
-      <w:bookmarkEnd w:id="1341299422"/>
+      <w:bookmarkEnd w:id="94662702"/>
     </w:p>
     <w:p>
       <w:pPr>
@@ -4095,13 +4135,17 @@
         <w:ind w:left="0"/>
         <w:rPr>
           <w:noProof w:val="0"/>
-          <w:lang w:val="es-ES"/>
-        </w:rPr>
-      </w:pPr>
-      <w:bookmarkStart w:name="_Toc137911696" w:id="2017869951"/>
-      <w:r>
-        <w:rPr>
-          <w:noProof w:val="0"/>
+          <w:sz w:val="32"/>
+          <w:szCs w:val="32"/>
+          <w:lang w:val="es-ES"/>
+        </w:rPr>
+      </w:pPr>
+      <w:bookmarkStart w:name="_Toc1184710057" w:id="1995148651"/>
+      <w:r>
+        <w:rPr>
+          <w:noProof w:val="0"/>
+          <w:sz w:val="32"/>
+          <w:szCs w:val="32"/>
           <w:lang w:val="es-ES"/>
         </w:rPr>
         <w:t>3.1</w:t>
@@ -4109,6 +4153,8 @@
       <w:r>
         <w:rPr>
           <w:noProof w:val="0"/>
+          <w:sz w:val="32"/>
+          <w:szCs w:val="32"/>
           <w:lang w:val="es-ES"/>
         </w:rPr>
         <w:t xml:space="preserve"> </w:t>
@@ -4116,6 +4162,8 @@
       <w:r>
         <w:rPr>
           <w:noProof w:val="0"/>
+          <w:sz w:val="32"/>
+          <w:szCs w:val="32"/>
           <w:lang w:val="es-ES"/>
         </w:rPr>
         <w:t xml:space="preserve">Preparación </w:t>
@@ -4123,6 +4171,8 @@
       <w:r>
         <w:rPr>
           <w:noProof w:val="0"/>
+          <w:sz w:val="32"/>
+          <w:szCs w:val="32"/>
           <w:lang w:val="es-ES"/>
         </w:rPr>
         <w:t xml:space="preserve">del </w:t>
@@ -4130,33 +4180,57 @@
       <w:r>
         <w:rPr>
           <w:noProof w:val="0"/>
+          <w:sz w:val="32"/>
+          <w:szCs w:val="32"/>
           <w:lang w:val="es-ES"/>
         </w:rPr>
         <w:t>dataset</w:t>
       </w:r>
-      <w:bookmarkEnd w:id="2017869951"/>
-    </w:p>
-    <w:p>
-      <w:pPr>
-        <w:rPr>
-          <w:rFonts w:ascii="Times New Roman" w:hAnsi="Times New Roman" w:cs="Times New Roman"/>
-          <w:noProof w:val="0"/>
-          <w:color w:val="auto"/>
-          <w:sz w:val="24"/>
-          <w:szCs w:val="24"/>
-          <w:lang w:val="es-ES"/>
-        </w:rPr>
-      </w:pPr>
-      <w:r>
-        <w:rPr>
-          <w:rFonts w:ascii="Times New Roman" w:hAnsi="Times New Roman" w:cs="Times New Roman"/>
-          <w:noProof w:val="0"/>
-          <w:color w:val="auto"/>
-          <w:sz w:val="24"/>
-          <w:szCs w:val="24"/>
-          <w:lang w:val="es-ES"/>
-        </w:rPr>
-        <w:t xml:space="preserve">Tras aplicar las técnicas de limpieza descritas en la metodología, el conjunto de datos se depuró correctamente. Se eliminaron los registros con valores nulos y duplicados, lo que redujo el tamaño inicial del dataset a un total de </w:t>
+      <w:bookmarkEnd w:id="1995148651"/>
+    </w:p>
+    <w:p>
+      <w:pPr>
+        <w:rPr>
+          <w:rFonts w:ascii="Times New Roman" w:hAnsi="Times New Roman" w:cs="Times New Roman"/>
+          <w:noProof w:val="0"/>
+          <w:color w:val="auto"/>
+          <w:sz w:val="24"/>
+          <w:szCs w:val="24"/>
+          <w:lang w:val="es-ES"/>
+        </w:rPr>
+      </w:pPr>
+      <w:r>
+        <w:rPr>
+          <w:rFonts w:ascii="Times New Roman" w:hAnsi="Times New Roman" w:cs="Times New Roman"/>
+          <w:noProof w:val="0"/>
+          <w:color w:val="auto"/>
+          <w:sz w:val="24"/>
+          <w:szCs w:val="24"/>
+          <w:lang w:val="es-ES"/>
+        </w:rPr>
+        <w:t xml:space="preserve">Tras aplicar las técnicas de limpieza descritas en la metodología, el conjunto de datos se depuró correctamente. Se eliminaron los registros con valores nulos y duplicados, lo que redujo el tamaño inicial del </w:t>
+      </w:r>
+      <w:r>
+        <w:rPr>
+          <w:rFonts w:ascii="Times New Roman" w:hAnsi="Times New Roman" w:cs="Times New Roman"/>
+          <w:noProof w:val="0"/>
+          <w:color w:val="auto"/>
+          <w:sz w:val="24"/>
+          <w:szCs w:val="24"/>
+          <w:lang w:val="es-ES"/>
+        </w:rPr>
+        <w:t>dataset</w:t>
+      </w:r>
+      <w:r>
+        <w:rPr>
+          <w:rFonts w:ascii="Times New Roman" w:hAnsi="Times New Roman" w:cs="Times New Roman"/>
+          <w:noProof w:val="0"/>
+          <w:color w:val="auto"/>
+          <w:sz w:val="24"/>
+          <w:szCs w:val="24"/>
+          <w:lang w:val="es-ES"/>
+        </w:rPr>
+        <w:t xml:space="preserve"> a un total de </w:t>
       </w:r>
       <w:r>
         <w:rPr>
@@ -4193,7 +4267,20 @@
           <w:szCs w:val="24"/>
           <w:lang w:val="es-ES"/>
         </w:rPr>
-        <w:t>Y características</w:t>
+        <w:t>Y</w:t>
+      </w:r>
+      <w:r>
+        <w:rPr>
+          <w:rFonts w:ascii="Times New Roman" w:hAnsi="Times New Roman" w:cs="Times New Roman"/>
+          <w:b w:val="1"/>
+          <w:bCs w:val="1"/>
+          <w:noProof w:val="0"/>
+          <w:color w:val="auto"/>
+          <w:sz w:val="24"/>
+          <w:szCs w:val="24"/>
+          <w:lang w:val="es-ES"/>
+        </w:rPr>
+        <w:t xml:space="preserve"> características</w:t>
       </w:r>
       <w:r>
         <w:rPr>
@@ -4206,19 +4293,51 @@
         </w:rPr>
         <w:t xml:space="preserve"> (especificar si lo sabes).</w:t>
       </w:r>
-      <w:r>
-        <w:br/>
-      </w:r>
-      <w:r>
-        <w:rPr>
-          <w:rFonts w:ascii="Times New Roman" w:hAnsi="Times New Roman" w:cs="Times New Roman"/>
-          <w:noProof w:val="0"/>
-          <w:color w:val="auto"/>
-          <w:sz w:val="24"/>
-          <w:szCs w:val="24"/>
-          <w:lang w:val="es-ES"/>
-        </w:rPr>
-        <w:t xml:space="preserve"> Además, se transformaron las variables categóricas a formato numérico, en especial la variable Label, que fue convertida a valores binarios:</w:t>
+    </w:p>
+    <w:p>
+      <w:pPr>
+        <w:ind w:firstLine="0"/>
+        <w:rPr>
+          <w:rFonts w:ascii="Times New Roman" w:hAnsi="Times New Roman" w:cs="Times New Roman"/>
+          <w:noProof w:val="0"/>
+          <w:color w:val="auto"/>
+          <w:sz w:val="24"/>
+          <w:szCs w:val="24"/>
+          <w:lang w:val="es-ES"/>
+        </w:rPr>
+      </w:pPr>
+      <w:r>
+        <w:rPr>
+          <w:rFonts w:ascii="Times New Roman" w:hAnsi="Times New Roman" w:cs="Times New Roman"/>
+          <w:noProof w:val="0"/>
+          <w:color w:val="auto"/>
+          <w:sz w:val="24"/>
+          <w:szCs w:val="24"/>
+          <w:lang w:val="es-ES"/>
+        </w:rPr>
+        <w:t xml:space="preserve">Además, se transformaron las variables categóricas a formato numérico, en especial la variable </w:t>
+      </w:r>
+      <w:r>
+        <w:rPr>
+          <w:rFonts w:ascii="Times New Roman" w:hAnsi="Times New Roman" w:cs="Times New Roman"/>
+          <w:noProof w:val="0"/>
+          <w:color w:val="auto"/>
+          <w:sz w:val="24"/>
+          <w:szCs w:val="24"/>
+          <w:lang w:val="es-ES"/>
+        </w:rPr>
+        <w:t>Label</w:t>
+      </w:r>
+      <w:r>
+        <w:rPr>
+          <w:rFonts w:ascii="Times New Roman" w:hAnsi="Times New Roman" w:cs="Times New Roman"/>
+          <w:noProof w:val="0"/>
+          <w:color w:val="auto"/>
+          <w:sz w:val="24"/>
+          <w:szCs w:val="24"/>
+          <w:lang w:val="es-ES"/>
+        </w:rPr>
+        <w:t>, que fue convertida a valores binarios:</w:t>
       </w:r>
     </w:p>
     <w:p>
@@ -4302,27 +4421,8 @@
     </w:p>
     <w:p>
       <w:pPr>
-        <w:rPr>
-          <w:rFonts w:ascii="Times New Roman" w:hAnsi="Times New Roman" w:cs="Times New Roman"/>
-          <w:noProof w:val="0"/>
-          <w:color w:val="auto"/>
-          <w:sz w:val="24"/>
-          <w:szCs w:val="24"/>
-          <w:lang w:val="es-ES"/>
-        </w:rPr>
-      </w:pPr>
-      <w:r>
-        <w:rPr>
-          <w:rFonts w:ascii="Times New Roman" w:hAnsi="Times New Roman" w:cs="Times New Roman"/>
-          <w:noProof w:val="0"/>
-          <w:color w:val="auto"/>
-          <w:sz w:val="24"/>
-          <w:szCs w:val="24"/>
-          <w:lang w:val="es-ES"/>
-        </w:rPr>
-        <w:t xml:space="preserve">📌 </w:t>
-      </w:r>
-      <w:r>
+        <w:pStyle w:val="Normal"/>
+        <w:ind w:firstLine="0"/>
         <w:rPr>
           <w:rFonts w:ascii="Times New Roman" w:hAnsi="Times New Roman" w:cs="Times New Roman"/>
           <w:b w:val="1"/>
@@ -4333,142 +4433,192 @@
           <w:szCs w:val="24"/>
           <w:lang w:val="es-ES"/>
         </w:rPr>
-        <w:t>[Tabla 1. Resumen del conjunto de datos tras la limpieza]</w:t>
-      </w:r>
+      </w:pPr>
+    </w:p>
+    <w:p>
+      <w:pPr>
+        <w:pStyle w:val="Normal"/>
+        <w:ind w:firstLine="708"/>
+        <w:rPr>
+          <w:rFonts w:ascii="Times New Roman" w:hAnsi="Times New Roman" w:cs="Times New Roman"/>
+          <w:b w:val="1"/>
+          <w:bCs w:val="1"/>
+          <w:noProof w:val="0"/>
+          <w:color w:val="auto"/>
+          <w:sz w:val="24"/>
+          <w:szCs w:val="24"/>
+          <w:lang w:val="es-ES"/>
+        </w:rPr>
+      </w:pPr>
+      <w:r>
+        <w:rPr>
+          <w:rFonts w:ascii="Times New Roman" w:hAnsi="Times New Roman" w:cs="Times New Roman"/>
+          <w:b w:val="1"/>
+          <w:bCs w:val="1"/>
+          <w:noProof w:val="0"/>
+          <w:color w:val="auto"/>
+          <w:sz w:val="24"/>
+          <w:szCs w:val="24"/>
+          <w:lang w:val="es-ES"/>
+        </w:rPr>
+        <w:t>Tabla 1. Resumen del conjunto de datos tras la limpieza</w:t>
+      </w:r>
+    </w:p>
+    <w:p>
+      <w:pPr>
+        <w:rPr>
+          <w:rFonts w:ascii="Times New Roman" w:hAnsi="Times New Roman" w:cs="Times New Roman"/>
+          <w:b w:val="1"/>
+          <w:bCs w:val="1"/>
+          <w:noProof w:val="0"/>
+          <w:color w:val="auto"/>
+          <w:sz w:val="24"/>
+          <w:szCs w:val="24"/>
+          <w:lang w:val="es-ES"/>
+        </w:rPr>
+      </w:pPr>
+    </w:p>
+    <w:p>
+      <w:pPr>
+        <w:rPr>
+          <w:rFonts w:ascii="Times New Roman" w:hAnsi="Times New Roman" w:cs="Times New Roman"/>
+          <w:b w:val="1"/>
+          <w:bCs w:val="1"/>
+          <w:noProof w:val="0"/>
+          <w:color w:val="auto"/>
+          <w:sz w:val="24"/>
+          <w:szCs w:val="24"/>
+          <w:lang w:val="es-ES"/>
+        </w:rPr>
+      </w:pPr>
+      <w:r>
+        <w:drawing>
+          <wp:anchor distT="0" distB="0" distL="114300" distR="114300" simplePos="0" relativeHeight="251658240" behindDoc="0" locked="0" layoutInCell="1" allowOverlap="1" wp14:editId="3AB01CDC" wp14:anchorId="0D0E71CE">
+            <wp:simplePos x="0" y="0"/>
+            <wp:positionH relativeFrom="column">
+              <wp:posOffset>-123825</wp:posOffset>
+            </wp:positionH>
+            <wp:positionV relativeFrom="paragraph">
+              <wp:posOffset>19050</wp:posOffset>
+            </wp:positionV>
+            <wp:extent cx="5734050" cy="1547283"/>
+            <wp:effectExtent l="0" t="0" r="0" b="0"/>
+            <wp:wrapNone/>
+            <wp:docPr id="953247539" name="" title=""/>
+            <wp:cNvGraphicFramePr>
+              <a:graphicFrameLocks noChangeAspect="1"/>
+            </wp:cNvGraphicFramePr>
+            <a:graphic>
+              <a:graphicData uri="http://schemas.openxmlformats.org/drawingml/2006/picture">
+                <pic:pic>
+                  <pic:nvPicPr>
+                    <pic:cNvPr id="0" name=""/>
+                    <pic:cNvPicPr/>
+                  </pic:nvPicPr>
+                  <pic:blipFill>
+                    <a:blip r:embed="R2759c4f20faf4d2c">
+                      <a:extLst xmlns:a="http://schemas.openxmlformats.org/drawingml/2006/main">
+                        <a:ext xmlns:a="http://schemas.openxmlformats.org/drawingml/2006/main" uri="{28A0092B-C50C-407E-A947-70E740481C1C}">
+                          <a14:useLocalDpi xmlns:a14="http://schemas.microsoft.com/office/drawing/2010/main" val="0"/>
+                        </a:ext>
+                      </a:extLst>
+                    </a:blip>
+                    <a:stretch>
+                      <a:fillRect/>
+                    </a:stretch>
+                  </pic:blipFill>
+                  <pic:spPr>
+                    <a:xfrm rot="0" flipH="0" flipV="0">
+                      <a:off x="0" y="0"/>
+                      <a:ext cx="5734050" cy="1547283"/>
+                    </a:xfrm>
+                    <a:prstGeom prst="rect">
+                      <a:avLst/>
+                    </a:prstGeom>
+                  </pic:spPr>
+                </pic:pic>
+              </a:graphicData>
+            </a:graphic>
+            <wp14:sizeRelH relativeFrom="page">
+              <wp14:pctWidth>0</wp14:pctWidth>
+            </wp14:sizeRelH>
+            <wp14:sizeRelV relativeFrom="page">
+              <wp14:pctHeight>0</wp14:pctHeight>
+            </wp14:sizeRelV>
+          </wp:anchor>
+        </w:drawing>
+      </w:r>
+    </w:p>
+    <w:p>
+      <w:pPr>
+        <w:rPr>
+          <w:rFonts w:ascii="Times New Roman" w:hAnsi="Times New Roman" w:cs="Times New Roman"/>
+          <w:b w:val="1"/>
+          <w:bCs w:val="1"/>
+          <w:noProof w:val="0"/>
+          <w:color w:val="auto"/>
+          <w:sz w:val="24"/>
+          <w:szCs w:val="24"/>
+          <w:lang w:val="es-ES"/>
+        </w:rPr>
+      </w:pPr>
+    </w:p>
+    <w:p>
+      <w:pPr>
+        <w:rPr>
+          <w:rFonts w:ascii="Times New Roman" w:hAnsi="Times New Roman" w:cs="Times New Roman"/>
+          <w:b w:val="1"/>
+          <w:bCs w:val="1"/>
+          <w:noProof w:val="0"/>
+          <w:color w:val="auto"/>
+          <w:sz w:val="24"/>
+          <w:szCs w:val="24"/>
+          <w:lang w:val="es-ES"/>
+        </w:rPr>
+      </w:pPr>
+    </w:p>
+    <w:p>
+      <w:pPr>
+        <w:rPr>
+          <w:rFonts w:ascii="Times New Roman" w:hAnsi="Times New Roman" w:cs="Times New Roman"/>
+          <w:b w:val="1"/>
+          <w:bCs w:val="1"/>
+          <w:noProof w:val="0"/>
+          <w:color w:val="auto"/>
+          <w:sz w:val="24"/>
+          <w:szCs w:val="24"/>
+          <w:lang w:val="es-ES"/>
+        </w:rPr>
+      </w:pPr>
+    </w:p>
+    <w:p>
+      <w:pPr>
+        <w:rPr>
+          <w:rFonts w:ascii="Times New Roman" w:hAnsi="Times New Roman" w:cs="Times New Roman"/>
+          <w:b w:val="1"/>
+          <w:bCs w:val="1"/>
+          <w:noProof w:val="0"/>
+          <w:color w:val="auto"/>
+          <w:sz w:val="24"/>
+          <w:szCs w:val="24"/>
+          <w:lang w:val="es-ES"/>
+        </w:rPr>
+      </w:pPr>
+    </w:p>
+    <w:p>
+      <w:pPr/>
       <w:r>
         <w:br/>
       </w:r>
-      <w:r>
-        <w:rPr>
-          <w:rFonts w:ascii="Times New Roman" w:hAnsi="Times New Roman" w:cs="Times New Roman"/>
-          <w:noProof w:val="0"/>
-          <w:color w:val="auto"/>
-          <w:sz w:val="24"/>
-          <w:szCs w:val="24"/>
-          <w:lang w:val="es-ES"/>
-        </w:rPr>
-        <w:t xml:space="preserve"> Incluye una tabla con:</w:t>
-      </w:r>
-    </w:p>
-    <w:p>
-      <w:pPr>
-        <w:pStyle w:val="Normal"/>
-        <w:numPr>
-          <w:ilvl w:val="0"/>
-          <w:numId w:val="19"/>
-        </w:numPr>
-        <w:rPr>
-          <w:rFonts w:ascii="Times New Roman" w:hAnsi="Times New Roman" w:cs="Times New Roman"/>
-          <w:noProof w:val="0"/>
-          <w:color w:val="auto"/>
-          <w:sz w:val="24"/>
-          <w:szCs w:val="24"/>
-          <w:lang w:val="es-ES"/>
-        </w:rPr>
-      </w:pPr>
-      <w:r>
-        <w:rPr>
-          <w:rFonts w:ascii="Times New Roman" w:hAnsi="Times New Roman" w:cs="Times New Roman"/>
-          <w:noProof w:val="0"/>
-          <w:color w:val="auto"/>
-          <w:sz w:val="24"/>
-          <w:szCs w:val="24"/>
-          <w:lang w:val="es-ES"/>
-        </w:rPr>
-        <w:t>Número de muestras</w:t>
-      </w:r>
-    </w:p>
-    <w:p>
-      <w:pPr>
-        <w:pStyle w:val="Normal"/>
-        <w:numPr>
-          <w:ilvl w:val="0"/>
-          <w:numId w:val="19"/>
-        </w:numPr>
-        <w:rPr>
-          <w:rFonts w:ascii="Times New Roman" w:hAnsi="Times New Roman" w:cs="Times New Roman"/>
-          <w:noProof w:val="0"/>
-          <w:color w:val="auto"/>
-          <w:sz w:val="24"/>
-          <w:szCs w:val="24"/>
-          <w:lang w:val="es-ES"/>
-        </w:rPr>
-      </w:pPr>
-      <w:r>
-        <w:rPr>
-          <w:rFonts w:ascii="Times New Roman" w:hAnsi="Times New Roman" w:cs="Times New Roman"/>
-          <w:noProof w:val="0"/>
-          <w:color w:val="auto"/>
-          <w:sz w:val="24"/>
-          <w:szCs w:val="24"/>
-          <w:lang w:val="es-ES"/>
-        </w:rPr>
-        <w:t>Número de columnas finales</w:t>
-      </w:r>
-    </w:p>
-    <w:p>
-      <w:pPr>
-        <w:pStyle w:val="Normal"/>
-        <w:numPr>
-          <w:ilvl w:val="0"/>
-          <w:numId w:val="19"/>
-        </w:numPr>
-        <w:rPr>
-          <w:rFonts w:ascii="Times New Roman" w:hAnsi="Times New Roman" w:cs="Times New Roman"/>
-          <w:noProof w:val="0"/>
-          <w:color w:val="auto"/>
-          <w:sz w:val="24"/>
-          <w:szCs w:val="24"/>
-          <w:lang w:val="es-ES"/>
-        </w:rPr>
-      </w:pPr>
-      <w:r>
-        <w:rPr>
-          <w:rFonts w:ascii="Times New Roman" w:hAnsi="Times New Roman" w:cs="Times New Roman"/>
-          <w:noProof w:val="0"/>
-          <w:color w:val="auto"/>
-          <w:sz w:val="24"/>
-          <w:szCs w:val="24"/>
-          <w:lang w:val="es-ES"/>
-        </w:rPr>
-        <w:t>Columnas seleccionadas</w:t>
-      </w:r>
-    </w:p>
-    <w:p>
-      <w:pPr>
-        <w:pStyle w:val="Normal"/>
-        <w:numPr>
-          <w:ilvl w:val="0"/>
-          <w:numId w:val="19"/>
-        </w:numPr>
-        <w:rPr>
-          <w:rFonts w:ascii="Times New Roman" w:hAnsi="Times New Roman" w:cs="Times New Roman"/>
-          <w:noProof w:val="0"/>
-          <w:color w:val="auto"/>
-          <w:sz w:val="24"/>
-          <w:szCs w:val="24"/>
-          <w:lang w:val="es-ES"/>
-        </w:rPr>
-      </w:pPr>
-      <w:r>
-        <w:rPr>
-          <w:rFonts w:ascii="Times New Roman" w:hAnsi="Times New Roman" w:cs="Times New Roman"/>
-          <w:noProof w:val="0"/>
-          <w:color w:val="auto"/>
-          <w:sz w:val="24"/>
-          <w:szCs w:val="24"/>
-          <w:lang w:val="es-ES"/>
-        </w:rPr>
-        <w:t>Porcentaje de valores maliciosos vs. benignos</w:t>
-      </w:r>
-    </w:p>
-    <w:p>
-      <w:pPr>
-        <w:pStyle w:val="Normal"/>
-        <w:rPr>
-          <w:noProof w:val="0"/>
-          <w:lang w:val="es-ES"/>
-        </w:rPr>
+    </w:p>
+    <w:p/>
+    <w:p/>
+    <w:p/>
+    <w:p/>
+    <w:p/>
+    <w:p>
+      <w:pPr>
+        <w:pStyle w:val="Normal"/>
       </w:pPr>
     </w:p>
     <w:p>
@@ -4484,10 +4634,12 @@
           <w:lang w:val="es-ES"/>
         </w:rPr>
       </w:pPr>
-      <w:bookmarkStart w:name="_Toc219318523" w:id="40747503"/>
-      <w:r>
-        <w:rPr>
-          <w:noProof w:val="0"/>
+      <w:bookmarkStart w:name="_Toc1513422804" w:id="1477672169"/>
+      <w:r>
+        <w:rPr>
+          <w:noProof w:val="0"/>
+          <w:sz w:val="32"/>
+          <w:szCs w:val="32"/>
           <w:lang w:val="es-ES"/>
         </w:rPr>
         <w:t>3.2</w:t>
@@ -4495,13 +4647,26 @@
       <w:r>
         <w:rPr>
           <w:noProof w:val="0"/>
-          <w:lang w:val="es-ES"/>
-        </w:rPr>
-        <w:t xml:space="preserve"> Análisis exploratorio del </w:t>
-      </w:r>
-      <w:r>
-        <w:rPr>
-          <w:noProof w:val="0"/>
+          <w:sz w:val="32"/>
+          <w:szCs w:val="32"/>
+          <w:lang w:val="es-ES"/>
+        </w:rPr>
+        <w:t xml:space="preserve"> </w:t>
+      </w:r>
+      <w:r>
+        <w:rPr>
+          <w:noProof w:val="0"/>
+          <w:sz w:val="32"/>
+          <w:szCs w:val="32"/>
+          <w:lang w:val="es-ES"/>
+        </w:rPr>
+        <w:t xml:space="preserve">Análisis exploratorio del </w:t>
+      </w:r>
+      <w:r>
+        <w:rPr>
+          <w:noProof w:val="0"/>
+          <w:sz w:val="32"/>
+          <w:szCs w:val="32"/>
           <w:lang w:val="es-ES"/>
         </w:rPr>
         <w:t>dataset</w:t>
@@ -4509,58 +4674,64 @@
       <w:r>
         <w:rPr>
           <w:noProof w:val="0"/>
+          <w:sz w:val="32"/>
+          <w:szCs w:val="32"/>
+          <w:lang w:val="es-ES"/>
+        </w:rPr>
+        <w:t xml:space="preserve"> </w:t>
+      </w:r>
+      <w:r>
+        <w:rPr>
+          <w:noProof w:val="0"/>
+          <w:sz w:val="32"/>
+          <w:szCs w:val="32"/>
           <w:lang w:val="es-ES"/>
         </w:rPr>
         <w:t>(EDA)</w:t>
       </w:r>
-      <w:bookmarkEnd w:id="40747503"/>
-    </w:p>
-    <w:p>
-      <w:pPr>
-        <w:rPr>
-          <w:rFonts w:ascii="Times New Roman" w:hAnsi="Times New Roman" w:cs="Times New Roman"/>
-          <w:noProof w:val="0"/>
-          <w:color w:val="auto"/>
-          <w:sz w:val="24"/>
-          <w:szCs w:val="24"/>
-          <w:lang w:val="es-ES"/>
-        </w:rPr>
-      </w:pPr>
-      <w:r>
-        <w:rPr>
-          <w:rFonts w:ascii="Times New Roman" w:hAnsi="Times New Roman" w:cs="Times New Roman"/>
-          <w:noProof w:val="0"/>
-          <w:color w:val="auto"/>
-          <w:sz w:val="24"/>
-          <w:szCs w:val="24"/>
-          <w:lang w:val="es-ES"/>
-        </w:rPr>
-        <w:t>El análisis exploratorio permitió obtener una visión general de la distribución de las clases, las relaciones entre variables y la estructura general del dataset.</w:t>
-      </w:r>
-    </w:p>
-    <w:p>
-      <w:pPr>
-        <w:pStyle w:val="Normal"/>
-        <w:rPr>
-          <w:rFonts w:ascii="Times New Roman" w:hAnsi="Times New Roman" w:cs="Times New Roman"/>
+      <w:bookmarkEnd w:id="1477672169"/>
+    </w:p>
+    <w:p>
+      <w:pPr>
+        <w:spacing w:before="240" w:beforeAutospacing="off" w:after="240" w:afterAutospacing="off"/>
+      </w:pPr>
+      <w:r>
+        <w:rPr>
+          <w:rFonts w:ascii="Times New Roman" w:hAnsi="Times New Roman" w:eastAsia="Times New Roman" w:cs="Times New Roman"/>
+          <w:noProof w:val="0"/>
+          <w:sz w:val="24"/>
+          <w:szCs w:val="24"/>
+          <w:lang w:val="es-ES"/>
+        </w:rPr>
+        <w:t>El análisis exploratorio del conjunto de datos permitió obtener una visión clara de la distribución de clases, la relación entre variables numéricas y la estructura general del dataset.</w:t>
+      </w:r>
+    </w:p>
+    <w:p>
+      <w:pPr>
+        <w:pStyle w:val="Heading5"/>
+        <w:numPr>
+          <w:ilvl w:val="0"/>
+          <w:numId w:val="0"/>
+        </w:numPr>
+        <w:ind w:left="0"/>
+        <w:rPr>
+          <w:rFonts w:ascii="Times New Roman" w:hAnsi="Times New Roman" w:eastAsia="Times New Roman" w:cs="Times New Roman"/>
           <w:b w:val="1"/>
           <w:bCs w:val="1"/>
-          <w:noProof w:val="0"/>
-          <w:color w:val="auto"/>
-          <w:sz w:val="24"/>
-          <w:szCs w:val="24"/>
-          <w:lang w:val="es-ES"/>
-        </w:rPr>
-      </w:pPr>
-      <w:r>
-        <w:rPr>
-          <w:rFonts w:ascii="Times New Roman" w:hAnsi="Times New Roman" w:cs="Times New Roman"/>
+          <w:i w:val="1"/>
+          <w:iCs w:val="1"/>
+          <w:noProof w:val="0"/>
+          <w:color w:val="auto"/>
+          <w:sz w:val="24"/>
+          <w:szCs w:val="24"/>
+          <w:lang w:val="es-ES"/>
+        </w:rPr>
+      </w:pPr>
+      <w:r>
+        <w:rPr>
           <w:b w:val="1"/>
           <w:bCs w:val="1"/>
           <w:noProof w:val="0"/>
-          <w:color w:val="auto"/>
-          <w:sz w:val="24"/>
-          <w:szCs w:val="24"/>
           <w:lang w:val="es-ES"/>
         </w:rPr>
         <w:t>Distribución de clases</w:t>
@@ -4568,119 +4739,178 @@
     </w:p>
     <w:p>
       <w:pPr>
-        <w:rPr>
-          <w:rFonts w:ascii="Times New Roman" w:hAnsi="Times New Roman" w:cs="Times New Roman"/>
-          <w:noProof w:val="0"/>
-          <w:color w:val="auto"/>
-          <w:sz w:val="24"/>
-          <w:szCs w:val="24"/>
-          <w:lang w:val="es-ES"/>
-        </w:rPr>
-      </w:pPr>
-      <w:r>
-        <w:rPr>
-          <w:rFonts w:ascii="Times New Roman" w:hAnsi="Times New Roman" w:cs="Times New Roman"/>
-          <w:noProof w:val="0"/>
-          <w:color w:val="auto"/>
-          <w:sz w:val="24"/>
-          <w:szCs w:val="24"/>
-          <w:lang w:val="es-ES"/>
-        </w:rPr>
-        <w:t xml:space="preserve">Se detectó un cierto </w:t>
-      </w:r>
-      <w:r>
-        <w:rPr>
-          <w:rFonts w:ascii="Times New Roman" w:hAnsi="Times New Roman" w:cs="Times New Roman"/>
+        <w:spacing w:before="240" w:beforeAutospacing="off" w:after="240" w:afterAutospacing="off"/>
+      </w:pPr>
+      <w:r>
+        <w:rPr>
+          <w:rFonts w:ascii="Times New Roman" w:hAnsi="Times New Roman" w:eastAsia="Times New Roman" w:cs="Times New Roman"/>
+          <w:noProof w:val="0"/>
+          <w:sz w:val="24"/>
+          <w:szCs w:val="24"/>
+          <w:lang w:val="es-ES"/>
+        </w:rPr>
+        <w:t xml:space="preserve">Se generó un gráfico de barras para visualizar la frecuencia de muestras benignas frente a maliciosas (ver </w:t>
+      </w:r>
+      <w:r>
+        <w:rPr>
+          <w:rFonts w:ascii="Times New Roman" w:hAnsi="Times New Roman" w:eastAsia="Times New Roman" w:cs="Times New Roman"/>
           <w:b w:val="1"/>
           <w:bCs w:val="1"/>
           <w:noProof w:val="0"/>
-          <w:color w:val="auto"/>
-          <w:sz w:val="24"/>
-          <w:szCs w:val="24"/>
-          <w:lang w:val="es-ES"/>
-        </w:rPr>
-        <w:t>desbalance</w:t>
-      </w:r>
-      <w:r>
-        <w:rPr>
-          <w:rFonts w:ascii="Times New Roman" w:hAnsi="Times New Roman" w:cs="Times New Roman"/>
-          <w:noProof w:val="0"/>
-          <w:color w:val="auto"/>
-          <w:sz w:val="24"/>
-          <w:szCs w:val="24"/>
-          <w:lang w:val="es-ES"/>
-        </w:rPr>
-        <w:t xml:space="preserve"> entre clases, con predominancia del tráfico malicioso. Este tipo de desbalance puede influir negativamente en los modelos si no se compensa adecuadamente (por ejemplo, mediante técnicas de resampling o penalización).</w:t>
-      </w:r>
-    </w:p>
-    <w:p>
-      <w:pPr>
-        <w:rPr>
-          <w:rFonts w:ascii="Times New Roman" w:hAnsi="Times New Roman" w:cs="Times New Roman"/>
-          <w:noProof w:val="0"/>
-          <w:color w:val="auto"/>
-          <w:sz w:val="24"/>
-          <w:szCs w:val="24"/>
-          <w:lang w:val="es-ES"/>
-        </w:rPr>
-      </w:pPr>
-      <w:r>
-        <w:rPr>
-          <w:rFonts w:ascii="Times New Roman" w:hAnsi="Times New Roman" w:cs="Times New Roman"/>
-          <w:noProof w:val="0"/>
-          <w:color w:val="auto"/>
-          <w:sz w:val="24"/>
-          <w:szCs w:val="24"/>
-          <w:lang w:val="es-ES"/>
-        </w:rPr>
-        <w:t xml:space="preserve">📌 </w:t>
-      </w:r>
-      <w:r>
-        <w:rPr>
-          <w:rFonts w:ascii="Times New Roman" w:hAnsi="Times New Roman" w:cs="Times New Roman"/>
+          <w:sz w:val="24"/>
+          <w:szCs w:val="24"/>
+          <w:lang w:val="es-ES"/>
+        </w:rPr>
+        <w:t>Figura 1</w:t>
+      </w:r>
+      <w:r>
+        <w:rPr>
+          <w:rFonts w:ascii="Times New Roman" w:hAnsi="Times New Roman" w:eastAsia="Times New Roman" w:cs="Times New Roman"/>
+          <w:noProof w:val="0"/>
+          <w:sz w:val="24"/>
+          <w:szCs w:val="24"/>
+          <w:lang w:val="es-ES"/>
+        </w:rPr>
+        <w:t xml:space="preserve">). La variable objetivo </w:t>
+      </w:r>
+      <w:r>
+        <w:rPr>
+          <w:rFonts w:ascii="Times New Roman" w:hAnsi="Times New Roman" w:eastAsia="Times New Roman" w:cs="Times New Roman"/>
+          <w:noProof w:val="0"/>
+          <w:sz w:val="24"/>
+          <w:szCs w:val="24"/>
+          <w:lang w:val="es-ES"/>
+        </w:rPr>
+        <w:t>Label</w:t>
+      </w:r>
+      <w:r>
+        <w:rPr>
+          <w:rFonts w:ascii="Times New Roman" w:hAnsi="Times New Roman" w:eastAsia="Times New Roman" w:cs="Times New Roman"/>
+          <w:noProof w:val="0"/>
+          <w:sz w:val="24"/>
+          <w:szCs w:val="24"/>
+          <w:lang w:val="es-ES"/>
+        </w:rPr>
+        <w:t xml:space="preserve"> se encuentra desbalanceada, con una proporción significativamente mayor de muestras etiquetadas como maliciosas.</w:t>
+      </w:r>
+    </w:p>
+    <w:p>
+      <w:pPr>
+        <w:spacing w:before="240" w:beforeAutospacing="off" w:after="240" w:afterAutospacing="off"/>
+        <w:rPr>
+          <w:rFonts w:ascii="Times New Roman" w:hAnsi="Times New Roman" w:eastAsia="Times New Roman" w:cs="Times New Roman"/>
+          <w:noProof w:val="0"/>
+          <w:sz w:val="24"/>
+          <w:szCs w:val="24"/>
+          <w:lang w:val="es-ES"/>
+        </w:rPr>
+      </w:pPr>
+    </w:p>
+    <w:p>
+      <w:pPr>
+        <w:spacing w:before="240" w:beforeAutospacing="off" w:after="240" w:afterAutospacing="off"/>
+        <w:ind w:firstLine="708"/>
+      </w:pPr>
+      <w:r>
+        <w:rPr>
+          <w:rFonts w:ascii="Times New Roman" w:hAnsi="Times New Roman" w:eastAsia="Times New Roman" w:cs="Times New Roman"/>
           <w:b w:val="1"/>
           <w:bCs w:val="1"/>
           <w:noProof w:val="0"/>
-          <w:color w:val="auto"/>
-          <w:sz w:val="24"/>
-          <w:szCs w:val="24"/>
-          <w:lang w:val="es-ES"/>
-        </w:rPr>
-        <w:t>[Figura 1. Distribución del tráfico benigno y malicioso]</w:t>
+          <w:sz w:val="24"/>
+          <w:szCs w:val="24"/>
+          <w:lang w:val="es-ES"/>
+        </w:rPr>
+        <w:t xml:space="preserve">Figura 1. Distribución de tráfico benigno vs. </w:t>
+      </w:r>
+      <w:r>
+        <w:rPr>
+          <w:rFonts w:ascii="Times New Roman" w:hAnsi="Times New Roman" w:eastAsia="Times New Roman" w:cs="Times New Roman"/>
+          <w:b w:val="1"/>
+          <w:bCs w:val="1"/>
+          <w:noProof w:val="0"/>
+          <w:sz w:val="24"/>
+          <w:szCs w:val="24"/>
+          <w:lang w:val="es-ES"/>
+        </w:rPr>
+        <w:t>M</w:t>
+      </w:r>
+      <w:r>
+        <w:rPr>
+          <w:rFonts w:ascii="Times New Roman" w:hAnsi="Times New Roman" w:eastAsia="Times New Roman" w:cs="Times New Roman"/>
+          <w:b w:val="1"/>
+          <w:bCs w:val="1"/>
+          <w:noProof w:val="0"/>
+          <w:sz w:val="24"/>
+          <w:szCs w:val="24"/>
+          <w:lang w:val="es-ES"/>
+        </w:rPr>
+        <w:t>alicioso.</w:t>
       </w:r>
       <w:r>
         <w:br/>
       </w:r>
       <w:r>
-        <w:rPr>
-          <w:rFonts w:ascii="Times New Roman" w:hAnsi="Times New Roman" w:cs="Times New Roman"/>
-          <w:noProof w:val="0"/>
-          <w:color w:val="auto"/>
-          <w:sz w:val="24"/>
-          <w:szCs w:val="24"/>
-          <w:lang w:val="es-ES"/>
-        </w:rPr>
-        <w:t xml:space="preserve"> Inserta aquí el gráfico de barras generado con sns.countplot() mostrando el total de muestras por clase.</w:t>
-      </w:r>
-    </w:p>
-    <w:p>
-      <w:pPr>
-        <w:rPr>
-          <w:rFonts w:ascii="Times New Roman" w:hAnsi="Times New Roman" w:cs="Times New Roman"/>
-          <w:noProof w:val="0"/>
-          <w:color w:val="auto"/>
-          <w:sz w:val="24"/>
-          <w:szCs w:val="24"/>
-          <w:lang w:val="es-ES"/>
-        </w:rPr>
-      </w:pPr>
-      <w:r>
-        <w:rPr>
-          <w:rFonts w:ascii="Times New Roman" w:hAnsi="Times New Roman" w:cs="Times New Roman"/>
+        <w:drawing>
+          <wp:inline wp14:editId="7A3802E0" wp14:anchorId="79A6E733">
+            <wp:extent cx="4556480" cy="3171825"/>
+            <wp:effectExtent l="0" t="0" r="0" b="0"/>
+            <wp:docPr id="2040558371" name="" title=""/>
+            <wp:cNvGraphicFramePr>
+              <a:graphicFrameLocks noChangeAspect="1"/>
+            </wp:cNvGraphicFramePr>
+            <a:graphic>
+              <a:graphicData uri="http://schemas.openxmlformats.org/drawingml/2006/picture">
+                <pic:pic>
+                  <pic:nvPicPr>
+                    <pic:cNvPr id="0" name=""/>
+                    <pic:cNvPicPr/>
+                  </pic:nvPicPr>
+                  <pic:blipFill>
+                    <a:blip r:embed="R49d79fe5282049fc">
+                      <a:extLst>
+                        <a:ext xmlns:a="http://schemas.openxmlformats.org/drawingml/2006/main" uri="{28A0092B-C50C-407E-A947-70E740481C1C}">
+                          <a14:useLocalDpi val="0"/>
+                        </a:ext>
+                      </a:extLst>
+                    </a:blip>
+                    <a:stretch>
+                      <a:fillRect/>
+                    </a:stretch>
+                  </pic:blipFill>
+                  <pic:spPr>
+                    <a:xfrm>
+                      <a:off x="0" y="0"/>
+                      <a:ext cx="4556480" cy="3171825"/>
+                    </a:xfrm>
+                    <a:prstGeom prst="rect">
+                      <a:avLst/>
+                    </a:prstGeom>
+                  </pic:spPr>
+                </pic:pic>
+              </a:graphicData>
+            </a:graphic>
+          </wp:inline>
+        </w:drawing>
+      </w:r>
+    </w:p>
+    <w:p>
+      <w:pPr>
+        <w:spacing w:before="240" w:beforeAutospacing="off" w:after="240" w:afterAutospacing="off"/>
+        <w:ind w:firstLine="0"/>
+      </w:pPr>
+    </w:p>
+    <w:p>
+      <w:pPr>
+        <w:spacing w:before="240" w:beforeAutospacing="off" w:after="240" w:afterAutospacing="off"/>
+        <w:ind w:firstLine="0"/>
+      </w:pPr>
+      <w:r>
+        <w:rPr>
+          <w:rFonts w:ascii="Times New Roman" w:hAnsi="Times New Roman" w:eastAsia="Times New Roman" w:cs="Times New Roman"/>
           <w:i w:val="1"/>
           <w:iCs w:val="1"/>
           <w:noProof w:val="0"/>
-          <w:color w:val="auto"/>
           <w:sz w:val="24"/>
           <w:szCs w:val="24"/>
           <w:lang w:val="es-ES"/>
@@ -4692,165 +4922,94 @@
       </w:r>
       <w:r>
         <w:rPr>
-          <w:rFonts w:ascii="Times New Roman" w:hAnsi="Times New Roman" w:cs="Times New Roman"/>
-          <w:noProof w:val="0"/>
-          <w:color w:val="auto"/>
-          <w:sz w:val="24"/>
-          <w:szCs w:val="24"/>
-          <w:lang w:val="es-ES"/>
-        </w:rPr>
-        <w:t xml:space="preserve"> Como se observa, la mayoría de las conexiones del dataset pertenecen a la clase maliciosa, lo que justifica la necesidad de aplicar métricas como el F1-score o el recall, más allá de la simple precisión.</w:t>
-      </w:r>
-    </w:p>
-    <w:p>
-      <w:pPr>
-        <w:rPr>
-          <w:rFonts w:ascii="Times New Roman" w:hAnsi="Times New Roman" w:cs="Times New Roman"/>
-          <w:color w:val="auto"/>
-          <w:sz w:val="24"/>
-          <w:szCs w:val="24"/>
-        </w:rPr>
-      </w:pPr>
-    </w:p>
-    <w:p>
-      <w:pPr>
-        <w:pStyle w:val="Normal"/>
-        <w:rPr>
-          <w:rFonts w:ascii="Times New Roman" w:hAnsi="Times New Roman" w:cs="Times New Roman"/>
+          <w:rFonts w:ascii="Times New Roman" w:hAnsi="Times New Roman" w:eastAsia="Times New Roman" w:cs="Times New Roman"/>
+          <w:noProof w:val="0"/>
+          <w:sz w:val="24"/>
+          <w:szCs w:val="24"/>
+          <w:lang w:val="es-ES"/>
+        </w:rPr>
+        <w:t xml:space="preserve"> El tráfico malicioso representa aproximadamente el </w:t>
+      </w:r>
+      <w:r>
+        <w:rPr>
+          <w:rFonts w:ascii="Times New Roman" w:hAnsi="Times New Roman" w:eastAsia="Times New Roman" w:cs="Times New Roman"/>
           <w:b w:val="1"/>
           <w:bCs w:val="1"/>
           <w:noProof w:val="0"/>
-          <w:color w:val="auto"/>
-          <w:sz w:val="24"/>
-          <w:szCs w:val="24"/>
-          <w:lang w:val="es-ES"/>
-        </w:rPr>
-      </w:pPr>
-      <w:r>
-        <w:rPr>
-          <w:rFonts w:ascii="Times New Roman" w:hAnsi="Times New Roman" w:cs="Times New Roman"/>
+          <w:sz w:val="24"/>
+          <w:szCs w:val="24"/>
+          <w:lang w:val="es-ES"/>
+        </w:rPr>
+        <w:t>65% del total de muestras</w:t>
+      </w:r>
+      <w:r>
+        <w:rPr>
+          <w:rFonts w:ascii="Times New Roman" w:hAnsi="Times New Roman" w:eastAsia="Times New Roman" w:cs="Times New Roman"/>
+          <w:noProof w:val="0"/>
+          <w:sz w:val="24"/>
+          <w:szCs w:val="24"/>
+          <w:lang w:val="es-ES"/>
+        </w:rPr>
+        <w:t xml:space="preserve">, mientras que el tráfico benigno representa el 35% restante. Este desbalance puede afectar negativamente a los modelos de clasificación si no se compensa, ya que tienden a favorecer la clase mayoritaria. Por este motivo, se emplearán métricas como </w:t>
+      </w:r>
+      <w:r>
+        <w:rPr>
+          <w:rFonts w:ascii="Times New Roman" w:hAnsi="Times New Roman" w:eastAsia="Times New Roman" w:cs="Times New Roman"/>
           <w:b w:val="1"/>
           <w:bCs w:val="1"/>
           <w:noProof w:val="0"/>
-          <w:color w:val="auto"/>
-          <w:sz w:val="24"/>
-          <w:szCs w:val="24"/>
-          <w:lang w:val="es-ES"/>
-        </w:rPr>
-        <w:t>Análisis de correlación entre variables</w:t>
-      </w:r>
-    </w:p>
-    <w:p>
-      <w:pPr>
-        <w:rPr>
-          <w:rFonts w:ascii="Times New Roman" w:hAnsi="Times New Roman" w:cs="Times New Roman"/>
-          <w:noProof w:val="0"/>
-          <w:color w:val="auto"/>
-          <w:sz w:val="24"/>
-          <w:szCs w:val="24"/>
-          <w:lang w:val="es-ES"/>
-        </w:rPr>
-      </w:pPr>
-      <w:r>
-        <w:rPr>
-          <w:rFonts w:ascii="Times New Roman" w:hAnsi="Times New Roman" w:cs="Times New Roman"/>
-          <w:noProof w:val="0"/>
-          <w:color w:val="auto"/>
-          <w:sz w:val="24"/>
-          <w:szCs w:val="24"/>
-          <w:lang w:val="es-ES"/>
-        </w:rPr>
-        <w:t xml:space="preserve">Se construyó una </w:t>
-      </w:r>
-      <w:r>
-        <w:rPr>
-          <w:rFonts w:ascii="Times New Roman" w:hAnsi="Times New Roman" w:cs="Times New Roman"/>
+          <w:sz w:val="24"/>
+          <w:szCs w:val="24"/>
+          <w:lang w:val="es-ES"/>
+        </w:rPr>
+        <w:t>recall</w:t>
+      </w:r>
+      <w:r>
+        <w:rPr>
+          <w:rFonts w:ascii="Times New Roman" w:hAnsi="Times New Roman" w:eastAsia="Times New Roman" w:cs="Times New Roman"/>
+          <w:noProof w:val="0"/>
+          <w:sz w:val="24"/>
+          <w:szCs w:val="24"/>
+          <w:lang w:val="es-ES"/>
+        </w:rPr>
+        <w:t xml:space="preserve"> y </w:t>
+      </w:r>
+      <w:r>
+        <w:rPr>
+          <w:rFonts w:ascii="Times New Roman" w:hAnsi="Times New Roman" w:eastAsia="Times New Roman" w:cs="Times New Roman"/>
           <w:b w:val="1"/>
           <w:bCs w:val="1"/>
           <w:noProof w:val="0"/>
-          <w:color w:val="auto"/>
-          <w:sz w:val="24"/>
-          <w:szCs w:val="24"/>
-          <w:lang w:val="es-ES"/>
-        </w:rPr>
-        <w:t>matriz de correlación</w:t>
-      </w:r>
-      <w:r>
-        <w:rPr>
-          <w:rFonts w:ascii="Times New Roman" w:hAnsi="Times New Roman" w:cs="Times New Roman"/>
-          <w:noProof w:val="0"/>
-          <w:color w:val="auto"/>
-          <w:sz w:val="24"/>
-          <w:szCs w:val="24"/>
-          <w:lang w:val="es-ES"/>
-        </w:rPr>
-        <w:t xml:space="preserve"> sobre las variables numéricas del dataset. Esta matriz se visualizó mediante un heatmap, permitiendo identificar relaciones lineales fuertes entre variables, lo que facilita una futura selección de características o la reducción de dimensionalidad si fuera necesaria.</w:t>
-      </w:r>
-    </w:p>
-    <w:p>
-      <w:pPr>
-        <w:rPr>
-          <w:rFonts w:ascii="Times New Roman" w:hAnsi="Times New Roman" w:cs="Times New Roman"/>
-          <w:noProof w:val="0"/>
-          <w:color w:val="auto"/>
-          <w:sz w:val="24"/>
-          <w:szCs w:val="24"/>
-          <w:lang w:val="es-ES"/>
-        </w:rPr>
-      </w:pPr>
-      <w:r>
-        <w:rPr>
-          <w:rFonts w:ascii="Times New Roman" w:hAnsi="Times New Roman" w:cs="Times New Roman"/>
-          <w:noProof w:val="0"/>
-          <w:color w:val="auto"/>
-          <w:sz w:val="24"/>
-          <w:szCs w:val="24"/>
-          <w:lang w:val="es-ES"/>
-        </w:rPr>
-        <w:t xml:space="preserve">📌 </w:t>
-      </w:r>
-      <w:r>
-        <w:rPr>
-          <w:rFonts w:ascii="Times New Roman" w:hAnsi="Times New Roman" w:cs="Times New Roman"/>
+          <w:sz w:val="24"/>
+          <w:szCs w:val="24"/>
+          <w:lang w:val="es-ES"/>
+        </w:rPr>
+        <w:t>F1-score</w:t>
+      </w:r>
+      <w:r>
+        <w:rPr>
+          <w:rFonts w:ascii="Times New Roman" w:hAnsi="Times New Roman" w:eastAsia="Times New Roman" w:cs="Times New Roman"/>
+          <w:noProof w:val="0"/>
+          <w:sz w:val="24"/>
+          <w:szCs w:val="24"/>
+          <w:lang w:val="es-ES"/>
+        </w:rPr>
+        <w:t>, que consideran el impacto de los errores en ambas clases.</w:t>
+      </w:r>
+    </w:p>
+    <w:p/>
+    <w:p>
+      <w:pPr>
+        <w:pStyle w:val="Heading5"/>
+        <w:numPr>
+          <w:ilvl w:val="0"/>
+          <w:numId w:val="0"/>
+        </w:numPr>
+        <w:ind w:left="0"/>
+        <w:rPr>
+          <w:rFonts w:ascii="Times New Roman" w:hAnsi="Times New Roman" w:eastAsia="Times New Roman" w:cs="Times New Roman"/>
           <w:b w:val="1"/>
           <w:bCs w:val="1"/>
-          <w:noProof w:val="0"/>
-          <w:color w:val="auto"/>
-          <w:sz w:val="24"/>
-          <w:szCs w:val="24"/>
-          <w:lang w:val="es-ES"/>
-        </w:rPr>
-        <w:t>[Figura 2. Matriz de correlación de características numéricas]</w:t>
-      </w:r>
-      <w:r>
-        <w:br/>
-      </w:r>
-      <w:r>
-        <w:rPr>
-          <w:rFonts w:ascii="Times New Roman" w:hAnsi="Times New Roman" w:cs="Times New Roman"/>
-          <w:noProof w:val="0"/>
-          <w:color w:val="auto"/>
-          <w:sz w:val="24"/>
-          <w:szCs w:val="24"/>
-          <w:lang w:val="es-ES"/>
-        </w:rPr>
-        <w:t xml:space="preserve"> Incluye el heatmap generado con sns.heatmap(correlation_matrix).</w:t>
-      </w:r>
-    </w:p>
-    <w:p>
-      <w:pPr>
-        <w:rPr>
-          <w:rFonts w:ascii="Times New Roman" w:hAnsi="Times New Roman" w:cs="Times New Roman"/>
-          <w:noProof w:val="0"/>
-          <w:color w:val="auto"/>
-          <w:sz w:val="24"/>
-          <w:szCs w:val="24"/>
-          <w:lang w:val="es-ES"/>
-        </w:rPr>
-      </w:pPr>
-      <w:r>
-        <w:rPr>
-          <w:rFonts w:ascii="Times New Roman" w:hAnsi="Times New Roman" w:cs="Times New Roman"/>
           <w:i w:val="1"/>
           <w:iCs w:val="1"/>
           <w:noProof w:val="0"/>
@@ -4859,28 +5018,831 @@
           <w:szCs w:val="24"/>
           <w:lang w:val="es-ES"/>
         </w:rPr>
+      </w:pPr>
+      <w:r>
+        <w:rPr>
+          <w:b w:val="1"/>
+          <w:bCs w:val="1"/>
+          <w:noProof w:val="0"/>
+          <w:lang w:val="es-ES"/>
+        </w:rPr>
+        <w:t>Análisis de correlación entre variables</w:t>
+      </w:r>
+    </w:p>
+    <w:p>
+      <w:pPr>
+        <w:spacing w:before="240" w:beforeAutospacing="off" w:after="240" w:afterAutospacing="off"/>
+      </w:pPr>
+      <w:r>
+        <w:rPr>
+          <w:rFonts w:ascii="Times New Roman" w:hAnsi="Times New Roman" w:eastAsia="Times New Roman" w:cs="Times New Roman"/>
+          <w:noProof w:val="0"/>
+          <w:sz w:val="24"/>
+          <w:szCs w:val="24"/>
+          <w:lang w:val="es-ES"/>
+        </w:rPr>
+        <w:t xml:space="preserve">Se calculó la matriz de correlación para todas las variables numéricas del conjunto de datos. El resultado se visualizó mediante un mapa de calor (ver </w:t>
+      </w:r>
+      <w:r>
+        <w:rPr>
+          <w:rFonts w:ascii="Times New Roman" w:hAnsi="Times New Roman" w:eastAsia="Times New Roman" w:cs="Times New Roman"/>
+          <w:b w:val="1"/>
+          <w:bCs w:val="1"/>
+          <w:noProof w:val="0"/>
+          <w:sz w:val="24"/>
+          <w:szCs w:val="24"/>
+          <w:lang w:val="es-ES"/>
+        </w:rPr>
+        <w:t>Figura 2</w:t>
+      </w:r>
+      <w:r>
+        <w:rPr>
+          <w:rFonts w:ascii="Times New Roman" w:hAnsi="Times New Roman" w:eastAsia="Times New Roman" w:cs="Times New Roman"/>
+          <w:noProof w:val="0"/>
+          <w:sz w:val="24"/>
+          <w:szCs w:val="24"/>
+          <w:lang w:val="es-ES"/>
+        </w:rPr>
+        <w:t>), donde se puede apreciar que algunas variables tienen correlaciones fuertes entre sí, lo cual puede influir en la selección de características.</w:t>
+      </w:r>
+    </w:p>
+    <w:p>
+      <w:pPr>
+        <w:spacing w:before="240" w:beforeAutospacing="off" w:after="240" w:afterAutospacing="off"/>
+        <w:rPr>
+          <w:rFonts w:ascii="Times New Roman" w:hAnsi="Times New Roman" w:eastAsia="Times New Roman" w:cs="Times New Roman"/>
+          <w:noProof w:val="0"/>
+          <w:sz w:val="24"/>
+          <w:szCs w:val="24"/>
+          <w:lang w:val="es-ES"/>
+        </w:rPr>
+      </w:pPr>
+    </w:p>
+    <w:p>
+      <w:pPr>
+        <w:spacing w:before="240" w:beforeAutospacing="off" w:after="240" w:afterAutospacing="off"/>
+        <w:ind w:firstLine="0"/>
+      </w:pPr>
+      <w:r>
+        <w:rPr>
+          <w:rFonts w:ascii="Times New Roman" w:hAnsi="Times New Roman" w:eastAsia="Times New Roman" w:cs="Times New Roman"/>
+          <w:noProof w:val="0"/>
+          <w:sz w:val="24"/>
+          <w:szCs w:val="24"/>
+          <w:lang w:val="es-ES"/>
+        </w:rPr>
+        <w:t xml:space="preserve"> </w:t>
+      </w:r>
+      <w:r>
+        <w:tab/>
+      </w:r>
+      <w:r>
+        <w:rPr>
+          <w:rFonts w:ascii="Times New Roman" w:hAnsi="Times New Roman" w:eastAsia="Times New Roman" w:cs="Times New Roman"/>
+          <w:b w:val="1"/>
+          <w:bCs w:val="1"/>
+          <w:noProof w:val="0"/>
+          <w:sz w:val="24"/>
+          <w:szCs w:val="24"/>
+          <w:lang w:val="es-ES"/>
+        </w:rPr>
+        <w:t>Figura 2. Matriz de correlación entre características.</w:t>
+      </w:r>
+      <w:r>
+        <w:br/>
+      </w:r>
+      <w:r>
+        <w:drawing>
+          <wp:inline wp14:editId="2ABAF308" wp14:anchorId="36B94432">
+            <wp:extent cx="5400675" cy="4248150"/>
+            <wp:effectExtent l="0" t="0" r="0" b="0"/>
+            <wp:docPr id="1231866973" name="" title=""/>
+            <wp:cNvGraphicFramePr>
+              <a:graphicFrameLocks noChangeAspect="1"/>
+            </wp:cNvGraphicFramePr>
+            <a:graphic>
+              <a:graphicData uri="http://schemas.openxmlformats.org/drawingml/2006/picture">
+                <pic:pic>
+                  <pic:nvPicPr>
+                    <pic:cNvPr id="0" name=""/>
+                    <pic:cNvPicPr/>
+                  </pic:nvPicPr>
+                  <pic:blipFill>
+                    <a:blip r:embed="R311b7804981446ec">
+                      <a:extLst>
+                        <a:ext xmlns:a="http://schemas.openxmlformats.org/drawingml/2006/main" uri="{28A0092B-C50C-407E-A947-70E740481C1C}">
+                          <a14:useLocalDpi val="0"/>
+                        </a:ext>
+                      </a:extLst>
+                    </a:blip>
+                    <a:stretch>
+                      <a:fillRect/>
+                    </a:stretch>
+                  </pic:blipFill>
+                  <pic:spPr>
+                    <a:xfrm>
+                      <a:off x="0" y="0"/>
+                      <a:ext cx="5400675" cy="4248150"/>
+                    </a:xfrm>
+                    <a:prstGeom prst="rect">
+                      <a:avLst/>
+                    </a:prstGeom>
+                  </pic:spPr>
+                </pic:pic>
+              </a:graphicData>
+            </a:graphic>
+          </wp:inline>
+        </w:drawing>
+      </w:r>
+    </w:p>
+    <w:p>
+      <w:pPr>
+        <w:spacing w:before="240" w:beforeAutospacing="off" w:after="240" w:afterAutospacing="off"/>
+        <w:rPr>
+          <w:rFonts w:ascii="Times New Roman" w:hAnsi="Times New Roman" w:eastAsia="Times New Roman" w:cs="Times New Roman"/>
+          <w:i w:val="1"/>
+          <w:iCs w:val="1"/>
+          <w:noProof w:val="0"/>
+          <w:sz w:val="24"/>
+          <w:szCs w:val="24"/>
+          <w:lang w:val="es-ES"/>
+        </w:rPr>
+      </w:pPr>
+    </w:p>
+    <w:p>
+      <w:pPr>
+        <w:pStyle w:val="Normal"/>
+        <w:spacing w:before="240" w:beforeAutospacing="off" w:after="240" w:afterAutospacing="off"/>
+        <w:rPr>
+          <w:rFonts w:ascii="Times New Roman" w:hAnsi="Times New Roman" w:eastAsia="Times New Roman" w:cs="Times New Roman"/>
+          <w:i w:val="1"/>
+          <w:iCs w:val="1"/>
+          <w:noProof w:val="0"/>
+          <w:sz w:val="24"/>
+          <w:szCs w:val="24"/>
+          <w:lang w:val="es-ES"/>
+        </w:rPr>
+      </w:pPr>
+    </w:p>
+    <w:p>
+      <w:pPr>
+        <w:spacing w:before="240" w:beforeAutospacing="off" w:after="240" w:afterAutospacing="off"/>
+        <w:rPr>
+          <w:rFonts w:ascii="Times New Roman" w:hAnsi="Times New Roman" w:eastAsia="Times New Roman" w:cs="Times New Roman"/>
+          <w:i w:val="1"/>
+          <w:iCs w:val="1"/>
+          <w:noProof w:val="0"/>
+          <w:sz w:val="24"/>
+          <w:szCs w:val="24"/>
+          <w:lang w:val="es-ES"/>
+        </w:rPr>
+      </w:pPr>
+    </w:p>
+    <w:p>
+      <w:pPr>
+        <w:pStyle w:val="Normal"/>
+        <w:spacing w:before="240" w:beforeAutospacing="off" w:after="240" w:afterAutospacing="off"/>
+        <w:ind w:firstLine="0"/>
+        <w:jc w:val="both"/>
+        <w:rPr>
+          <w:rFonts w:ascii="Times New Roman" w:hAnsi="Times New Roman" w:eastAsia="Times New Roman" w:cs="Times New Roman"/>
+          <w:i w:val="1"/>
+          <w:iCs w:val="1"/>
+          <w:noProof w:val="0"/>
+          <w:color w:val="auto"/>
+          <w:sz w:val="24"/>
+          <w:szCs w:val="24"/>
+          <w:lang w:val="es-ES"/>
+        </w:rPr>
+      </w:pPr>
+      <w:r>
+        <w:rPr>
+          <w:rFonts w:ascii="Times New Roman" w:hAnsi="Times New Roman" w:eastAsia="Times New Roman" w:cs="Times New Roman"/>
+          <w:i w:val="1"/>
+          <w:iCs w:val="1"/>
+          <w:noProof w:val="0"/>
+          <w:color w:val="auto"/>
+          <w:sz w:val="24"/>
+          <w:szCs w:val="24"/>
+          <w:lang w:val="es-ES"/>
+        </w:rPr>
         <w:t>Interpretación:</w:t>
       </w:r>
-      <w:r>
-        <w:br/>
-      </w:r>
-      <w:r>
-        <w:rPr>
-          <w:rFonts w:ascii="Times New Roman" w:hAnsi="Times New Roman" w:cs="Times New Roman"/>
-          <w:noProof w:val="0"/>
-          <w:color w:val="auto"/>
-          <w:sz w:val="24"/>
-          <w:szCs w:val="24"/>
-          <w:lang w:val="es-ES"/>
-        </w:rPr>
-        <w:t xml:space="preserve"> Se identificaron correlaciones altas entre variables como Total Fwd Packets y Total Length of Fwd Packets, o entre Idle Mean e Idle Max. Esta información será útil para interpretar qué atributos tienen un peso mayor en la clasificación y podría emplearse para eliminar variables redundantes si se desea optimizar los modelos.</w:t>
-      </w:r>
-    </w:p>
-    <w:p>
-      <w:pPr>
-        <w:pStyle w:val="Normal"/>
-        <w:rPr>
-          <w:noProof w:val="0"/>
+    </w:p>
+    <w:p>
+      <w:pPr>
+        <w:pStyle w:val="Normal"/>
+        <w:spacing w:before="240" w:beforeAutospacing="off" w:after="240" w:afterAutospacing="off"/>
+        <w:jc w:val="both"/>
+        <w:rPr>
+          <w:rFonts w:ascii="Times New Roman" w:hAnsi="Times New Roman" w:eastAsia="Times New Roman" w:cs="Times New Roman"/>
+          <w:noProof w:val="0"/>
+          <w:color w:val="auto"/>
+          <w:sz w:val="24"/>
+          <w:szCs w:val="24"/>
+          <w:lang w:val="es-ES"/>
+        </w:rPr>
+      </w:pPr>
+    </w:p>
+    <w:p>
+      <w:pPr>
+        <w:pStyle w:val="Normal"/>
+        <w:spacing w:before="240" w:beforeAutospacing="off" w:after="240" w:afterAutospacing="off"/>
+        <w:ind w:firstLine="0"/>
+        <w:jc w:val="both"/>
+        <w:rPr>
+          <w:rFonts w:ascii="Times New Roman" w:hAnsi="Times New Roman" w:eastAsia="Times New Roman" w:cs="Times New Roman"/>
+          <w:noProof w:val="0"/>
+          <w:color w:val="auto"/>
+          <w:sz w:val="24"/>
+          <w:szCs w:val="24"/>
+          <w:lang w:val="es-ES"/>
+        </w:rPr>
+      </w:pPr>
+      <w:r>
+        <w:rPr>
+          <w:rFonts w:ascii="Times New Roman" w:hAnsi="Times New Roman" w:eastAsia="Times New Roman" w:cs="Times New Roman"/>
+          <w:noProof w:val="0"/>
+          <w:color w:val="auto"/>
+          <w:sz w:val="24"/>
+          <w:szCs w:val="24"/>
+          <w:lang w:val="es-ES"/>
+        </w:rPr>
+        <w:t>El mapa de calor revela diversas correlaciones notables entre pares de variables, algunas de las cuales merecen especial atención:</w:t>
+      </w:r>
+    </w:p>
+    <w:p>
+      <w:pPr>
+        <w:pStyle w:val="ListParagraph"/>
+        <w:numPr>
+          <w:ilvl w:val="0"/>
+          <w:numId w:val="24"/>
+        </w:numPr>
+        <w:spacing w:before="240" w:beforeAutospacing="off" w:after="240" w:afterAutospacing="off"/>
+        <w:jc w:val="both"/>
+        <w:rPr>
+          <w:rFonts w:ascii="Times New Roman" w:hAnsi="Times New Roman" w:eastAsia="Times New Roman" w:cs="Times New Roman"/>
+          <w:noProof w:val="0"/>
+          <w:color w:val="auto"/>
+          <w:sz w:val="24"/>
+          <w:szCs w:val="24"/>
+          <w:lang w:val="es-ES"/>
+        </w:rPr>
+      </w:pPr>
+      <w:r>
+        <w:rPr>
+          <w:rFonts w:ascii="Times New Roman" w:hAnsi="Times New Roman" w:eastAsia="Times New Roman" w:cs="Times New Roman"/>
+          <w:b w:val="1"/>
+          <w:bCs w:val="1"/>
+          <w:noProof w:val="0"/>
+          <w:color w:val="auto"/>
+          <w:sz w:val="24"/>
+          <w:szCs w:val="24"/>
+          <w:lang w:val="es-ES"/>
+        </w:rPr>
+        <w:t>Total</w:t>
+      </w:r>
+      <w:r>
+        <w:rPr>
+          <w:rFonts w:ascii="Times New Roman" w:hAnsi="Times New Roman" w:eastAsia="Times New Roman" w:cs="Times New Roman"/>
+          <w:b w:val="1"/>
+          <w:bCs w:val="1"/>
+          <w:noProof w:val="0"/>
+          <w:color w:val="auto"/>
+          <w:sz w:val="24"/>
+          <w:szCs w:val="24"/>
+          <w:lang w:val="es-ES"/>
+        </w:rPr>
+        <w:t xml:space="preserve"> </w:t>
+      </w:r>
+      <w:r>
+        <w:rPr>
+          <w:rFonts w:ascii="Times New Roman" w:hAnsi="Times New Roman" w:eastAsia="Times New Roman" w:cs="Times New Roman"/>
+          <w:b w:val="1"/>
+          <w:bCs w:val="1"/>
+          <w:noProof w:val="0"/>
+          <w:color w:val="auto"/>
+          <w:sz w:val="24"/>
+          <w:szCs w:val="24"/>
+          <w:lang w:val="es-ES"/>
+        </w:rPr>
+        <w:t>Fwd</w:t>
+      </w:r>
+      <w:r>
+        <w:rPr>
+          <w:rFonts w:ascii="Times New Roman" w:hAnsi="Times New Roman" w:eastAsia="Times New Roman" w:cs="Times New Roman"/>
+          <w:b w:val="1"/>
+          <w:bCs w:val="1"/>
+          <w:noProof w:val="0"/>
+          <w:color w:val="auto"/>
+          <w:sz w:val="24"/>
+          <w:szCs w:val="24"/>
+          <w:lang w:val="es-ES"/>
+        </w:rPr>
+        <w:t xml:space="preserve"> </w:t>
+      </w:r>
+      <w:r>
+        <w:rPr>
+          <w:rFonts w:ascii="Times New Roman" w:hAnsi="Times New Roman" w:eastAsia="Times New Roman" w:cs="Times New Roman"/>
+          <w:b w:val="1"/>
+          <w:bCs w:val="1"/>
+          <w:noProof w:val="0"/>
+          <w:color w:val="auto"/>
+          <w:sz w:val="24"/>
+          <w:szCs w:val="24"/>
+          <w:lang w:val="es-ES"/>
+        </w:rPr>
+        <w:t>Packets</w:t>
+      </w:r>
+      <w:r>
+        <w:rPr>
+          <w:rFonts w:ascii="Times New Roman" w:hAnsi="Times New Roman" w:eastAsia="Times New Roman" w:cs="Times New Roman"/>
+          <w:b w:val="1"/>
+          <w:bCs w:val="1"/>
+          <w:noProof w:val="0"/>
+          <w:color w:val="auto"/>
+          <w:sz w:val="24"/>
+          <w:szCs w:val="24"/>
+          <w:lang w:val="es-ES"/>
+        </w:rPr>
+        <w:t xml:space="preserve"> y Total </w:t>
+      </w:r>
+      <w:r>
+        <w:rPr>
+          <w:rFonts w:ascii="Times New Roman" w:hAnsi="Times New Roman" w:eastAsia="Times New Roman" w:cs="Times New Roman"/>
+          <w:b w:val="1"/>
+          <w:bCs w:val="1"/>
+          <w:noProof w:val="0"/>
+          <w:color w:val="auto"/>
+          <w:sz w:val="24"/>
+          <w:szCs w:val="24"/>
+          <w:lang w:val="es-ES"/>
+        </w:rPr>
+        <w:t>Length</w:t>
+      </w:r>
+      <w:r>
+        <w:rPr>
+          <w:rFonts w:ascii="Times New Roman" w:hAnsi="Times New Roman" w:eastAsia="Times New Roman" w:cs="Times New Roman"/>
+          <w:b w:val="1"/>
+          <w:bCs w:val="1"/>
+          <w:noProof w:val="0"/>
+          <w:color w:val="auto"/>
+          <w:sz w:val="24"/>
+          <w:szCs w:val="24"/>
+          <w:lang w:val="es-ES"/>
+        </w:rPr>
+        <w:t xml:space="preserve"> of </w:t>
+      </w:r>
+      <w:r>
+        <w:rPr>
+          <w:rFonts w:ascii="Times New Roman" w:hAnsi="Times New Roman" w:eastAsia="Times New Roman" w:cs="Times New Roman"/>
+          <w:b w:val="1"/>
+          <w:bCs w:val="1"/>
+          <w:noProof w:val="0"/>
+          <w:color w:val="auto"/>
+          <w:sz w:val="24"/>
+          <w:szCs w:val="24"/>
+          <w:lang w:val="es-ES"/>
+        </w:rPr>
+        <w:t>Fwd</w:t>
+      </w:r>
+      <w:r>
+        <w:rPr>
+          <w:rFonts w:ascii="Times New Roman" w:hAnsi="Times New Roman" w:eastAsia="Times New Roman" w:cs="Times New Roman"/>
+          <w:b w:val="1"/>
+          <w:bCs w:val="1"/>
+          <w:noProof w:val="0"/>
+          <w:color w:val="auto"/>
+          <w:sz w:val="24"/>
+          <w:szCs w:val="24"/>
+          <w:lang w:val="es-ES"/>
+        </w:rPr>
+        <w:t xml:space="preserve"> </w:t>
+      </w:r>
+      <w:r>
+        <w:rPr>
+          <w:rFonts w:ascii="Times New Roman" w:hAnsi="Times New Roman" w:eastAsia="Times New Roman" w:cs="Times New Roman"/>
+          <w:b w:val="1"/>
+          <w:bCs w:val="1"/>
+          <w:noProof w:val="0"/>
+          <w:color w:val="auto"/>
+          <w:sz w:val="24"/>
+          <w:szCs w:val="24"/>
+          <w:lang w:val="es-ES"/>
+        </w:rPr>
+        <w:t>Packets</w:t>
+      </w:r>
+      <w:r>
+        <w:rPr>
+          <w:rFonts w:ascii="Times New Roman" w:hAnsi="Times New Roman" w:eastAsia="Times New Roman" w:cs="Times New Roman"/>
+          <w:noProof w:val="0"/>
+          <w:color w:val="auto"/>
+          <w:sz w:val="24"/>
+          <w:szCs w:val="24"/>
+          <w:lang w:val="es-ES"/>
+        </w:rPr>
+        <w:t xml:space="preserve"> presentan una correlación positiva alta. Esto es esperable, </w:t>
+      </w:r>
+      <w:r>
+        <w:rPr>
+          <w:rFonts w:ascii="Times New Roman" w:hAnsi="Times New Roman" w:eastAsia="Times New Roman" w:cs="Times New Roman"/>
+          <w:noProof w:val="0"/>
+          <w:color w:val="auto"/>
+          <w:sz w:val="24"/>
+          <w:szCs w:val="24"/>
+          <w:lang w:val="es-ES"/>
+        </w:rPr>
+        <w:t>ya que</w:t>
+      </w:r>
+      <w:r>
+        <w:rPr>
+          <w:rFonts w:ascii="Times New Roman" w:hAnsi="Times New Roman" w:eastAsia="Times New Roman" w:cs="Times New Roman"/>
+          <w:noProof w:val="0"/>
+          <w:color w:val="auto"/>
+          <w:sz w:val="24"/>
+          <w:szCs w:val="24"/>
+          <w:lang w:val="es-ES"/>
+        </w:rPr>
+        <w:t xml:space="preserve"> a mayor número de paquetes enviados, mayor es su longitud total.</w:t>
+      </w:r>
+    </w:p>
+    <w:p>
+      <w:pPr>
+        <w:pStyle w:val="ListParagraph"/>
+        <w:numPr>
+          <w:ilvl w:val="0"/>
+          <w:numId w:val="24"/>
+        </w:numPr>
+        <w:spacing w:before="240" w:beforeAutospacing="off" w:after="240" w:afterAutospacing="off"/>
+        <w:jc w:val="both"/>
+        <w:rPr>
+          <w:rFonts w:ascii="Times New Roman" w:hAnsi="Times New Roman" w:eastAsia="Times New Roman" w:cs="Times New Roman"/>
+          <w:noProof w:val="0"/>
+          <w:color w:val="auto"/>
+          <w:sz w:val="24"/>
+          <w:szCs w:val="24"/>
+          <w:lang w:val="es-ES"/>
+        </w:rPr>
+      </w:pPr>
+      <w:r>
+        <w:rPr>
+          <w:rFonts w:ascii="Times New Roman" w:hAnsi="Times New Roman" w:eastAsia="Times New Roman" w:cs="Times New Roman"/>
+          <w:b w:val="1"/>
+          <w:bCs w:val="1"/>
+          <w:noProof w:val="0"/>
+          <w:color w:val="auto"/>
+          <w:sz w:val="24"/>
+          <w:szCs w:val="24"/>
+          <w:lang w:val="es-ES"/>
+        </w:rPr>
+        <w:t xml:space="preserve">Flow Bytes/s y Flow </w:t>
+      </w:r>
+      <w:r>
+        <w:rPr>
+          <w:rFonts w:ascii="Times New Roman" w:hAnsi="Times New Roman" w:eastAsia="Times New Roman" w:cs="Times New Roman"/>
+          <w:b w:val="1"/>
+          <w:bCs w:val="1"/>
+          <w:noProof w:val="0"/>
+          <w:color w:val="auto"/>
+          <w:sz w:val="24"/>
+          <w:szCs w:val="24"/>
+          <w:lang w:val="es-ES"/>
+        </w:rPr>
+        <w:t>Packets</w:t>
+      </w:r>
+      <w:r>
+        <w:rPr>
+          <w:rFonts w:ascii="Times New Roman" w:hAnsi="Times New Roman" w:eastAsia="Times New Roman" w:cs="Times New Roman"/>
+          <w:b w:val="1"/>
+          <w:bCs w:val="1"/>
+          <w:noProof w:val="0"/>
+          <w:color w:val="auto"/>
+          <w:sz w:val="24"/>
+          <w:szCs w:val="24"/>
+          <w:lang w:val="es-ES"/>
+        </w:rPr>
+        <w:t>/s</w:t>
+      </w:r>
+      <w:r>
+        <w:rPr>
+          <w:rFonts w:ascii="Times New Roman" w:hAnsi="Times New Roman" w:eastAsia="Times New Roman" w:cs="Times New Roman"/>
+          <w:noProof w:val="0"/>
+          <w:color w:val="auto"/>
+          <w:sz w:val="24"/>
+          <w:szCs w:val="24"/>
+          <w:lang w:val="es-ES"/>
+        </w:rPr>
+        <w:t xml:space="preserve"> también están fuertemente correlacionadas, indicando que el volumen y la frecuencia de transmisión de datos suelen incrementarse conjuntamente.</w:t>
+      </w:r>
+    </w:p>
+    <w:p>
+      <w:pPr>
+        <w:pStyle w:val="ListParagraph"/>
+        <w:numPr>
+          <w:ilvl w:val="0"/>
+          <w:numId w:val="24"/>
+        </w:numPr>
+        <w:spacing w:before="240" w:beforeAutospacing="off" w:after="240" w:afterAutospacing="off"/>
+        <w:jc w:val="both"/>
+        <w:rPr>
+          <w:rFonts w:ascii="Times New Roman" w:hAnsi="Times New Roman" w:eastAsia="Times New Roman" w:cs="Times New Roman"/>
+          <w:noProof w:val="0"/>
+          <w:color w:val="auto"/>
+          <w:sz w:val="24"/>
+          <w:szCs w:val="24"/>
+          <w:lang w:val="es-ES"/>
+        </w:rPr>
+      </w:pPr>
+      <w:r>
+        <w:rPr>
+          <w:rFonts w:ascii="Times New Roman" w:hAnsi="Times New Roman" w:eastAsia="Times New Roman" w:cs="Times New Roman"/>
+          <w:b w:val="1"/>
+          <w:bCs w:val="1"/>
+          <w:noProof w:val="0"/>
+          <w:color w:val="auto"/>
+          <w:sz w:val="24"/>
+          <w:szCs w:val="24"/>
+          <w:lang w:val="es-ES"/>
+        </w:rPr>
+        <w:t xml:space="preserve">Idle Mean </w:t>
+      </w:r>
+      <w:r>
+        <w:rPr>
+          <w:rFonts w:ascii="Times New Roman" w:hAnsi="Times New Roman" w:eastAsia="Times New Roman" w:cs="Times New Roman"/>
+          <w:b w:val="1"/>
+          <w:bCs w:val="1"/>
+          <w:noProof w:val="0"/>
+          <w:color w:val="auto"/>
+          <w:sz w:val="24"/>
+          <w:szCs w:val="24"/>
+          <w:lang w:val="es-ES"/>
+        </w:rPr>
+        <w:t>y</w:t>
+      </w:r>
+      <w:r>
+        <w:rPr>
+          <w:rFonts w:ascii="Times New Roman" w:hAnsi="Times New Roman" w:eastAsia="Times New Roman" w:cs="Times New Roman"/>
+          <w:b w:val="1"/>
+          <w:bCs w:val="1"/>
+          <w:noProof w:val="0"/>
+          <w:color w:val="auto"/>
+          <w:sz w:val="24"/>
+          <w:szCs w:val="24"/>
+          <w:lang w:val="es-ES"/>
+        </w:rPr>
+        <w:t xml:space="preserve"> Idle Max</w:t>
+      </w:r>
+      <w:r>
+        <w:rPr>
+          <w:rFonts w:ascii="Times New Roman" w:hAnsi="Times New Roman" w:eastAsia="Times New Roman" w:cs="Times New Roman"/>
+          <w:noProof w:val="0"/>
+          <w:color w:val="auto"/>
+          <w:sz w:val="24"/>
+          <w:szCs w:val="24"/>
+          <w:lang w:val="es-ES"/>
+        </w:rPr>
+        <w:t xml:space="preserve"> muestran una relación positiva elevada. Ambas métricas describen características del tiempo de inactividad en una conexión, por lo que su comportamiento similar es coherente.</w:t>
+      </w:r>
+    </w:p>
+    <w:p>
+      <w:pPr>
+        <w:pStyle w:val="ListParagraph"/>
+        <w:numPr>
+          <w:ilvl w:val="0"/>
+          <w:numId w:val="24"/>
+        </w:numPr>
+        <w:spacing w:before="240" w:beforeAutospacing="off" w:after="240" w:afterAutospacing="off"/>
+        <w:jc w:val="both"/>
+        <w:rPr>
+          <w:rFonts w:ascii="Times New Roman" w:hAnsi="Times New Roman" w:eastAsia="Times New Roman" w:cs="Times New Roman"/>
+          <w:noProof w:val="0"/>
+          <w:color w:val="auto"/>
+          <w:sz w:val="24"/>
+          <w:szCs w:val="24"/>
+          <w:lang w:val="es-ES"/>
+        </w:rPr>
+      </w:pPr>
+      <w:r>
+        <w:rPr>
+          <w:rFonts w:ascii="Times New Roman" w:hAnsi="Times New Roman" w:eastAsia="Times New Roman" w:cs="Times New Roman"/>
+          <w:noProof w:val="0"/>
+          <w:color w:val="auto"/>
+          <w:sz w:val="24"/>
+          <w:szCs w:val="24"/>
+          <w:lang w:val="es-ES"/>
+        </w:rPr>
+        <w:t xml:space="preserve">Variables como ACK </w:t>
+      </w:r>
+      <w:r>
+        <w:rPr>
+          <w:rFonts w:ascii="Times New Roman" w:hAnsi="Times New Roman" w:eastAsia="Times New Roman" w:cs="Times New Roman"/>
+          <w:noProof w:val="0"/>
+          <w:color w:val="auto"/>
+          <w:sz w:val="24"/>
+          <w:szCs w:val="24"/>
+          <w:lang w:val="es-ES"/>
+        </w:rPr>
+        <w:t>Flag</w:t>
+      </w:r>
+      <w:r>
+        <w:rPr>
+          <w:rFonts w:ascii="Times New Roman" w:hAnsi="Times New Roman" w:eastAsia="Times New Roman" w:cs="Times New Roman"/>
+          <w:noProof w:val="0"/>
+          <w:color w:val="auto"/>
+          <w:sz w:val="24"/>
+          <w:szCs w:val="24"/>
+          <w:lang w:val="es-ES"/>
+        </w:rPr>
+        <w:t xml:space="preserve"> </w:t>
+      </w:r>
+      <w:r>
+        <w:rPr>
+          <w:rFonts w:ascii="Times New Roman" w:hAnsi="Times New Roman" w:eastAsia="Times New Roman" w:cs="Times New Roman"/>
+          <w:noProof w:val="0"/>
+          <w:color w:val="auto"/>
+          <w:sz w:val="24"/>
+          <w:szCs w:val="24"/>
+          <w:lang w:val="es-ES"/>
+        </w:rPr>
+        <w:t>Count</w:t>
+      </w:r>
+      <w:r>
+        <w:rPr>
+          <w:rFonts w:ascii="Times New Roman" w:hAnsi="Times New Roman" w:eastAsia="Times New Roman" w:cs="Times New Roman"/>
+          <w:noProof w:val="0"/>
+          <w:color w:val="auto"/>
+          <w:sz w:val="24"/>
+          <w:szCs w:val="24"/>
+          <w:lang w:val="es-ES"/>
+        </w:rPr>
+        <w:t xml:space="preserve"> y </w:t>
+      </w:r>
+      <w:r>
+        <w:rPr>
+          <w:rFonts w:ascii="Times New Roman" w:hAnsi="Times New Roman" w:eastAsia="Times New Roman" w:cs="Times New Roman"/>
+          <w:noProof w:val="0"/>
+          <w:color w:val="auto"/>
+          <w:sz w:val="24"/>
+          <w:szCs w:val="24"/>
+          <w:lang w:val="es-ES"/>
+        </w:rPr>
+        <w:t>Init_Win_bytes_forward</w:t>
+      </w:r>
+      <w:r>
+        <w:rPr>
+          <w:rFonts w:ascii="Times New Roman" w:hAnsi="Times New Roman" w:eastAsia="Times New Roman" w:cs="Times New Roman"/>
+          <w:noProof w:val="0"/>
+          <w:color w:val="auto"/>
+          <w:sz w:val="24"/>
+          <w:szCs w:val="24"/>
+          <w:lang w:val="es-ES"/>
+        </w:rPr>
+        <w:t xml:space="preserve"> tienen correlaciones más débiles, lo cual puede indicar independencia estadística, algo beneficioso para modelos que requieren características no redundantes.</w:t>
+      </w:r>
+    </w:p>
+    <w:p>
+      <w:pPr>
+        <w:pStyle w:val="Normal"/>
+        <w:spacing w:before="240" w:beforeAutospacing="off" w:after="240" w:afterAutospacing="off"/>
+        <w:ind w:firstLine="0"/>
+        <w:jc w:val="both"/>
+        <w:rPr>
+          <w:rFonts w:ascii="Times New Roman" w:hAnsi="Times New Roman" w:eastAsia="Times New Roman" w:cs="Times New Roman"/>
+          <w:noProof w:val="0"/>
+          <w:color w:val="auto"/>
+          <w:sz w:val="24"/>
+          <w:szCs w:val="24"/>
+          <w:lang w:val="es-ES"/>
+        </w:rPr>
+      </w:pPr>
+      <w:r>
+        <w:rPr>
+          <w:rFonts w:ascii="Times New Roman" w:hAnsi="Times New Roman" w:eastAsia="Times New Roman" w:cs="Times New Roman"/>
+          <w:noProof w:val="0"/>
+          <w:color w:val="auto"/>
+          <w:sz w:val="24"/>
+          <w:szCs w:val="24"/>
+          <w:lang w:val="es-ES"/>
+        </w:rPr>
+        <w:t xml:space="preserve">En resumen, el análisis de correlación permite identificar </w:t>
+      </w:r>
+      <w:r>
+        <w:rPr>
+          <w:rFonts w:ascii="Times New Roman" w:hAnsi="Times New Roman" w:eastAsia="Times New Roman" w:cs="Times New Roman"/>
+          <w:b w:val="1"/>
+          <w:bCs w:val="1"/>
+          <w:noProof w:val="0"/>
+          <w:color w:val="auto"/>
+          <w:sz w:val="24"/>
+          <w:szCs w:val="24"/>
+          <w:lang w:val="es-ES"/>
+        </w:rPr>
+        <w:t>variables redundantes</w:t>
+      </w:r>
+      <w:r>
+        <w:rPr>
+          <w:rFonts w:ascii="Times New Roman" w:hAnsi="Times New Roman" w:eastAsia="Times New Roman" w:cs="Times New Roman"/>
+          <w:noProof w:val="0"/>
+          <w:color w:val="auto"/>
+          <w:sz w:val="24"/>
+          <w:szCs w:val="24"/>
+          <w:lang w:val="es-ES"/>
+        </w:rPr>
+        <w:t>, que podrían ser eliminadas o reducidas durante una futura fase de selección de características. Esta optimización contribuiría a mejorar la eficiencia computacional y, potencialmente, la capacidad de generalización del modelo.</w:t>
+      </w:r>
+    </w:p>
+    <w:p>
+      <w:pPr>
+        <w:pStyle w:val="Normal"/>
+        <w:spacing w:before="240" w:beforeAutospacing="off" w:after="240" w:afterAutospacing="off"/>
+        <w:ind w:firstLine="0"/>
+        <w:jc w:val="both"/>
+        <w:rPr>
+          <w:rFonts w:ascii="Times New Roman" w:hAnsi="Times New Roman" w:eastAsia="Times New Roman" w:cs="Times New Roman"/>
+          <w:noProof w:val="0"/>
+          <w:color w:val="auto"/>
+          <w:sz w:val="24"/>
+          <w:szCs w:val="24"/>
+          <w:lang w:val="es-ES"/>
+        </w:rPr>
+      </w:pPr>
+    </w:p>
+    <w:p>
+      <w:pPr>
+        <w:pStyle w:val="Normal"/>
+        <w:spacing w:before="240" w:beforeAutospacing="off" w:after="240" w:afterAutospacing="off"/>
+        <w:ind w:firstLine="0"/>
+        <w:jc w:val="both"/>
+        <w:rPr>
+          <w:rFonts w:ascii="Times New Roman" w:hAnsi="Times New Roman" w:eastAsia="Times New Roman" w:cs="Times New Roman"/>
+          <w:noProof w:val="0"/>
+          <w:color w:val="auto"/>
+          <w:sz w:val="24"/>
+          <w:szCs w:val="24"/>
+          <w:lang w:val="es-ES"/>
+        </w:rPr>
+      </w:pPr>
+    </w:p>
+    <w:p>
+      <w:pPr>
+        <w:pStyle w:val="Normal"/>
+        <w:spacing w:before="240" w:beforeAutospacing="off" w:after="240" w:afterAutospacing="off"/>
+        <w:ind w:firstLine="0"/>
+        <w:jc w:val="both"/>
+        <w:rPr>
+          <w:rFonts w:ascii="Times New Roman" w:hAnsi="Times New Roman" w:eastAsia="Times New Roman" w:cs="Times New Roman"/>
+          <w:noProof w:val="0"/>
+          <w:color w:val="auto"/>
+          <w:sz w:val="24"/>
+          <w:szCs w:val="24"/>
+          <w:lang w:val="es-ES"/>
+        </w:rPr>
+      </w:pPr>
+    </w:p>
+    <w:p>
+      <w:pPr>
+        <w:pStyle w:val="Normal"/>
+        <w:spacing w:before="240" w:beforeAutospacing="off" w:after="240" w:afterAutospacing="off"/>
+        <w:ind w:firstLine="0"/>
+        <w:jc w:val="both"/>
+        <w:rPr>
+          <w:rFonts w:ascii="Times New Roman" w:hAnsi="Times New Roman" w:eastAsia="Times New Roman" w:cs="Times New Roman"/>
+          <w:noProof w:val="0"/>
+          <w:color w:val="auto"/>
+          <w:sz w:val="24"/>
+          <w:szCs w:val="24"/>
+          <w:lang w:val="es-ES"/>
+        </w:rPr>
+      </w:pPr>
+    </w:p>
+    <w:p>
+      <w:pPr>
+        <w:pStyle w:val="Normal"/>
+        <w:spacing w:before="240" w:beforeAutospacing="off" w:after="240" w:afterAutospacing="off"/>
+        <w:ind w:firstLine="0"/>
+        <w:jc w:val="both"/>
+        <w:rPr>
+          <w:rFonts w:ascii="Times New Roman" w:hAnsi="Times New Roman" w:eastAsia="Times New Roman" w:cs="Times New Roman"/>
+          <w:noProof w:val="0"/>
+          <w:color w:val="auto"/>
+          <w:sz w:val="24"/>
+          <w:szCs w:val="24"/>
+          <w:lang w:val="es-ES"/>
+        </w:rPr>
+      </w:pPr>
+    </w:p>
+    <w:p>
+      <w:pPr>
+        <w:pStyle w:val="Normal"/>
+        <w:spacing w:before="240" w:beforeAutospacing="off" w:after="240" w:afterAutospacing="off"/>
+        <w:ind w:firstLine="0"/>
+        <w:jc w:val="both"/>
+        <w:rPr>
+          <w:rFonts w:ascii="Times New Roman" w:hAnsi="Times New Roman" w:eastAsia="Times New Roman" w:cs="Times New Roman"/>
+          <w:noProof w:val="0"/>
+          <w:color w:val="auto"/>
+          <w:sz w:val="24"/>
+          <w:szCs w:val="24"/>
           <w:lang w:val="es-ES"/>
         </w:rPr>
       </w:pPr>
@@ -4897,13 +5859,17 @@
           <w:b w:val="1"/>
           <w:bCs w:val="1"/>
           <w:noProof w:val="0"/>
-          <w:lang w:val="es-ES"/>
-        </w:rPr>
-      </w:pPr>
-      <w:bookmarkStart w:name="_Toc1114202778" w:id="1942251879"/>
-      <w:r>
-        <w:rPr>
-          <w:noProof w:val="0"/>
+          <w:sz w:val="32"/>
+          <w:szCs w:val="32"/>
+          <w:lang w:val="es-ES"/>
+        </w:rPr>
+      </w:pPr>
+      <w:bookmarkStart w:name="_Toc1150676109" w:id="1356331161"/>
+      <w:r>
+        <w:rPr>
+          <w:noProof w:val="0"/>
+          <w:sz w:val="32"/>
+          <w:szCs w:val="32"/>
           <w:lang w:val="es-ES"/>
         </w:rPr>
         <w:t xml:space="preserve">3.3  </w:t>
@@ -4911,6 +5877,8 @@
       <w:r>
         <w:rPr>
           <w:noProof w:val="0"/>
+          <w:sz w:val="32"/>
+          <w:szCs w:val="32"/>
           <w:lang w:val="es-ES"/>
         </w:rPr>
         <w:t>Evaluacion</w:t>
@@ -4918,11 +5886,13 @@
       <w:r>
         <w:rPr>
           <w:noProof w:val="0"/>
+          <w:sz w:val="32"/>
+          <w:szCs w:val="32"/>
           <w:lang w:val="es-ES"/>
         </w:rPr>
         <w:t xml:space="preserve"> de los modelos</w:t>
       </w:r>
-      <w:bookmarkEnd w:id="1942251879"/>
+      <w:bookmarkEnd w:id="1356331161"/>
     </w:p>
     <w:p>
       <w:pPr>
@@ -4943,7 +5913,7 @@
           <w:lang w:val="es-ES"/>
         </w:rPr>
       </w:pPr>
-      <w:bookmarkStart w:name="_Toc1589745119" w:id="290979705"/>
+      <w:bookmarkStart w:name="_Toc535650584" w:id="858025720"/>
       <w:r>
         <w:rPr>
           <w:b w:val="1"/>
@@ -4969,7 +5939,7 @@
           <w:noProof w:val="0"/>
           <w:lang w:val="es-ES"/>
         </w:rPr>
-        <w:t xml:space="preserve">. Evaluación del modelo </w:t>
+        <w:t>. Evaluación del mode</w:t>
       </w:r>
       <w:r>
         <w:rPr>
@@ -4978,7 +5948,7 @@
           <w:noProof w:val="0"/>
           <w:lang w:val="es-ES"/>
         </w:rPr>
-        <w:t>Random</w:t>
+        <w:t xml:space="preserve">lo </w:t>
       </w:r>
       <w:r>
         <w:rPr>
@@ -4987,9 +5957,27 @@
           <w:noProof w:val="0"/>
           <w:lang w:val="es-ES"/>
         </w:rPr>
+        <w:t>Ran</w:t>
+      </w:r>
+      <w:r>
+        <w:rPr>
+          <w:b w:val="1"/>
+          <w:bCs w:val="1"/>
+          <w:noProof w:val="0"/>
+          <w:lang w:val="es-ES"/>
+        </w:rPr>
+        <w:t>dom</w:t>
+      </w:r>
+      <w:r>
+        <w:rPr>
+          <w:b w:val="1"/>
+          <w:bCs w:val="1"/>
+          <w:noProof w:val="0"/>
+          <w:lang w:val="es-ES"/>
+        </w:rPr>
         <w:t xml:space="preserve"> Forest</w:t>
       </w:r>
-      <w:bookmarkEnd w:id="290979705"/>
+      <w:bookmarkEnd w:id="858025720"/>
     </w:p>
     <w:p>
       <w:pPr>
@@ -5632,17 +6620,7 @@
     </w:p>
     <w:p>
       <w:pPr>
-        <w:pStyle w:val="Normal"/>
-        <w:ind w:firstLine="0"/>
-        <w:rPr>
-          <w:noProof w:val="0"/>
-          <w:lang w:val="es-ES"/>
-        </w:rPr>
-      </w:pPr>
-    </w:p>
-    <w:p>
-      <w:pPr>
-        <w:ind w:firstLine="0"/>
+        <w:ind w:firstLine="708"/>
         <w:rPr>
           <w:rFonts w:ascii="Times New Roman" w:hAnsi="Times New Roman" w:eastAsia="Times New Roman" w:cs="Times New Roman"/>
           <w:b w:val="1"/>
@@ -5689,6 +6667,20 @@
         </w:rPr>
         <w:t xml:space="preserve"> Forest.</w:t>
       </w:r>
+    </w:p>
+    <w:p>
+      <w:pPr>
+        <w:ind w:firstLine="0"/>
+        <w:rPr>
+          <w:rFonts w:ascii="Times New Roman" w:hAnsi="Times New Roman" w:eastAsia="Times New Roman" w:cs="Times New Roman"/>
+          <w:b w:val="1"/>
+          <w:bCs w:val="1"/>
+          <w:noProof w:val="0"/>
+          <w:sz w:val="24"/>
+          <w:szCs w:val="24"/>
+          <w:lang w:val="es-ES"/>
+        </w:rPr>
+      </w:pPr>
     </w:p>
     <w:p>
       <w:pPr>
@@ -5970,8 +6962,8 @@
       <w:r>
         <w:rPr>
           <w:rFonts w:ascii="Times New Roman" w:hAnsi="Times New Roman" w:cs="Times New Roman"/>
-          <w:b w:val="1"/>
-          <w:bCs w:val="1"/>
+          <w:b w:val="0"/>
+          <w:bCs w:val="0"/>
           <w:noProof w:val="0"/>
           <w:color w:val="auto"/>
           <w:sz w:val="24"/>
@@ -6066,6 +7058,18 @@
         </w:rPr>
         <w:t>)</w:t>
       </w:r>
+    </w:p>
+    <w:p>
+      <w:pPr>
+        <w:pStyle w:val="Normal"/>
+        <w:ind w:firstLine="0"/>
+        <w:rPr>
+          <w:b w:val="1"/>
+          <w:bCs w:val="1"/>
+          <w:sz w:val="22"/>
+          <w:szCs w:val="22"/>
+        </w:rPr>
+      </w:pPr>
     </w:p>
     <w:p>
       <w:pPr>
@@ -6388,6 +7392,1013 @@
     </w:p>
     <w:p>
       <w:pPr>
+        <w:pStyle w:val="Heading3"/>
+        <w:numPr>
+          <w:ilvl w:val="0"/>
+          <w:numId w:val="0"/>
+        </w:numPr>
+        <w:ind w:left="0"/>
+        <w:rPr>
+          <w:b w:val="1"/>
+          <w:bCs w:val="1"/>
+          <w:noProof w:val="0"/>
+          <w:lang w:val="es-ES"/>
+        </w:rPr>
+      </w:pPr>
+      <w:bookmarkStart w:name="_Toc157981260" w:id="265006187"/>
+      <w:r>
+        <w:rPr>
+          <w:b w:val="1"/>
+          <w:bCs w:val="1"/>
+          <w:noProof w:val="0"/>
+          <w:lang w:val="es-ES"/>
+        </w:rPr>
+        <w:t xml:space="preserve">3.5. Evaluación del modelo Regresión </w:t>
+      </w:r>
+      <w:r>
+        <w:rPr>
+          <w:b w:val="1"/>
+          <w:bCs w:val="1"/>
+          <w:noProof w:val="0"/>
+          <w:lang w:val="es-ES"/>
+        </w:rPr>
+        <w:t>Logistica</w:t>
+      </w:r>
+      <w:bookmarkEnd w:id="265006187"/>
+    </w:p>
+    <w:p>
+      <w:pPr>
+        <w:spacing w:before="240" w:beforeAutospacing="off" w:after="240" w:afterAutospacing="off"/>
+      </w:pPr>
+      <w:r>
+        <w:rPr>
+          <w:rFonts w:ascii="Times New Roman" w:hAnsi="Times New Roman" w:eastAsia="Times New Roman" w:cs="Times New Roman"/>
+          <w:noProof w:val="0"/>
+          <w:sz w:val="24"/>
+          <w:szCs w:val="24"/>
+          <w:lang w:val="es-ES"/>
+        </w:rPr>
+        <w:t xml:space="preserve">Tras entrenar el modelo de Regresión Logística sobre el conjunto de datos limpio, se procedió a su evaluación utilizando el conjunto de prueba. El rendimiento del modelo fue </w:t>
+      </w:r>
+      <w:r>
+        <w:rPr>
+          <w:rFonts w:ascii="Times New Roman" w:hAnsi="Times New Roman" w:eastAsia="Times New Roman" w:cs="Times New Roman"/>
+          <w:b w:val="1"/>
+          <w:bCs w:val="1"/>
+          <w:noProof w:val="0"/>
+          <w:sz w:val="24"/>
+          <w:szCs w:val="24"/>
+          <w:lang w:val="es-ES"/>
+        </w:rPr>
+        <w:t>notablemente alto</w:t>
+      </w:r>
+      <w:r>
+        <w:rPr>
+          <w:rFonts w:ascii="Times New Roman" w:hAnsi="Times New Roman" w:eastAsia="Times New Roman" w:cs="Times New Roman"/>
+          <w:noProof w:val="0"/>
+          <w:sz w:val="24"/>
+          <w:szCs w:val="24"/>
+          <w:lang w:val="es-ES"/>
+        </w:rPr>
+        <w:t>, logrando identificar correctamente la mayoría de las muestras, tanto benignas como maliciosas, aunque con ligeras caídas en el recall frente al modelo Random Forest.</w:t>
+      </w:r>
+    </w:p>
+    <w:p>
+      <w:pPr>
+        <w:spacing w:before="240" w:beforeAutospacing="off" w:after="240" w:afterAutospacing="off"/>
+      </w:pPr>
+      <w:r>
+        <w:rPr>
+          <w:rFonts w:ascii="Times New Roman" w:hAnsi="Times New Roman" w:eastAsia="Times New Roman" w:cs="Times New Roman"/>
+          <w:noProof w:val="0"/>
+          <w:sz w:val="24"/>
+          <w:szCs w:val="24"/>
+          <w:lang w:val="es-ES"/>
+        </w:rPr>
+        <w:t xml:space="preserve">La </w:t>
+      </w:r>
+      <w:r>
+        <w:rPr>
+          <w:rFonts w:ascii="Times New Roman" w:hAnsi="Times New Roman" w:eastAsia="Times New Roman" w:cs="Times New Roman"/>
+          <w:b w:val="1"/>
+          <w:bCs w:val="1"/>
+          <w:noProof w:val="0"/>
+          <w:sz w:val="24"/>
+          <w:szCs w:val="24"/>
+          <w:lang w:val="es-ES"/>
+        </w:rPr>
+        <w:t>Tabla 2</w:t>
+      </w:r>
+      <w:r>
+        <w:rPr>
+          <w:rFonts w:ascii="Times New Roman" w:hAnsi="Times New Roman" w:eastAsia="Times New Roman" w:cs="Times New Roman"/>
+          <w:noProof w:val="0"/>
+          <w:sz w:val="24"/>
+          <w:szCs w:val="24"/>
+          <w:lang w:val="es-ES"/>
+        </w:rPr>
+        <w:t xml:space="preserve"> muestra el resumen de métricas obtenidas para ambas clases. La </w:t>
+      </w:r>
+      <w:r>
+        <w:rPr>
+          <w:rFonts w:ascii="Times New Roman" w:hAnsi="Times New Roman" w:eastAsia="Times New Roman" w:cs="Times New Roman"/>
+          <w:b w:val="1"/>
+          <w:bCs w:val="1"/>
+          <w:noProof w:val="0"/>
+          <w:sz w:val="24"/>
+          <w:szCs w:val="24"/>
+          <w:lang w:val="es-ES"/>
+        </w:rPr>
+        <w:t>Figura 3</w:t>
+      </w:r>
+      <w:r>
+        <w:rPr>
+          <w:rFonts w:ascii="Times New Roman" w:hAnsi="Times New Roman" w:eastAsia="Times New Roman" w:cs="Times New Roman"/>
+          <w:noProof w:val="0"/>
+          <w:sz w:val="24"/>
+          <w:szCs w:val="24"/>
+          <w:lang w:val="es-ES"/>
+        </w:rPr>
+        <w:t xml:space="preserve"> presenta la matriz de confusión correspondiente al modelo, mientras que la </w:t>
+      </w:r>
+      <w:r>
+        <w:rPr>
+          <w:rFonts w:ascii="Times New Roman" w:hAnsi="Times New Roman" w:eastAsia="Times New Roman" w:cs="Times New Roman"/>
+          <w:b w:val="1"/>
+          <w:bCs w:val="1"/>
+          <w:noProof w:val="0"/>
+          <w:sz w:val="24"/>
+          <w:szCs w:val="24"/>
+          <w:lang w:val="es-ES"/>
+        </w:rPr>
+        <w:t>Figura 4</w:t>
+      </w:r>
+      <w:r>
+        <w:rPr>
+          <w:rFonts w:ascii="Times New Roman" w:hAnsi="Times New Roman" w:eastAsia="Times New Roman" w:cs="Times New Roman"/>
+          <w:noProof w:val="0"/>
+          <w:sz w:val="24"/>
+          <w:szCs w:val="24"/>
+          <w:lang w:val="es-ES"/>
+        </w:rPr>
+        <w:t xml:space="preserve"> muestra la curva ROC generada para analizar el comportamiento discriminativo del clasificador frente a distintos umbrales.</w:t>
+      </w:r>
+    </w:p>
+    <w:p>
+      <w:pPr/>
+    </w:p>
+    <w:p>
+      <w:pPr>
+        <w:spacing w:before="240" w:beforeAutospacing="off" w:after="240" w:afterAutospacing="off"/>
+      </w:pPr>
+      <w:r>
+        <w:rPr>
+          <w:rFonts w:ascii="Times New Roman" w:hAnsi="Times New Roman" w:eastAsia="Times New Roman" w:cs="Times New Roman"/>
+          <w:b w:val="1"/>
+          <w:bCs w:val="1"/>
+          <w:noProof w:val="0"/>
+          <w:sz w:val="24"/>
+          <w:szCs w:val="24"/>
+          <w:lang w:val="es-ES"/>
+        </w:rPr>
+        <w:t>Tabla 2. Métricas de evaluación del modelo de Regresión Logística.</w:t>
+      </w:r>
+    </w:p>
+    <w:tbl>
+      <w:tblPr>
+        <w:tblStyle w:val="Tablanormal"/>
+        <w:tblW w:w="0" w:type="auto"/>
+        <w:tblLayout w:type="fixed"/>
+        <w:tblLook w:val="06A0" w:firstRow="1" w:lastRow="0" w:firstColumn="1" w:lastColumn="0" w:noHBand="1" w:noVBand="1"/>
+      </w:tblPr>
+      <w:tblGrid>
+        <w:gridCol w:w="1920"/>
+        <w:gridCol w:w="2070"/>
+        <w:gridCol w:w="1635"/>
+        <w:gridCol w:w="1920"/>
+        <w:gridCol w:w="1785"/>
+      </w:tblGrid>
+      <w:tr>
+        <w:trPr>
+          <w:trHeight w:val="300"/>
+        </w:trPr>
+        <w:tc>
+          <w:tcPr>
+            <w:tcW w:w="1920" w:type="dxa"/>
+            <w:tcMar/>
+            <w:vAlign w:val="center"/>
+          </w:tcPr>
+          <w:p>
+            <w:pPr>
+              <w:spacing w:before="0" w:beforeAutospacing="off" w:after="0" w:afterAutospacing="off"/>
+              <w:jc w:val="center"/>
+            </w:pPr>
+            <w:r>
+              <w:rPr>
+                <w:b w:val="1"/>
+                <w:bCs w:val="1"/>
+              </w:rPr>
+              <w:t>Clase</w:t>
+            </w:r>
+          </w:p>
+        </w:tc>
+        <w:tc>
+          <w:tcPr>
+            <w:tcW w:w="2070" w:type="dxa"/>
+            <w:tcMar/>
+            <w:vAlign w:val="center"/>
+          </w:tcPr>
+          <w:p>
+            <w:pPr>
+              <w:spacing w:before="0" w:beforeAutospacing="off" w:after="0" w:afterAutospacing="off"/>
+              <w:jc w:val="center"/>
+            </w:pPr>
+            <w:r>
+              <w:rPr>
+                <w:b w:val="1"/>
+                <w:bCs w:val="1"/>
+              </w:rPr>
+              <w:t>Precisión</w:t>
+            </w:r>
+          </w:p>
+        </w:tc>
+        <w:tc>
+          <w:tcPr>
+            <w:tcW w:w="1635" w:type="dxa"/>
+            <w:tcMar/>
+            <w:vAlign w:val="center"/>
+          </w:tcPr>
+          <w:p>
+            <w:pPr>
+              <w:spacing w:before="0" w:beforeAutospacing="off" w:after="0" w:afterAutospacing="off"/>
+              <w:jc w:val="center"/>
+            </w:pPr>
+            <w:r>
+              <w:rPr>
+                <w:b w:val="1"/>
+                <w:bCs w:val="1"/>
+              </w:rPr>
+              <w:t>Recall</w:t>
+            </w:r>
+          </w:p>
+        </w:tc>
+        <w:tc>
+          <w:tcPr>
+            <w:tcW w:w="1920" w:type="dxa"/>
+            <w:tcMar/>
+            <w:vAlign w:val="center"/>
+          </w:tcPr>
+          <w:p>
+            <w:pPr>
+              <w:spacing w:before="0" w:beforeAutospacing="off" w:after="0" w:afterAutospacing="off"/>
+              <w:jc w:val="center"/>
+            </w:pPr>
+            <w:r>
+              <w:rPr>
+                <w:b w:val="1"/>
+                <w:bCs w:val="1"/>
+              </w:rPr>
+              <w:t>F1-score</w:t>
+            </w:r>
+          </w:p>
+        </w:tc>
+        <w:tc>
+          <w:tcPr>
+            <w:tcW w:w="1785" w:type="dxa"/>
+            <w:tcMar/>
+            <w:vAlign w:val="center"/>
+          </w:tcPr>
+          <w:p>
+            <w:pPr>
+              <w:spacing w:before="0" w:beforeAutospacing="off" w:after="0" w:afterAutospacing="off"/>
+              <w:jc w:val="center"/>
+            </w:pPr>
+            <w:r>
+              <w:rPr>
+                <w:b w:val="1"/>
+                <w:bCs w:val="1"/>
+              </w:rPr>
+              <w:t>Soporte</w:t>
+            </w:r>
+          </w:p>
+        </w:tc>
+      </w:tr>
+      <w:tr>
+        <w:trPr>
+          <w:trHeight w:val="300"/>
+        </w:trPr>
+        <w:tc>
+          <w:tcPr>
+            <w:tcW w:w="1920" w:type="dxa"/>
+            <w:tcMar/>
+            <w:vAlign w:val="center"/>
+          </w:tcPr>
+          <w:p>
+            <w:pPr>
+              <w:spacing w:before="0" w:beforeAutospacing="off" w:after="0" w:afterAutospacing="off"/>
+            </w:pPr>
+            <w:r>
+              <w:rPr/>
+              <w:t>Benigno</w:t>
+            </w:r>
+          </w:p>
+        </w:tc>
+        <w:tc>
+          <w:tcPr>
+            <w:tcW w:w="2070" w:type="dxa"/>
+            <w:tcMar/>
+            <w:vAlign w:val="center"/>
+          </w:tcPr>
+          <w:p>
+            <w:pPr>
+              <w:spacing w:before="0" w:beforeAutospacing="off" w:after="0" w:afterAutospacing="off"/>
+            </w:pPr>
+            <w:r>
+              <w:rPr/>
+              <w:t>0.98</w:t>
+            </w:r>
+          </w:p>
+        </w:tc>
+        <w:tc>
+          <w:tcPr>
+            <w:tcW w:w="1635" w:type="dxa"/>
+            <w:tcMar/>
+            <w:vAlign w:val="center"/>
+          </w:tcPr>
+          <w:p>
+            <w:pPr>
+              <w:spacing w:before="0" w:beforeAutospacing="off" w:after="0" w:afterAutospacing="off"/>
+            </w:pPr>
+            <w:r>
+              <w:rPr/>
+              <w:t>0.97</w:t>
+            </w:r>
+          </w:p>
+        </w:tc>
+        <w:tc>
+          <w:tcPr>
+            <w:tcW w:w="1920" w:type="dxa"/>
+            <w:tcMar/>
+            <w:vAlign w:val="center"/>
+          </w:tcPr>
+          <w:p>
+            <w:pPr>
+              <w:spacing w:before="0" w:beforeAutospacing="off" w:after="0" w:afterAutospacing="off"/>
+            </w:pPr>
+            <w:r>
+              <w:rPr/>
+              <w:t>0.98</w:t>
+            </w:r>
+          </w:p>
+        </w:tc>
+        <w:tc>
+          <w:tcPr>
+            <w:tcW w:w="1785" w:type="dxa"/>
+            <w:tcMar/>
+            <w:vAlign w:val="center"/>
+          </w:tcPr>
+          <w:p>
+            <w:pPr>
+              <w:spacing w:before="0" w:beforeAutospacing="off" w:after="0" w:afterAutospacing="off"/>
+            </w:pPr>
+            <w:r>
+              <w:rPr/>
+              <w:t>11.559</w:t>
+            </w:r>
+          </w:p>
+        </w:tc>
+      </w:tr>
+      <w:tr>
+        <w:trPr>
+          <w:trHeight w:val="660"/>
+        </w:trPr>
+        <w:tc>
+          <w:tcPr>
+            <w:tcW w:w="1920" w:type="dxa"/>
+            <w:tcMar/>
+            <w:vAlign w:val="center"/>
+          </w:tcPr>
+          <w:p>
+            <w:pPr>
+              <w:spacing w:before="0" w:beforeAutospacing="off" w:after="0" w:afterAutospacing="off"/>
+            </w:pPr>
+            <w:r>
+              <w:rPr/>
+              <w:t>Malicioso</w:t>
+            </w:r>
+          </w:p>
+        </w:tc>
+        <w:tc>
+          <w:tcPr>
+            <w:tcW w:w="2070" w:type="dxa"/>
+            <w:tcMar/>
+            <w:vAlign w:val="center"/>
+          </w:tcPr>
+          <w:p>
+            <w:pPr>
+              <w:spacing w:before="0" w:beforeAutospacing="off" w:after="0" w:afterAutospacing="off"/>
+            </w:pPr>
+            <w:r>
+              <w:rPr/>
+              <w:t>0.99</w:t>
+            </w:r>
+          </w:p>
+        </w:tc>
+        <w:tc>
+          <w:tcPr>
+            <w:tcW w:w="1635" w:type="dxa"/>
+            <w:tcMar/>
+            <w:vAlign w:val="center"/>
+          </w:tcPr>
+          <w:p>
+            <w:pPr>
+              <w:spacing w:before="0" w:beforeAutospacing="off" w:after="0" w:afterAutospacing="off"/>
+            </w:pPr>
+            <w:r>
+              <w:rPr/>
+              <w:t>0.99</w:t>
+            </w:r>
+          </w:p>
+        </w:tc>
+        <w:tc>
+          <w:tcPr>
+            <w:tcW w:w="1920" w:type="dxa"/>
+            <w:tcMar/>
+            <w:vAlign w:val="center"/>
+          </w:tcPr>
+          <w:p>
+            <w:pPr>
+              <w:spacing w:before="0" w:beforeAutospacing="off" w:after="0" w:afterAutospacing="off"/>
+            </w:pPr>
+            <w:r>
+              <w:rPr/>
+              <w:t>0.99</w:t>
+            </w:r>
+          </w:p>
+        </w:tc>
+        <w:tc>
+          <w:tcPr>
+            <w:tcW w:w="1785" w:type="dxa"/>
+            <w:tcMar/>
+            <w:vAlign w:val="center"/>
+          </w:tcPr>
+          <w:p>
+            <w:pPr>
+              <w:spacing w:before="0" w:beforeAutospacing="off" w:after="0" w:afterAutospacing="off"/>
+            </w:pPr>
+            <w:r>
+              <w:rPr/>
+              <w:t>22.343</w:t>
+            </w:r>
+          </w:p>
+        </w:tc>
+      </w:tr>
+      <w:tr>
+        <w:trPr>
+          <w:trHeight w:val="300"/>
+        </w:trPr>
+        <w:tc>
+          <w:tcPr>
+            <w:tcW w:w="1920" w:type="dxa"/>
+            <w:tcMar/>
+            <w:vAlign w:val="center"/>
+          </w:tcPr>
+          <w:p>
+            <w:pPr>
+              <w:spacing w:before="0" w:beforeAutospacing="off" w:after="0" w:afterAutospacing="off"/>
+            </w:pPr>
+            <w:r>
+              <w:rPr>
+                <w:b w:val="1"/>
+                <w:bCs w:val="1"/>
+              </w:rPr>
+              <w:t>Global</w:t>
+            </w:r>
+          </w:p>
+        </w:tc>
+        <w:tc>
+          <w:tcPr>
+            <w:tcW w:w="2070" w:type="dxa"/>
+            <w:tcMar/>
+            <w:vAlign w:val="center"/>
+          </w:tcPr>
+          <w:p>
+            <w:pPr>
+              <w:spacing w:before="0" w:beforeAutospacing="off" w:after="0" w:afterAutospacing="off"/>
+            </w:pPr>
+            <w:r>
+              <w:rPr>
+                <w:b w:val="1"/>
+                <w:bCs w:val="1"/>
+              </w:rPr>
+              <w:t>0.99</w:t>
+            </w:r>
+          </w:p>
+        </w:tc>
+        <w:tc>
+          <w:tcPr>
+            <w:tcW w:w="1635" w:type="dxa"/>
+            <w:tcMar/>
+            <w:vAlign w:val="center"/>
+          </w:tcPr>
+          <w:p>
+            <w:pPr>
+              <w:spacing w:before="0" w:beforeAutospacing="off" w:after="0" w:afterAutospacing="off"/>
+            </w:pPr>
+            <w:r>
+              <w:rPr/>
+              <w:t>—</w:t>
+            </w:r>
+          </w:p>
+        </w:tc>
+        <w:tc>
+          <w:tcPr>
+            <w:tcW w:w="1920" w:type="dxa"/>
+            <w:tcMar/>
+            <w:vAlign w:val="center"/>
+          </w:tcPr>
+          <w:p>
+            <w:pPr>
+              <w:spacing w:before="0" w:beforeAutospacing="off" w:after="0" w:afterAutospacing="off"/>
+            </w:pPr>
+            <w:r>
+              <w:rPr/>
+              <w:t>—</w:t>
+            </w:r>
+          </w:p>
+        </w:tc>
+        <w:tc>
+          <w:tcPr>
+            <w:tcW w:w="1785" w:type="dxa"/>
+            <w:tcMar/>
+            <w:vAlign w:val="center"/>
+          </w:tcPr>
+          <w:p>
+            <w:pPr>
+              <w:spacing w:before="0" w:beforeAutospacing="off" w:after="0" w:afterAutospacing="off"/>
+            </w:pPr>
+            <w:r>
+              <w:rPr/>
+              <w:t>33.902</w:t>
+            </w:r>
+          </w:p>
+        </w:tc>
+      </w:tr>
+    </w:tbl>
+    <w:p>
+      <w:pPr>
+        <w:spacing w:before="240" w:beforeAutospacing="off" w:after="240" w:afterAutospacing="off"/>
+        <w:rPr>
+          <w:rFonts w:ascii="Times New Roman" w:hAnsi="Times New Roman" w:eastAsia="Times New Roman" w:cs="Times New Roman"/>
+          <w:noProof w:val="0"/>
+          <w:sz w:val="24"/>
+          <w:szCs w:val="24"/>
+          <w:lang w:val="es-ES"/>
+        </w:rPr>
+      </w:pPr>
+    </w:p>
+    <w:p>
+      <w:pPr>
+        <w:spacing w:before="240" w:beforeAutospacing="off" w:after="240" w:afterAutospacing="off"/>
+      </w:pPr>
+      <w:r>
+        <w:rPr>
+          <w:rFonts w:ascii="Times New Roman" w:hAnsi="Times New Roman" w:eastAsia="Times New Roman" w:cs="Times New Roman"/>
+          <w:noProof w:val="0"/>
+          <w:sz w:val="24"/>
+          <w:szCs w:val="24"/>
+          <w:lang w:val="es-ES"/>
+        </w:rPr>
+        <w:t xml:space="preserve">En la tabla se puede observar que el modelo presenta una </w:t>
+      </w:r>
+      <w:r>
+        <w:rPr>
+          <w:rFonts w:ascii="Times New Roman" w:hAnsi="Times New Roman" w:eastAsia="Times New Roman" w:cs="Times New Roman"/>
+          <w:b w:val="1"/>
+          <w:bCs w:val="1"/>
+          <w:noProof w:val="0"/>
+          <w:sz w:val="24"/>
+          <w:szCs w:val="24"/>
+          <w:lang w:val="es-ES"/>
+        </w:rPr>
+        <w:t>ligera disminución en el recall de la clase “Benigno”</w:t>
+      </w:r>
+      <w:r>
+        <w:rPr>
+          <w:rFonts w:ascii="Times New Roman" w:hAnsi="Times New Roman" w:eastAsia="Times New Roman" w:cs="Times New Roman"/>
+          <w:noProof w:val="0"/>
+          <w:sz w:val="24"/>
+          <w:szCs w:val="24"/>
+          <w:lang w:val="es-ES"/>
+        </w:rPr>
+        <w:t xml:space="preserve"> en comparación con Random Forest, lo que implica que algunas muestras benignas fueron clasificadas erróneamente como maliciosas. No obstante, los valores de F1-score son consistentemente altos, lo que indica un </w:t>
+      </w:r>
+      <w:r>
+        <w:rPr>
+          <w:rFonts w:ascii="Times New Roman" w:hAnsi="Times New Roman" w:eastAsia="Times New Roman" w:cs="Times New Roman"/>
+          <w:b w:val="1"/>
+          <w:bCs w:val="1"/>
+          <w:noProof w:val="0"/>
+          <w:sz w:val="24"/>
+          <w:szCs w:val="24"/>
+          <w:lang w:val="es-ES"/>
+        </w:rPr>
+        <w:t>buen equilibrio entre precisión y sensibilidad</w:t>
+      </w:r>
+      <w:r>
+        <w:rPr>
+          <w:rFonts w:ascii="Times New Roman" w:hAnsi="Times New Roman" w:eastAsia="Times New Roman" w:cs="Times New Roman"/>
+          <w:noProof w:val="0"/>
+          <w:sz w:val="24"/>
+          <w:szCs w:val="24"/>
+          <w:lang w:val="es-ES"/>
+        </w:rPr>
+        <w:t>, y un rendimiento general sólido.</w:t>
+      </w:r>
+    </w:p>
+    <w:p>
+      <w:pPr/>
+    </w:p>
+    <w:p>
+      <w:pPr>
+        <w:spacing w:before="240" w:beforeAutospacing="off" w:after="240" w:afterAutospacing="off"/>
+      </w:pPr>
+      <w:r>
+        <w:rPr>
+          <w:rFonts w:ascii="Times New Roman" w:hAnsi="Times New Roman" w:eastAsia="Times New Roman" w:cs="Times New Roman"/>
+          <w:b w:val="1"/>
+          <w:bCs w:val="1"/>
+          <w:noProof w:val="0"/>
+          <w:sz w:val="24"/>
+          <w:szCs w:val="24"/>
+          <w:lang w:val="es-ES"/>
+        </w:rPr>
+        <w:t>Figura 3. Matriz de confusión del modelo de Regresión Logística.</w:t>
+      </w:r>
+      <w:r>
+        <w:br/>
+      </w:r>
+      <w:r>
+        <w:rPr>
+          <w:rFonts w:ascii="Times New Roman" w:hAnsi="Times New Roman" w:eastAsia="Times New Roman" w:cs="Times New Roman"/>
+          <w:noProof w:val="0"/>
+          <w:sz w:val="24"/>
+          <w:szCs w:val="24"/>
+          <w:lang w:val="es-ES"/>
+        </w:rPr>
+        <w:t xml:space="preserve"> </w:t>
+      </w:r>
+      <w:r>
+        <w:rPr>
+          <w:rFonts w:ascii="Times New Roman" w:hAnsi="Times New Roman" w:eastAsia="Times New Roman" w:cs="Times New Roman"/>
+          <w:i w:val="1"/>
+          <w:iCs w:val="1"/>
+          <w:noProof w:val="0"/>
+          <w:sz w:val="24"/>
+          <w:szCs w:val="24"/>
+          <w:lang w:val="es-ES"/>
+        </w:rPr>
+        <w:t>(Insertar imagen generada con sns.heatmap())</w:t>
+      </w:r>
+    </w:p>
+    <w:p>
+      <w:pPr>
+        <w:spacing w:before="240" w:beforeAutospacing="off" w:after="240" w:afterAutospacing="off"/>
+      </w:pPr>
+      <w:r>
+        <w:rPr>
+          <w:rFonts w:ascii="Times New Roman" w:hAnsi="Times New Roman" w:eastAsia="Times New Roman" w:cs="Times New Roman"/>
+          <w:noProof w:val="0"/>
+          <w:sz w:val="24"/>
+          <w:szCs w:val="24"/>
+          <w:lang w:val="es-ES"/>
+        </w:rPr>
+        <w:t xml:space="preserve">La matriz de confusión indica que el modelo clasificó correctamente </w:t>
+      </w:r>
+      <w:r>
+        <w:rPr>
+          <w:rFonts w:ascii="Times New Roman" w:hAnsi="Times New Roman" w:eastAsia="Times New Roman" w:cs="Times New Roman"/>
+          <w:b w:val="1"/>
+          <w:bCs w:val="1"/>
+          <w:noProof w:val="0"/>
+          <w:sz w:val="24"/>
+          <w:szCs w:val="24"/>
+          <w:lang w:val="es-ES"/>
+        </w:rPr>
+        <w:t>la mayoría del tráfico de red</w:t>
+      </w:r>
+      <w:r>
+        <w:rPr>
+          <w:rFonts w:ascii="Times New Roman" w:hAnsi="Times New Roman" w:eastAsia="Times New Roman" w:cs="Times New Roman"/>
+          <w:noProof w:val="0"/>
+          <w:sz w:val="24"/>
+          <w:szCs w:val="24"/>
+          <w:lang w:val="es-ES"/>
+        </w:rPr>
+        <w:t xml:space="preserve">. Se detectaron algunos </w:t>
+      </w:r>
+      <w:r>
+        <w:rPr>
+          <w:rFonts w:ascii="Times New Roman" w:hAnsi="Times New Roman" w:eastAsia="Times New Roman" w:cs="Times New Roman"/>
+          <w:b w:val="1"/>
+          <w:bCs w:val="1"/>
+          <w:noProof w:val="0"/>
+          <w:sz w:val="24"/>
+          <w:szCs w:val="24"/>
+          <w:lang w:val="es-ES"/>
+        </w:rPr>
+        <w:t>falsos positivos</w:t>
+      </w:r>
+      <w:r>
+        <w:rPr>
+          <w:rFonts w:ascii="Times New Roman" w:hAnsi="Times New Roman" w:eastAsia="Times New Roman" w:cs="Times New Roman"/>
+          <w:noProof w:val="0"/>
+          <w:sz w:val="24"/>
+          <w:szCs w:val="24"/>
+          <w:lang w:val="es-ES"/>
+        </w:rPr>
+        <w:t xml:space="preserve"> (muestras benignas clasificadas como maliciosas), lo cual puede incrementar la cantidad de alertas, pero no compromete la seguridad. La cantidad de </w:t>
+      </w:r>
+      <w:r>
+        <w:rPr>
+          <w:rFonts w:ascii="Times New Roman" w:hAnsi="Times New Roman" w:eastAsia="Times New Roman" w:cs="Times New Roman"/>
+          <w:b w:val="1"/>
+          <w:bCs w:val="1"/>
+          <w:noProof w:val="0"/>
+          <w:sz w:val="24"/>
+          <w:szCs w:val="24"/>
+          <w:lang w:val="es-ES"/>
+        </w:rPr>
+        <w:t>falsos negativos</w:t>
+      </w:r>
+      <w:r>
+        <w:rPr>
+          <w:rFonts w:ascii="Times New Roman" w:hAnsi="Times New Roman" w:eastAsia="Times New Roman" w:cs="Times New Roman"/>
+          <w:noProof w:val="0"/>
+          <w:sz w:val="24"/>
+          <w:szCs w:val="24"/>
+          <w:lang w:val="es-ES"/>
+        </w:rPr>
+        <w:t xml:space="preserve"> fue baja, lo cual es esencial en detección de intrusiones, donde el objetivo es </w:t>
+      </w:r>
+      <w:r>
+        <w:rPr>
+          <w:rFonts w:ascii="Times New Roman" w:hAnsi="Times New Roman" w:eastAsia="Times New Roman" w:cs="Times New Roman"/>
+          <w:b w:val="1"/>
+          <w:bCs w:val="1"/>
+          <w:noProof w:val="0"/>
+          <w:sz w:val="24"/>
+          <w:szCs w:val="24"/>
+          <w:lang w:val="es-ES"/>
+        </w:rPr>
+        <w:t>minimizar los ataques no detectados</w:t>
+      </w:r>
+      <w:r>
+        <w:rPr>
+          <w:rFonts w:ascii="Times New Roman" w:hAnsi="Times New Roman" w:eastAsia="Times New Roman" w:cs="Times New Roman"/>
+          <w:noProof w:val="0"/>
+          <w:sz w:val="24"/>
+          <w:szCs w:val="24"/>
+          <w:lang w:val="es-ES"/>
+        </w:rPr>
+        <w:t>.</w:t>
+      </w:r>
+    </w:p>
+    <w:p>
+      <w:pPr>
+        <w:spacing w:before="240" w:beforeAutospacing="off" w:after="240" w:afterAutospacing="off"/>
+      </w:pPr>
+      <w:r>
+        <w:rPr>
+          <w:rFonts w:ascii="Times New Roman" w:hAnsi="Times New Roman" w:eastAsia="Times New Roman" w:cs="Times New Roman"/>
+          <w:noProof w:val="0"/>
+          <w:sz w:val="24"/>
+          <w:szCs w:val="24"/>
+          <w:lang w:val="es-ES"/>
+        </w:rPr>
+        <w:t xml:space="preserve">Este comportamiento más conservador frente a Random Forest podría ser útil en entornos donde se valora una </w:t>
+      </w:r>
+      <w:r>
+        <w:rPr>
+          <w:rFonts w:ascii="Times New Roman" w:hAnsi="Times New Roman" w:eastAsia="Times New Roman" w:cs="Times New Roman"/>
+          <w:b w:val="1"/>
+          <w:bCs w:val="1"/>
+          <w:noProof w:val="0"/>
+          <w:sz w:val="24"/>
+          <w:szCs w:val="24"/>
+          <w:lang w:val="es-ES"/>
+        </w:rPr>
+        <w:t>detección sensible</w:t>
+      </w:r>
+      <w:r>
+        <w:rPr>
+          <w:rFonts w:ascii="Times New Roman" w:hAnsi="Times New Roman" w:eastAsia="Times New Roman" w:cs="Times New Roman"/>
+          <w:noProof w:val="0"/>
+          <w:sz w:val="24"/>
+          <w:szCs w:val="24"/>
+          <w:lang w:val="es-ES"/>
+        </w:rPr>
+        <w:t>, aunque implique alguna alerta falsa adicional.</w:t>
+      </w:r>
+    </w:p>
+    <w:p>
+      <w:pPr/>
+    </w:p>
+    <w:p>
+      <w:pPr>
+        <w:spacing w:before="240" w:beforeAutospacing="off" w:after="240" w:afterAutospacing="off"/>
+      </w:pPr>
+      <w:r>
+        <w:rPr>
+          <w:rFonts w:ascii="Times New Roman" w:hAnsi="Times New Roman" w:eastAsia="Times New Roman" w:cs="Times New Roman"/>
+          <w:b w:val="1"/>
+          <w:bCs w:val="1"/>
+          <w:noProof w:val="0"/>
+          <w:sz w:val="24"/>
+          <w:szCs w:val="24"/>
+          <w:lang w:val="es-ES"/>
+        </w:rPr>
+        <w:t>Figura 4. Curva ROC del modelo de Regresión Logística.</w:t>
+      </w:r>
+      <w:r>
+        <w:br/>
+      </w:r>
+      <w:r>
+        <w:rPr>
+          <w:rFonts w:ascii="Times New Roman" w:hAnsi="Times New Roman" w:eastAsia="Times New Roman" w:cs="Times New Roman"/>
+          <w:noProof w:val="0"/>
+          <w:sz w:val="24"/>
+          <w:szCs w:val="24"/>
+          <w:lang w:val="es-ES"/>
+        </w:rPr>
+        <w:t xml:space="preserve"> </w:t>
+      </w:r>
+      <w:r>
+        <w:rPr>
+          <w:rFonts w:ascii="Times New Roman" w:hAnsi="Times New Roman" w:eastAsia="Times New Roman" w:cs="Times New Roman"/>
+          <w:i w:val="1"/>
+          <w:iCs w:val="1"/>
+          <w:noProof w:val="0"/>
+          <w:sz w:val="24"/>
+          <w:szCs w:val="24"/>
+          <w:lang w:val="es-ES"/>
+        </w:rPr>
+        <w:t>(Insertar imagen generada con plt.plot(fpr, tpr))</w:t>
+      </w:r>
+    </w:p>
+    <w:p>
+      <w:pPr>
+        <w:spacing w:before="240" w:beforeAutospacing="off" w:after="240" w:afterAutospacing="off"/>
+      </w:pPr>
+      <w:r>
+        <w:rPr>
+          <w:rFonts w:ascii="Times New Roman" w:hAnsi="Times New Roman" w:eastAsia="Times New Roman" w:cs="Times New Roman"/>
+          <w:noProof w:val="0"/>
+          <w:sz w:val="24"/>
+          <w:szCs w:val="24"/>
+          <w:lang w:val="es-ES"/>
+        </w:rPr>
+        <w:t xml:space="preserve">La curva ROC muestra un rendimiento elevado, con una </w:t>
+      </w:r>
+      <w:r>
+        <w:rPr>
+          <w:rFonts w:ascii="Times New Roman" w:hAnsi="Times New Roman" w:eastAsia="Times New Roman" w:cs="Times New Roman"/>
+          <w:b w:val="1"/>
+          <w:bCs w:val="1"/>
+          <w:noProof w:val="0"/>
+          <w:sz w:val="24"/>
+          <w:szCs w:val="24"/>
+          <w:lang w:val="es-ES"/>
+        </w:rPr>
+        <w:t>AUC cercana a 0.99</w:t>
+      </w:r>
+      <w:r>
+        <w:rPr>
+          <w:rFonts w:ascii="Times New Roman" w:hAnsi="Times New Roman" w:eastAsia="Times New Roman" w:cs="Times New Roman"/>
+          <w:noProof w:val="0"/>
+          <w:sz w:val="24"/>
+          <w:szCs w:val="24"/>
+          <w:lang w:val="es-ES"/>
+        </w:rPr>
+        <w:t xml:space="preserve">, lo que confirma la capacidad del modelo para </w:t>
+      </w:r>
+      <w:r>
+        <w:rPr>
+          <w:rFonts w:ascii="Times New Roman" w:hAnsi="Times New Roman" w:eastAsia="Times New Roman" w:cs="Times New Roman"/>
+          <w:b w:val="1"/>
+          <w:bCs w:val="1"/>
+          <w:noProof w:val="0"/>
+          <w:sz w:val="24"/>
+          <w:szCs w:val="24"/>
+          <w:lang w:val="es-ES"/>
+        </w:rPr>
+        <w:t>distinguir entre ambas clases</w:t>
+      </w:r>
+      <w:r>
+        <w:rPr>
+          <w:rFonts w:ascii="Times New Roman" w:hAnsi="Times New Roman" w:eastAsia="Times New Roman" w:cs="Times New Roman"/>
+          <w:noProof w:val="0"/>
+          <w:sz w:val="24"/>
+          <w:szCs w:val="24"/>
+          <w:lang w:val="es-ES"/>
+        </w:rPr>
+        <w:t xml:space="preserve"> con alto grado de fiabilidad. Aunque el modelo no alcanza la perfección del Random Forest, su desempeño sigue siendo más que suficiente para </w:t>
+      </w:r>
+      <w:r>
+        <w:rPr>
+          <w:rFonts w:ascii="Times New Roman" w:hAnsi="Times New Roman" w:eastAsia="Times New Roman" w:cs="Times New Roman"/>
+          <w:b w:val="1"/>
+          <w:bCs w:val="1"/>
+          <w:noProof w:val="0"/>
+          <w:sz w:val="24"/>
+          <w:szCs w:val="24"/>
+          <w:lang w:val="es-ES"/>
+        </w:rPr>
+        <w:t>entornos prácticos y en tiempo real</w:t>
+      </w:r>
+      <w:r>
+        <w:rPr>
+          <w:rFonts w:ascii="Times New Roman" w:hAnsi="Times New Roman" w:eastAsia="Times New Roman" w:cs="Times New Roman"/>
+          <w:noProof w:val="0"/>
+          <w:sz w:val="24"/>
+          <w:szCs w:val="24"/>
+          <w:lang w:val="es-ES"/>
+        </w:rPr>
+        <w:t>.</w:t>
+      </w:r>
+    </w:p>
+    <w:p>
+      <w:pPr>
+        <w:pStyle w:val="Normal"/>
+      </w:pPr>
+    </w:p>
+    <w:p>
+      <w:pPr>
+        <w:pStyle w:val="Normal"/>
+      </w:pPr>
+    </w:p>
+    <w:p>
+      <w:pPr>
+        <w:pStyle w:val="Normal"/>
+      </w:pPr>
+    </w:p>
+    <w:p>
+      <w:pPr>
+        <w:pStyle w:val="Normal"/>
+      </w:pPr>
+    </w:p>
+    <w:p>
+      <w:pPr>
+        <w:pStyle w:val="Normal"/>
+      </w:pPr>
+    </w:p>
+    <w:p>
+      <w:pPr>
+        <w:pStyle w:val="Normal"/>
+      </w:pPr>
+    </w:p>
+    <w:p>
+      <w:pPr>
+        <w:pStyle w:val="Normal"/>
+      </w:pPr>
+    </w:p>
+    <w:p>
+      <w:pPr>
+        <w:pStyle w:val="Normal"/>
+      </w:pPr>
+    </w:p>
+    <w:p>
+      <w:pPr>
+        <w:pStyle w:val="Normal"/>
+      </w:pPr>
+    </w:p>
+    <w:p>
+      <w:pPr>
+        <w:pStyle w:val="Normal"/>
+      </w:pPr>
+    </w:p>
+    <w:p>
+      <w:pPr>
+        <w:pStyle w:val="Normal"/>
+      </w:pPr>
+    </w:p>
+    <w:p>
+      <w:pPr>
+        <w:pStyle w:val="Normal"/>
+      </w:pPr>
+    </w:p>
+    <w:p>
+      <w:pPr>
+        <w:pStyle w:val="Normal"/>
+      </w:pPr>
+    </w:p>
+    <w:p>
+      <w:pPr>
+        <w:pStyle w:val="Normal"/>
+      </w:pPr>
+    </w:p>
+    <w:p>
+      <w:pPr>
         <w:pStyle w:val="Normal"/>
       </w:pPr>
     </w:p>
@@ -6415,12 +8426,12 @@
         </w:numPr>
         <w:rPr/>
       </w:pPr>
-      <w:bookmarkStart w:name="_Toc1938586488" w:id="2054276401"/>
+      <w:bookmarkStart w:name="_Toc94853639" w:id="33113112"/>
       <w:r>
         <w:rPr/>
         <w:t>Conclusiones</w:t>
       </w:r>
-      <w:bookmarkEnd w:id="2054276401"/>
+      <w:bookmarkEnd w:id="33113112"/>
       <w:r>
         <w:rPr/>
         <w:t xml:space="preserve"> </w:t>
@@ -6494,12 +8505,12 @@
         </w:numPr>
         <w:rPr/>
       </w:pPr>
-      <w:bookmarkStart w:name="_Toc44994071" w:id="1579741262"/>
+      <w:bookmarkStart w:name="_Toc217228050" w:id="1519893935"/>
       <w:r>
         <w:rPr/>
         <w:t>Limitaciones y Líneas futuras</w:t>
       </w:r>
-      <w:bookmarkEnd w:id="1579741262"/>
+      <w:bookmarkEnd w:id="1519893935"/>
     </w:p>
     <w:p xmlns:wp14="http://schemas.microsoft.com/office/word/2010/wordml" wp14:textId="77777777">
       <w:pPr>
@@ -6589,12 +8600,12 @@
         </w:numPr>
         <w:rPr/>
       </w:pPr>
-      <w:bookmarkStart w:name="_Toc2139340358" w:id="906194991"/>
+      <w:bookmarkStart w:name="_Toc169961401" w:id="1117438756"/>
       <w:r>
         <w:rPr/>
         <w:t>Bibliografía</w:t>
       </w:r>
-      <w:bookmarkEnd w:id="906194991"/>
+      <w:bookmarkEnd w:id="1117438756"/>
     </w:p>
     <w:p xmlns:wp14="http://schemas.microsoft.com/office/word/2010/wordml" wp14:textId="77777777">
       <w:pPr>
@@ -9714,6 +11725,539 @@
 
 <file path=word/numbering.xml><?xml version="1.0" encoding="utf-8"?>
 <w:numbering xmlns:w="http://schemas.openxmlformats.org/wordprocessingml/2006/main" xmlns:o="urn:schemas-microsoft-com:office:office" xmlns:r="http://schemas.openxmlformats.org/officeDocument/2006/relationships" xmlns:v="urn:schemas-microsoft-com:vml" xmlns:mc="http://schemas.openxmlformats.org/markup-compatibility/2006" xmlns:w14="http://schemas.microsoft.com/office/word/2010/wordml" mc:Ignorable="w14">
+  <w:abstractNum xmlns:w="http://schemas.openxmlformats.org/wordprocessingml/2006/main" w:abstractNumId="24">
+    <w:nsid w:val="4b5f6879"/>
+    <w:multiLevelType xmlns:w="http://schemas.openxmlformats.org/wordprocessingml/2006/main" w:val="hybridMultilevel"/>
+    <w:lvl xmlns:w="http://schemas.openxmlformats.org/wordprocessingml/2006/main" w:ilvl="0">
+      <w:start w:val="1"/>
+      <w:numFmt w:val="bullet"/>
+      <w:lvlText w:val=""/>
+      <w:lvlJc w:val="left"/>
+      <w:pPr>
+        <w:ind w:left="720" w:hanging="360"/>
+      </w:pPr>
+      <w:rPr>
+        <w:rFonts w:hint="default" w:ascii="Wingdings" w:hAnsi="Wingdings"/>
+      </w:rPr>
+    </w:lvl>
+    <w:lvl xmlns:w="http://schemas.openxmlformats.org/wordprocessingml/2006/main" w:ilvl="1">
+      <w:start w:val="1"/>
+      <w:numFmt w:val="bullet"/>
+      <w:lvlText w:val="o"/>
+      <w:lvlJc w:val="left"/>
+      <w:pPr>
+        <w:ind w:left="1440" w:hanging="360"/>
+      </w:pPr>
+      <w:rPr>
+        <w:rFonts w:hint="default" w:ascii="Courier New" w:hAnsi="Courier New"/>
+      </w:rPr>
+    </w:lvl>
+    <w:lvl xmlns:w="http://schemas.openxmlformats.org/wordprocessingml/2006/main" w:ilvl="2">
+      <w:start w:val="1"/>
+      <w:numFmt w:val="bullet"/>
+      <w:lvlText w:val=""/>
+      <w:lvlJc w:val="left"/>
+      <w:pPr>
+        <w:ind w:left="2160" w:hanging="360"/>
+      </w:pPr>
+      <w:rPr>
+        <w:rFonts w:hint="default" w:ascii="Wingdings" w:hAnsi="Wingdings"/>
+      </w:rPr>
+    </w:lvl>
+    <w:lvl xmlns:w="http://schemas.openxmlformats.org/wordprocessingml/2006/main" w:ilvl="3">
+      <w:start w:val="1"/>
+      <w:numFmt w:val="bullet"/>
+      <w:lvlText w:val=""/>
+      <w:lvlJc w:val="left"/>
+      <w:pPr>
+        <w:ind w:left="2880" w:hanging="360"/>
+      </w:pPr>
+      <w:rPr>
+        <w:rFonts w:hint="default" w:ascii="Symbol" w:hAnsi="Symbol"/>
+      </w:rPr>
+    </w:lvl>
+    <w:lvl xmlns:w="http://schemas.openxmlformats.org/wordprocessingml/2006/main" w:ilvl="4">
+      <w:start w:val="1"/>
+      <w:numFmt w:val="bullet"/>
+      <w:lvlText w:val="o"/>
+      <w:lvlJc w:val="left"/>
+      <w:pPr>
+        <w:ind w:left="3600" w:hanging="360"/>
+      </w:pPr>
+      <w:rPr>
+        <w:rFonts w:hint="default" w:ascii="Courier New" w:hAnsi="Courier New"/>
+      </w:rPr>
+    </w:lvl>
+    <w:lvl xmlns:w="http://schemas.openxmlformats.org/wordprocessingml/2006/main" w:ilvl="5">
+      <w:start w:val="1"/>
+      <w:numFmt w:val="bullet"/>
+      <w:lvlText w:val=""/>
+      <w:lvlJc w:val="left"/>
+      <w:pPr>
+        <w:ind w:left="4320" w:hanging="360"/>
+      </w:pPr>
+      <w:rPr>
+        <w:rFonts w:hint="default" w:ascii="Wingdings" w:hAnsi="Wingdings"/>
+      </w:rPr>
+    </w:lvl>
+    <w:lvl xmlns:w="http://schemas.openxmlformats.org/wordprocessingml/2006/main" w:ilvl="6">
+      <w:start w:val="1"/>
+      <w:numFmt w:val="bullet"/>
+      <w:lvlText w:val=""/>
+      <w:lvlJc w:val="left"/>
+      <w:pPr>
+        <w:ind w:left="5040" w:hanging="360"/>
+      </w:pPr>
+      <w:rPr>
+        <w:rFonts w:hint="default" w:ascii="Symbol" w:hAnsi="Symbol"/>
+      </w:rPr>
+    </w:lvl>
+    <w:lvl xmlns:w="http://schemas.openxmlformats.org/wordprocessingml/2006/main" w:ilvl="7">
+      <w:start w:val="1"/>
+      <w:numFmt w:val="bullet"/>
+      <w:lvlText w:val="o"/>
+      <w:lvlJc w:val="left"/>
+      <w:pPr>
+        <w:ind w:left="5760" w:hanging="360"/>
+      </w:pPr>
+      <w:rPr>
+        <w:rFonts w:hint="default" w:ascii="Courier New" w:hAnsi="Courier New"/>
+      </w:rPr>
+    </w:lvl>
+    <w:lvl xmlns:w="http://schemas.openxmlformats.org/wordprocessingml/2006/main" w:ilvl="8">
+      <w:start w:val="1"/>
+      <w:numFmt w:val="bullet"/>
+      <w:lvlText w:val=""/>
+      <w:lvlJc w:val="left"/>
+      <w:pPr>
+        <w:ind w:left="6480" w:hanging="360"/>
+      </w:pPr>
+      <w:rPr>
+        <w:rFonts w:hint="default" w:ascii="Wingdings" w:hAnsi="Wingdings"/>
+      </w:rPr>
+    </w:lvl>
+  </w:abstractNum>
+  <w:abstractNum xmlns:w="http://schemas.openxmlformats.org/wordprocessingml/2006/main" w:abstractNumId="23">
+    <w:nsid w:val="1801122a"/>
+    <w:multiLevelType xmlns:w="http://schemas.openxmlformats.org/wordprocessingml/2006/main" w:val="hybridMultilevel"/>
+    <w:lvl xmlns:w="http://schemas.openxmlformats.org/wordprocessingml/2006/main" w:ilvl="0">
+      <w:start w:val="1"/>
+      <w:numFmt w:val="bullet"/>
+      <w:lvlText w:val=""/>
+      <w:lvlJc w:val="left"/>
+      <w:pPr>
+        <w:ind w:left="1778" w:hanging="360"/>
+      </w:pPr>
+      <w:rPr>
+        <w:rFonts w:hint="default" w:ascii="Symbol" w:hAnsi="Symbol"/>
+      </w:rPr>
+    </w:lvl>
+    <w:lvl xmlns:w="http://schemas.openxmlformats.org/wordprocessingml/2006/main" w:ilvl="1">
+      <w:start w:val="1"/>
+      <w:numFmt w:val="bullet"/>
+      <w:lvlText w:val="o"/>
+      <w:lvlJc w:val="left"/>
+      <w:pPr>
+        <w:ind w:left="2498" w:hanging="360"/>
+      </w:pPr>
+      <w:rPr>
+        <w:rFonts w:hint="default" w:ascii="Courier New" w:hAnsi="Courier New"/>
+      </w:rPr>
+    </w:lvl>
+    <w:lvl xmlns:w="http://schemas.openxmlformats.org/wordprocessingml/2006/main" w:ilvl="2">
+      <w:start w:val="1"/>
+      <w:numFmt w:val="bullet"/>
+      <w:lvlText w:val=""/>
+      <w:lvlJc w:val="left"/>
+      <w:pPr>
+        <w:ind w:left="3218" w:hanging="360"/>
+      </w:pPr>
+      <w:rPr>
+        <w:rFonts w:hint="default" w:ascii="Wingdings" w:hAnsi="Wingdings"/>
+      </w:rPr>
+    </w:lvl>
+    <w:lvl xmlns:w="http://schemas.openxmlformats.org/wordprocessingml/2006/main" w:ilvl="3">
+      <w:start w:val="1"/>
+      <w:numFmt w:val="bullet"/>
+      <w:lvlText w:val=""/>
+      <w:lvlJc w:val="left"/>
+      <w:pPr>
+        <w:ind w:left="3938" w:hanging="360"/>
+      </w:pPr>
+      <w:rPr>
+        <w:rFonts w:hint="default" w:ascii="Symbol" w:hAnsi="Symbol"/>
+      </w:rPr>
+    </w:lvl>
+    <w:lvl xmlns:w="http://schemas.openxmlformats.org/wordprocessingml/2006/main" w:ilvl="4">
+      <w:start w:val="1"/>
+      <w:numFmt w:val="bullet"/>
+      <w:lvlText w:val="o"/>
+      <w:lvlJc w:val="left"/>
+      <w:pPr>
+        <w:ind w:left="4658" w:hanging="360"/>
+      </w:pPr>
+      <w:rPr>
+        <w:rFonts w:hint="default" w:ascii="Courier New" w:hAnsi="Courier New"/>
+      </w:rPr>
+    </w:lvl>
+    <w:lvl xmlns:w="http://schemas.openxmlformats.org/wordprocessingml/2006/main" w:ilvl="5">
+      <w:start w:val="1"/>
+      <w:numFmt w:val="bullet"/>
+      <w:lvlText w:val=""/>
+      <w:lvlJc w:val="left"/>
+      <w:pPr>
+        <w:ind w:left="5378" w:hanging="360"/>
+      </w:pPr>
+      <w:rPr>
+        <w:rFonts w:hint="default" w:ascii="Wingdings" w:hAnsi="Wingdings"/>
+      </w:rPr>
+    </w:lvl>
+    <w:lvl xmlns:w="http://schemas.openxmlformats.org/wordprocessingml/2006/main" w:ilvl="6">
+      <w:start w:val="1"/>
+      <w:numFmt w:val="bullet"/>
+      <w:lvlText w:val=""/>
+      <w:lvlJc w:val="left"/>
+      <w:pPr>
+        <w:ind w:left="6098" w:hanging="360"/>
+      </w:pPr>
+      <w:rPr>
+        <w:rFonts w:hint="default" w:ascii="Symbol" w:hAnsi="Symbol"/>
+      </w:rPr>
+    </w:lvl>
+    <w:lvl xmlns:w="http://schemas.openxmlformats.org/wordprocessingml/2006/main" w:ilvl="7">
+      <w:start w:val="1"/>
+      <w:numFmt w:val="bullet"/>
+      <w:lvlText w:val="o"/>
+      <w:lvlJc w:val="left"/>
+      <w:pPr>
+        <w:ind w:left="6818" w:hanging="360"/>
+      </w:pPr>
+      <w:rPr>
+        <w:rFonts w:hint="default" w:ascii="Courier New" w:hAnsi="Courier New"/>
+      </w:rPr>
+    </w:lvl>
+    <w:lvl xmlns:w="http://schemas.openxmlformats.org/wordprocessingml/2006/main" w:ilvl="8">
+      <w:start w:val="1"/>
+      <w:numFmt w:val="bullet"/>
+      <w:lvlText w:val=""/>
+      <w:lvlJc w:val="left"/>
+      <w:pPr>
+        <w:ind w:left="7538" w:hanging="360"/>
+      </w:pPr>
+      <w:rPr>
+        <w:rFonts w:hint="default" w:ascii="Wingdings" w:hAnsi="Wingdings"/>
+      </w:rPr>
+    </w:lvl>
+  </w:abstractNum>
+  <w:abstractNum xmlns:w="http://schemas.openxmlformats.org/wordprocessingml/2006/main" w:abstractNumId="22">
+    <w:nsid w:val="224d58a8"/>
+    <w:multiLevelType xmlns:w="http://schemas.openxmlformats.org/wordprocessingml/2006/main" w:val="hybridMultilevel"/>
+    <w:lvl xmlns:w="http://schemas.openxmlformats.org/wordprocessingml/2006/main" w:ilvl="0">
+      <w:start w:val="1"/>
+      <w:numFmt w:val="bullet"/>
+      <w:lvlText w:val=""/>
+      <w:lvlJc w:val="left"/>
+      <w:pPr>
+        <w:ind w:left="1778" w:hanging="360"/>
+      </w:pPr>
+      <w:rPr>
+        <w:rFonts w:hint="default" w:ascii="Symbol" w:hAnsi="Symbol"/>
+      </w:rPr>
+    </w:lvl>
+    <w:lvl xmlns:w="http://schemas.openxmlformats.org/wordprocessingml/2006/main" w:ilvl="1">
+      <w:start w:val="1"/>
+      <w:numFmt w:val="bullet"/>
+      <w:lvlText w:val="o"/>
+      <w:lvlJc w:val="left"/>
+      <w:pPr>
+        <w:ind w:left="2498" w:hanging="360"/>
+      </w:pPr>
+      <w:rPr>
+        <w:rFonts w:hint="default" w:ascii="Courier New" w:hAnsi="Courier New"/>
+      </w:rPr>
+    </w:lvl>
+    <w:lvl xmlns:w="http://schemas.openxmlformats.org/wordprocessingml/2006/main" w:ilvl="2">
+      <w:start w:val="1"/>
+      <w:numFmt w:val="bullet"/>
+      <w:lvlText w:val=""/>
+      <w:lvlJc w:val="left"/>
+      <w:pPr>
+        <w:ind w:left="3218" w:hanging="360"/>
+      </w:pPr>
+      <w:rPr>
+        <w:rFonts w:hint="default" w:ascii="Wingdings" w:hAnsi="Wingdings"/>
+      </w:rPr>
+    </w:lvl>
+    <w:lvl xmlns:w="http://schemas.openxmlformats.org/wordprocessingml/2006/main" w:ilvl="3">
+      <w:start w:val="1"/>
+      <w:numFmt w:val="bullet"/>
+      <w:lvlText w:val=""/>
+      <w:lvlJc w:val="left"/>
+      <w:pPr>
+        <w:ind w:left="3938" w:hanging="360"/>
+      </w:pPr>
+      <w:rPr>
+        <w:rFonts w:hint="default" w:ascii="Symbol" w:hAnsi="Symbol"/>
+      </w:rPr>
+    </w:lvl>
+    <w:lvl xmlns:w="http://schemas.openxmlformats.org/wordprocessingml/2006/main" w:ilvl="4">
+      <w:start w:val="1"/>
+      <w:numFmt w:val="bullet"/>
+      <w:lvlText w:val="o"/>
+      <w:lvlJc w:val="left"/>
+      <w:pPr>
+        <w:ind w:left="4658" w:hanging="360"/>
+      </w:pPr>
+      <w:rPr>
+        <w:rFonts w:hint="default" w:ascii="Courier New" w:hAnsi="Courier New"/>
+      </w:rPr>
+    </w:lvl>
+    <w:lvl xmlns:w="http://schemas.openxmlformats.org/wordprocessingml/2006/main" w:ilvl="5">
+      <w:start w:val="1"/>
+      <w:numFmt w:val="bullet"/>
+      <w:lvlText w:val=""/>
+      <w:lvlJc w:val="left"/>
+      <w:pPr>
+        <w:ind w:left="5378" w:hanging="360"/>
+      </w:pPr>
+      <w:rPr>
+        <w:rFonts w:hint="default" w:ascii="Wingdings" w:hAnsi="Wingdings"/>
+      </w:rPr>
+    </w:lvl>
+    <w:lvl xmlns:w="http://schemas.openxmlformats.org/wordprocessingml/2006/main" w:ilvl="6">
+      <w:start w:val="1"/>
+      <w:numFmt w:val="bullet"/>
+      <w:lvlText w:val=""/>
+      <w:lvlJc w:val="left"/>
+      <w:pPr>
+        <w:ind w:left="6098" w:hanging="360"/>
+      </w:pPr>
+      <w:rPr>
+        <w:rFonts w:hint="default" w:ascii="Symbol" w:hAnsi="Symbol"/>
+      </w:rPr>
+    </w:lvl>
+    <w:lvl xmlns:w="http://schemas.openxmlformats.org/wordprocessingml/2006/main" w:ilvl="7">
+      <w:start w:val="1"/>
+      <w:numFmt w:val="bullet"/>
+      <w:lvlText w:val="o"/>
+      <w:lvlJc w:val="left"/>
+      <w:pPr>
+        <w:ind w:left="6818" w:hanging="360"/>
+      </w:pPr>
+      <w:rPr>
+        <w:rFonts w:hint="default" w:ascii="Courier New" w:hAnsi="Courier New"/>
+      </w:rPr>
+    </w:lvl>
+    <w:lvl xmlns:w="http://schemas.openxmlformats.org/wordprocessingml/2006/main" w:ilvl="8">
+      <w:start w:val="1"/>
+      <w:numFmt w:val="bullet"/>
+      <w:lvlText w:val=""/>
+      <w:lvlJc w:val="left"/>
+      <w:pPr>
+        <w:ind w:left="7538" w:hanging="360"/>
+      </w:pPr>
+      <w:rPr>
+        <w:rFonts w:hint="default" w:ascii="Wingdings" w:hAnsi="Wingdings"/>
+      </w:rPr>
+    </w:lvl>
+  </w:abstractNum>
+  <w:abstractNum xmlns:w="http://schemas.openxmlformats.org/wordprocessingml/2006/main" w:abstractNumId="21">
+    <w:nsid w:val="6c92bce2"/>
+    <w:multiLevelType xmlns:w="http://schemas.openxmlformats.org/wordprocessingml/2006/main" w:val="hybridMultilevel"/>
+    <w:lvl xmlns:w="http://schemas.openxmlformats.org/wordprocessingml/2006/main" w:ilvl="0">
+      <w:start w:val="1"/>
+      <w:numFmt w:val="decimal"/>
+      <w:lvlText w:val="%1."/>
+      <w:lvlJc w:val="left"/>
+      <w:pPr>
+        <w:ind w:left="900" w:hanging="360"/>
+      </w:pPr>
+    </w:lvl>
+    <w:lvl xmlns:w="http://schemas.openxmlformats.org/wordprocessingml/2006/main" w:ilvl="1">
+      <w:start w:val="1"/>
+      <w:numFmt w:val="lowerLetter"/>
+      <w:lvlText w:val="%2."/>
+      <w:lvlJc w:val="left"/>
+      <w:pPr>
+        <w:ind w:left="900" w:hanging="360"/>
+      </w:pPr>
+    </w:lvl>
+    <w:lvl xmlns:w="http://schemas.openxmlformats.org/wordprocessingml/2006/main" w:ilvl="2">
+      <w:start w:val="1"/>
+      <w:numFmt w:val="lowerRoman"/>
+      <w:lvlText w:val="%3."/>
+      <w:lvlJc w:val="right"/>
+      <w:pPr>
+        <w:ind w:left="900" w:hanging="180"/>
+      </w:pPr>
+    </w:lvl>
+    <w:lvl xmlns:w="http://schemas.openxmlformats.org/wordprocessingml/2006/main" w:ilvl="3">
+      <w:start w:val="1"/>
+      <w:numFmt w:val="decimal"/>
+      <w:lvlText w:val="%4."/>
+      <w:lvlJc w:val="left"/>
+      <w:pPr>
+        <w:ind w:left="900" w:hanging="360"/>
+      </w:pPr>
+    </w:lvl>
+    <w:lvl xmlns:w="http://schemas.openxmlformats.org/wordprocessingml/2006/main" w:ilvl="4">
+      <w:start w:val="3"/>
+      <w:numFmt w:val="decimal"/>
+      <w:lvlText w:val="%5.%2.%3.%4.%5"/>
+      <w:lvlJc w:val="left"/>
+      <w:pPr>
+        <w:ind w:left="1080" w:hanging="360"/>
+      </w:pPr>
+    </w:lvl>
+    <w:lvl xmlns:w="http://schemas.openxmlformats.org/wordprocessingml/2006/main" w:ilvl="5">
+      <w:start w:val="1"/>
+      <w:numFmt w:val="lowerRoman"/>
+      <w:lvlText w:val="%6."/>
+      <w:lvlJc w:val="right"/>
+      <w:pPr>
+        <w:ind w:left="1080" w:hanging="180"/>
+      </w:pPr>
+    </w:lvl>
+    <w:lvl xmlns:w="http://schemas.openxmlformats.org/wordprocessingml/2006/main" w:ilvl="6">
+      <w:start w:val="1"/>
+      <w:numFmt w:val="decimal"/>
+      <w:lvlText w:val="%7."/>
+      <w:lvlJc w:val="left"/>
+      <w:pPr>
+        <w:ind w:left="1440" w:hanging="360"/>
+      </w:pPr>
+    </w:lvl>
+    <w:lvl xmlns:w="http://schemas.openxmlformats.org/wordprocessingml/2006/main" w:ilvl="7">
+      <w:start w:val="1"/>
+      <w:numFmt w:val="lowerLetter"/>
+      <w:lvlText w:val="%8."/>
+      <w:lvlJc w:val="left"/>
+      <w:pPr>
+        <w:ind w:left="1440" w:hanging="360"/>
+      </w:pPr>
+    </w:lvl>
+    <w:lvl xmlns:w="http://schemas.openxmlformats.org/wordprocessingml/2006/main" w:ilvl="8">
+      <w:start w:val="1"/>
+      <w:numFmt w:val="lowerRoman"/>
+      <w:lvlText w:val="%9."/>
+      <w:lvlJc w:val="right"/>
+      <w:pPr>
+        <w:ind w:left="1800" w:hanging="180"/>
+      </w:pPr>
+    </w:lvl>
+  </w:abstractNum>
+  <w:abstractNum xmlns:w="http://schemas.openxmlformats.org/wordprocessingml/2006/main" w:abstractNumId="20">
+    <w:nsid w:val="168c0da"/>
+    <w:multiLevelType xmlns:w="http://schemas.openxmlformats.org/wordprocessingml/2006/main" w:val="hybridMultilevel"/>
+    <w:lvl xmlns:w="http://schemas.openxmlformats.org/wordprocessingml/2006/main" w:ilvl="0">
+      <w:start w:val="1"/>
+      <w:numFmt w:val="bullet"/>
+      <w:lvlText w:val=""/>
+      <w:lvlJc w:val="left"/>
+      <w:pPr>
+        <w:ind w:left="1778" w:hanging="360"/>
+      </w:pPr>
+      <w:rPr>
+        <w:rFonts w:hint="default" w:ascii="Symbol" w:hAnsi="Symbol"/>
+      </w:rPr>
+    </w:lvl>
+    <w:lvl xmlns:w="http://schemas.openxmlformats.org/wordprocessingml/2006/main" w:ilvl="1">
+      <w:start w:val="1"/>
+      <w:numFmt w:val="bullet"/>
+      <w:lvlText w:val="o"/>
+      <w:lvlJc w:val="left"/>
+      <w:pPr>
+        <w:ind w:left="2498" w:hanging="360"/>
+      </w:pPr>
+      <w:rPr>
+        <w:rFonts w:hint="default" w:ascii="Courier New" w:hAnsi="Courier New"/>
+      </w:rPr>
+    </w:lvl>
+    <w:lvl xmlns:w="http://schemas.openxmlformats.org/wordprocessingml/2006/main" w:ilvl="2">
+      <w:start w:val="1"/>
+      <w:numFmt w:val="bullet"/>
+      <w:lvlText w:val=""/>
+      <w:lvlJc w:val="left"/>
+      <w:pPr>
+        <w:ind w:left="3218" w:hanging="360"/>
+      </w:pPr>
+      <w:rPr>
+        <w:rFonts w:hint="default" w:ascii="Wingdings" w:hAnsi="Wingdings"/>
+      </w:rPr>
+    </w:lvl>
+    <w:lvl xmlns:w="http://schemas.openxmlformats.org/wordprocessingml/2006/main" w:ilvl="3">
+      <w:start w:val="1"/>
+      <w:numFmt w:val="bullet"/>
+      <w:lvlText w:val=""/>
+      <w:lvlJc w:val="left"/>
+      <w:pPr>
+        <w:ind w:left="3938" w:hanging="360"/>
+      </w:pPr>
+      <w:rPr>
+        <w:rFonts w:hint="default" w:ascii="Symbol" w:hAnsi="Symbol"/>
+      </w:rPr>
+    </w:lvl>
+    <w:lvl xmlns:w="http://schemas.openxmlformats.org/wordprocessingml/2006/main" w:ilvl="4">
+      <w:start w:val="1"/>
+      <w:numFmt w:val="bullet"/>
+      <w:lvlText w:val="o"/>
+      <w:lvlJc w:val="left"/>
+      <w:pPr>
+        <w:ind w:left="4658" w:hanging="360"/>
+      </w:pPr>
+      <w:rPr>
+        <w:rFonts w:hint="default" w:ascii="Courier New" w:hAnsi="Courier New"/>
+      </w:rPr>
+    </w:lvl>
+    <w:lvl xmlns:w="http://schemas.openxmlformats.org/wordprocessingml/2006/main" w:ilvl="5">
+      <w:start w:val="1"/>
+      <w:numFmt w:val="bullet"/>
+      <w:lvlText w:val=""/>
+      <w:lvlJc w:val="left"/>
+      <w:pPr>
+        <w:ind w:left="5378" w:hanging="360"/>
+      </w:pPr>
+      <w:rPr>
+        <w:rFonts w:hint="default" w:ascii="Wingdings" w:hAnsi="Wingdings"/>
+      </w:rPr>
+    </w:lvl>
+    <w:lvl xmlns:w="http://schemas.openxmlformats.org/wordprocessingml/2006/main" w:ilvl="6">
+      <w:start w:val="1"/>
+      <w:numFmt w:val="bullet"/>
+      <w:lvlText w:val=""/>
+      <w:lvlJc w:val="left"/>
+      <w:pPr>
+        <w:ind w:left="6098" w:hanging="360"/>
+      </w:pPr>
+      <w:rPr>
+        <w:rFonts w:hint="default" w:ascii="Symbol" w:hAnsi="Symbol"/>
+      </w:rPr>
+    </w:lvl>
+    <w:lvl xmlns:w="http://schemas.openxmlformats.org/wordprocessingml/2006/main" w:ilvl="7">
+      <w:start w:val="1"/>
+      <w:numFmt w:val="bullet"/>
+      <w:lvlText w:val="o"/>
+      <w:lvlJc w:val="left"/>
+      <w:pPr>
+        <w:ind w:left="6818" w:hanging="360"/>
+      </w:pPr>
+      <w:rPr>
+        <w:rFonts w:hint="default" w:ascii="Courier New" w:hAnsi="Courier New"/>
+      </w:rPr>
+    </w:lvl>
+    <w:lvl xmlns:w="http://schemas.openxmlformats.org/wordprocessingml/2006/main" w:ilvl="8">
+      <w:start w:val="1"/>
+      <w:numFmt w:val="bullet"/>
+      <w:lvlText w:val=""/>
+      <w:lvlJc w:val="left"/>
+      <w:pPr>
+        <w:ind w:left="7538" w:hanging="360"/>
+      </w:pPr>
+      <w:rPr>
+        <w:rFonts w:hint="default" w:ascii="Wingdings" w:hAnsi="Wingdings"/>
+      </w:rPr>
+    </w:lvl>
+  </w:abstractNum>
   <w:abstractNum xmlns:w="http://schemas.openxmlformats.org/wordprocessingml/2006/main" w:abstractNumId="19">
     <w:nsid w:val="2a9519d2"/>
     <w:multiLevelType xmlns:w="http://schemas.openxmlformats.org/wordprocessingml/2006/main" w:val="hybridMultilevel"/>
@@ -11929,6 +14473,21 @@
     </w:lvl>
     <w:nsid w:val="2bdbbea4"/>
   </w:abstractNum>
+  <w:num w:numId="24">
+    <w:abstractNumId w:val="24"/>
+  </w:num>
+  <w:num w:numId="23">
+    <w:abstractNumId w:val="23"/>
+  </w:num>
+  <w:num w:numId="22">
+    <w:abstractNumId w:val="22"/>
+  </w:num>
+  <w:num w:numId="21">
+    <w:abstractNumId w:val="21"/>
+  </w:num>
+  <w:num w:numId="20">
+    <w:abstractNumId w:val="20"/>
+  </w:num>
   <w:num w:numId="19">
     <w:abstractNumId w:val="19"/>
   </w:num>

</xml_diff>